<commit_message>
Posso WIFI Reales ok
</commit_message>
<xml_diff>
--- a/Laboratorios/Laboratorio 5/Laboratorio No5.docx
+++ b/Laboratorios/Laboratorio 5/Laboratorio No5.docx
@@ -1,6 +1,6 @@
 
 <file path=word/document.xml><?xml version="1.0" encoding="utf-8"?>
-<w:document xmlns:wpc="http://schemas.microsoft.com/office/word/2010/wordprocessingCanvas" xmlns:cx="http://schemas.microsoft.com/office/drawing/2014/chartex" xmlns:cx1="http://schemas.microsoft.com/office/drawing/2015/9/8/chartex" xmlns:cx2="http://schemas.microsoft.com/office/drawing/2015/10/21/chartex" xmlns:cx3="http://schemas.microsoft.com/office/drawing/2016/5/9/chartex" xmlns:cx4="http://schemas.microsoft.com/office/drawing/2016/5/10/chartex" xmlns:cx5="http://schemas.microsoft.com/office/drawing/2016/5/11/chartex" xmlns:cx6="http://schemas.microsoft.com/office/drawing/2016/5/12/chartex" xmlns:cx7="http://schemas.microsoft.com/office/drawing/2016/5/13/chartex" xmlns:cx8="http://schemas.microsoft.com/office/drawing/2016/5/14/chartex" xmlns:mc="http://schemas.openxmlformats.org/markup-compatibility/2006" xmlns:aink="http://schemas.microsoft.com/office/drawing/2016/ink" xmlns:am3d="http://schemas.microsoft.com/office/drawing/2017/model3d" xmlns:o="urn:schemas-microsoft-com:office:office" xmlns:r="http://schemas.openxmlformats.org/officeDocument/2006/relationships" xmlns:m="http://schemas.openxmlformats.org/officeDocument/2006/math" xmlns:v="urn:schemas-microsoft-com:vml" xmlns:wp14="http://schemas.microsoft.com/office/word/2010/wordprocessingDrawing" xmlns:wp="http://schemas.openxmlformats.org/drawingml/2006/wordprocessingDrawing" xmlns:w10="urn:schemas-microsoft-com:office:word" xmlns:w="http://schemas.openxmlformats.org/wordprocessingml/2006/main" xmlns:w14="http://schemas.microsoft.com/office/word/2010/wordml" xmlns:w15="http://schemas.microsoft.com/office/word/2012/wordml" xmlns:w16cex="http://schemas.microsoft.com/office/word/2018/wordml/cex" xmlns:w16cid="http://schemas.microsoft.com/office/word/2016/wordml/cid" xmlns:w16="http://schemas.microsoft.com/office/word/2018/wordml" xmlns:w16se="http://schemas.microsoft.com/office/word/2015/wordml/symex" xmlns:wpg="http://schemas.microsoft.com/office/word/2010/wordprocessingGroup" xmlns:wpi="http://schemas.microsoft.com/office/word/2010/wordprocessingInk" xmlns:wne="http://schemas.microsoft.com/office/word/2006/wordml" xmlns:wps="http://schemas.microsoft.com/office/word/2010/wordprocessingShape" mc:Ignorable="w14 w15 w16se w16cid w16 w16cex wp14">
+<w:document xmlns:wpc="http://schemas.microsoft.com/office/word/2010/wordprocessingCanvas" xmlns:cx="http://schemas.microsoft.com/office/drawing/2014/chartex" xmlns:mc="http://schemas.openxmlformats.org/markup-compatibility/2006" xmlns:o="urn:schemas-microsoft-com:office:office" xmlns:r="http://schemas.openxmlformats.org/officeDocument/2006/relationships" xmlns:m="http://schemas.openxmlformats.org/officeDocument/2006/math" xmlns:v="urn:schemas-microsoft-com:vml" xmlns:wp14="http://schemas.microsoft.com/office/word/2010/wordprocessingDrawing" xmlns:wp="http://schemas.openxmlformats.org/drawingml/2006/wordprocessingDrawing" xmlns:w10="urn:schemas-microsoft-com:office:word" xmlns:w="http://schemas.openxmlformats.org/wordprocessingml/2006/main" xmlns:w14="http://schemas.microsoft.com/office/word/2010/wordml" xmlns:w15="http://schemas.microsoft.com/office/word/2012/wordml" xmlns:w16se="http://schemas.microsoft.com/office/word/2015/wordml/symex" xmlns:wpg="http://schemas.microsoft.com/office/word/2010/wordprocessingGroup" xmlns:wpi="http://schemas.microsoft.com/office/word/2010/wordprocessingInk" xmlns:wne="http://schemas.microsoft.com/office/word/2006/wordml" xmlns:wps="http://schemas.microsoft.com/office/word/2010/wordprocessingShape" mc:Ignorable="w14 w15 w16se wp14">
   <w:body>
     <w:p>
       <w:pPr>
@@ -168,6 +168,7 @@
         <w:pict w14:anchorId="3EE10961">
           <v:group id="_x0000_s1039" style="width:470.95pt;height:.5pt;mso-position-horizontal-relative:char;mso-position-vertical-relative:line" coordsize="9419,10">
             <v:rect id="_x0000_s1040" style="position:absolute;width:9419;height:10" fillcolor="#90c225" stroked="f"/>
+            <w10:wrap type="none"/>
             <w10:anchorlock/>
           </v:group>
         </w:pict>
@@ -333,11 +334,19 @@
         </w:rPr>
         <w:t xml:space="preserve"> </w:t>
       </w:r>
-      <w:r>
-        <w:rPr>
-          <w:sz w:val="20"/>
-        </w:rPr>
-        <w:t>WiFi.</w:t>
+      <w:proofErr w:type="spellStart"/>
+      <w:r>
+        <w:rPr>
+          <w:sz w:val="20"/>
+        </w:rPr>
+        <w:t>WiFi</w:t>
+      </w:r>
+      <w:proofErr w:type="spellEnd"/>
+      <w:r>
+        <w:rPr>
+          <w:sz w:val="20"/>
+        </w:rPr>
+        <w:t>.</w:t>
       </w:r>
     </w:p>
     <w:p>
@@ -649,6 +658,7 @@
         <w:pict w14:anchorId="3C6BEB90">
           <v:group id="_x0000_s1037" style="width:470.95pt;height:.5pt;mso-position-horizontal-relative:char;mso-position-vertical-relative:line" coordsize="9419,10">
             <v:rect id="_x0000_s1038" style="position:absolute;width:9419;height:10" fillcolor="#90c225" stroked="f"/>
+            <w10:wrap type="none"/>
             <w10:anchorlock/>
           </v:group>
         </w:pict>
@@ -743,12 +753,14 @@
           <w:sz w:val="20"/>
         </w:rPr>
       </w:pPr>
+      <w:proofErr w:type="spellStart"/>
       <w:r>
         <w:rPr>
           <w:sz w:val="20"/>
         </w:rPr>
         <w:t>Switches</w:t>
       </w:r>
+      <w:proofErr w:type="spellEnd"/>
     </w:p>
     <w:p>
       <w:pPr>
@@ -767,12 +779,14 @@
           <w:sz w:val="20"/>
         </w:rPr>
       </w:pPr>
+      <w:proofErr w:type="spellStart"/>
       <w:r>
         <w:rPr>
           <w:sz w:val="20"/>
         </w:rPr>
         <w:t>Packet</w:t>
       </w:r>
+      <w:proofErr w:type="spellEnd"/>
       <w:r>
         <w:rPr>
           <w:spacing w:val="-6"/>
@@ -780,12 +794,14 @@
         </w:rPr>
         <w:t xml:space="preserve"> </w:t>
       </w:r>
+      <w:proofErr w:type="spellStart"/>
       <w:r>
         <w:rPr>
           <w:sz w:val="20"/>
         </w:rPr>
         <w:t>tracer</w:t>
       </w:r>
+      <w:proofErr w:type="spellEnd"/>
     </w:p>
     <w:p>
       <w:pPr>
@@ -803,12 +819,14 @@
           <w:sz w:val="20"/>
         </w:rPr>
       </w:pPr>
+      <w:proofErr w:type="spellStart"/>
       <w:r>
         <w:rPr>
           <w:sz w:val="20"/>
         </w:rPr>
         <w:t>Wireshark</w:t>
       </w:r>
+      <w:proofErr w:type="spellEnd"/>
     </w:p>
     <w:p>
       <w:pPr>
@@ -862,6 +880,7 @@
       <w:r>
         <w:rPr>
           <w:noProof/>
+          <w:lang w:val="en-US"/>
         </w:rPr>
         <w:drawing>
           <wp:anchor distT="0" distB="0" distL="0" distR="0" simplePos="0" relativeHeight="2" behindDoc="0" locked="0" layoutInCell="1" allowOverlap="1" wp14:anchorId="1338B853" wp14:editId="020406CC">
@@ -926,10 +945,23 @@
         <w:t xml:space="preserve"> </w:t>
       </w:r>
       <w:r>
-        <w:t>servidores (físicos y virtualizados), todos estos c</w:t>
-      </w:r>
-      <w:r>
-        <w:t>onectados a través de switches (capa 2 y 3), equipos</w:t>
+        <w:t xml:space="preserve">servidores (físicos y </w:t>
+      </w:r>
+      <w:proofErr w:type="spellStart"/>
+      <w:r>
+        <w:t>virtualizados</w:t>
+      </w:r>
+      <w:proofErr w:type="spellEnd"/>
+      <w:r>
+        <w:t xml:space="preserve">), todos estos conectados a través de </w:t>
+      </w:r>
+      <w:proofErr w:type="spellStart"/>
+      <w:r>
+        <w:t>switches</w:t>
+      </w:r>
+      <w:proofErr w:type="spellEnd"/>
+      <w:r>
+        <w:t xml:space="preserve"> (capa 2 y 3), equipos</w:t>
       </w:r>
       <w:r>
         <w:rPr>
@@ -938,7 +970,15 @@
         <w:t xml:space="preserve"> </w:t>
       </w:r>
       <w:r>
-        <w:t>inalámbricos y routers que lo conectan a Internet. También es común contar con infraestructuras en la</w:t>
+        <w:t xml:space="preserve">inalámbricos y </w:t>
+      </w:r>
+      <w:proofErr w:type="spellStart"/>
+      <w:r>
+        <w:t>routers</w:t>
+      </w:r>
+      <w:proofErr w:type="spellEnd"/>
+      <w:r>
+        <w:t xml:space="preserve"> que lo conectan a Internet. También es común contar con infraestructuras en la</w:t>
       </w:r>
       <w:r>
         <w:rPr>
@@ -956,10 +996,7 @@
         <w:t xml:space="preserve"> </w:t>
       </w:r>
       <w:r>
-        <w:t>serv</w:t>
-      </w:r>
-      <w:r>
-        <w:t>idores</w:t>
+        <w:t>servidores</w:t>
       </w:r>
       <w:r>
         <w:rPr>
@@ -1177,10 +1214,7 @@
         <w:jc w:val="both"/>
       </w:pPr>
       <w:r>
-        <w:t>En este laboratorio nos enfocaremos en la infraestructura LAN y continuaremos alistand</w:t>
-      </w:r>
-      <w:r>
-        <w:t>o nuestros</w:t>
+        <w:t>En este laboratorio nos enfocaremos en la infraestructura LAN y continuaremos alistando nuestros</w:t>
       </w:r>
       <w:r>
         <w:rPr>
@@ -1283,6 +1317,7 @@
       <w:r>
         <w:rPr>
           <w:noProof/>
+          <w:lang w:val="en-US"/>
         </w:rPr>
         <w:drawing>
           <wp:anchor distT="0" distB="0" distL="0" distR="0" simplePos="0" relativeHeight="3" behindDoc="0" locked="0" layoutInCell="1" allowOverlap="1" wp14:anchorId="6F856DE3" wp14:editId="6CD59CFE">
@@ -2013,12 +2048,21 @@
                       </w:rPr>
                       <w:t xml:space="preserve"> </w:t>
                     </w:r>
+                    <w:proofErr w:type="spellStart"/>
                     <w:r>
                       <w:rPr>
                         <w:sz w:val="20"/>
                         <w:lang w:val="en-US"/>
                       </w:rPr>
-                      <w:t>verificar:</w:t>
+                      <w:t>verificar</w:t>
+                    </w:r>
+                    <w:proofErr w:type="spellEnd"/>
+                    <w:r>
+                      <w:rPr>
+                        <w:sz w:val="20"/>
+                        <w:lang w:val="en-US"/>
+                      </w:rPr>
+                      <w:t>:</w:t>
                     </w:r>
                   </w:p>
                   <w:p>
@@ -2065,6 +2109,7 @@
                       </w:rPr>
                       <w:t xml:space="preserve"> </w:t>
                     </w:r>
+                    <w:proofErr w:type="spellStart"/>
                     <w:r>
                       <w:rPr>
                         <w:rFonts w:ascii="Consolas"/>
@@ -2073,6 +2118,7 @@
                       </w:rPr>
                       <w:t>vlan</w:t>
                     </w:r>
+                    <w:proofErr w:type="spellEnd"/>
                     <w:r>
                       <w:rPr>
                         <w:rFonts w:ascii="Consolas"/>
@@ -2094,6 +2140,7 @@
                 </w:txbxContent>
               </v:textbox>
             </v:shape>
+            <w10:wrap type="none"/>
             <w10:anchorlock/>
           </v:group>
         </w:pict>
@@ -2209,9 +2256,11 @@
         </w:rPr>
         <w:t xml:space="preserve"> </w:t>
       </w:r>
+      <w:proofErr w:type="spellStart"/>
       <w:r>
         <w:t>Exploration</w:t>
       </w:r>
+      <w:proofErr w:type="spellEnd"/>
     </w:p>
     <w:p>
       <w:pPr>
@@ -2238,6 +2287,7 @@
               <v:formulas/>
               <v:path arrowok="t" o:connecttype="segments"/>
             </v:shape>
+            <w10:wrap type="none"/>
             <w10:anchorlock/>
           </v:group>
         </w:pict>
@@ -2547,6 +2597,7 @@
       <w:r>
         <w:rPr>
           <w:noProof/>
+          <w:lang w:val="en-US"/>
         </w:rPr>
         <w:drawing>
           <wp:inline distT="0" distB="0" distL="0" distR="0" wp14:anchorId="5232E1AA" wp14:editId="41C99978">
@@ -2682,12 +2733,14 @@
         </w:rPr>
         <w:t xml:space="preserve"> </w:t>
       </w:r>
+      <w:proofErr w:type="spellStart"/>
       <w:r>
         <w:rPr>
           <w:sz w:val="20"/>
         </w:rPr>
         <w:t>switches</w:t>
       </w:r>
+      <w:proofErr w:type="spellEnd"/>
       <w:r>
         <w:rPr>
           <w:spacing w:val="-5"/>
@@ -2773,12 +2826,14 @@
         </w:rPr>
         <w:t xml:space="preserve"> </w:t>
       </w:r>
+      <w:proofErr w:type="spellStart"/>
       <w:r>
         <w:rPr>
           <w:sz w:val="20"/>
         </w:rPr>
         <w:t>VLANs</w:t>
       </w:r>
+      <w:proofErr w:type="spellEnd"/>
       <w:r>
         <w:rPr>
           <w:spacing w:val="-4"/>
@@ -2928,7 +2983,23 @@
           <w:color w:val="00B050"/>
           <w:sz w:val="20"/>
         </w:rPr>
-        <w:t>Un enlace troncal es un enlace punto a punto entre dos dispositivos de red que lleva más de una VLAN. Un enlace troncal de VLAN amplía las VLAN a través de toda la red. Cisco admite IEEE 802.1Q para coordinar enlaces troncales en las interfaces Fast Ethernet, Gigabit Ethernet y 10-Gigabit Ethernet.</w:t>
+        <w:t xml:space="preserve">Un enlace troncal es un enlace punto a punto entre dos dispositivos de red que lleva más de una VLAN. Un enlace troncal de VLAN amplía las VLAN a través de toda la red. Cisco admite IEEE 802.1Q para coordinar enlaces troncales en las interfaces </w:t>
+      </w:r>
+      <w:proofErr w:type="spellStart"/>
+      <w:r>
+        <w:rPr>
+          <w:color w:val="00B050"/>
+          <w:sz w:val="20"/>
+        </w:rPr>
+        <w:t>Fast</w:t>
+      </w:r>
+      <w:proofErr w:type="spellEnd"/>
+      <w:r>
+        <w:rPr>
+          <w:color w:val="00B050"/>
+          <w:sz w:val="20"/>
+        </w:rPr>
+        <w:t xml:space="preserve"> Ethernet, Gigabit Ethernet y 10-Gigabit Ethernet.</w:t>
       </w:r>
     </w:p>
     <w:p>
@@ -2975,20 +3046,29 @@
           <w:color w:val="00B050"/>
           <w:sz w:val="20"/>
         </w:rPr>
-        <w:t xml:space="preserve"> </w:t>
-      </w:r>
+        <w:t xml:space="preserve"> Los enlaces troncales de VLAN permiten que se propague todo el tráfico de VLAN entre los </w:t>
+      </w:r>
+      <w:proofErr w:type="spellStart"/>
       <w:r>
         <w:rPr>
           <w:color w:val="00B050"/>
           <w:sz w:val="20"/>
         </w:rPr>
-        <w:t xml:space="preserve">Los enlaces troncales de VLAN permiten que se propague todo el tráfico de VLAN entre los switches, de modo que los dispositivos que están en la misma </w:t>
-      </w:r>
+        <w:t>switches</w:t>
+      </w:r>
+      <w:proofErr w:type="spellEnd"/>
       <w:r>
         <w:rPr>
           <w:color w:val="00B050"/>
           <w:sz w:val="20"/>
         </w:rPr>
+        <w:t xml:space="preserve">, de modo que los dispositivos que están en la misma </w:t>
+      </w:r>
+      <w:r>
+        <w:rPr>
+          <w:color w:val="00B050"/>
+          <w:sz w:val="20"/>
+        </w:rPr>
         <w:t>VLAN,</w:t>
       </w:r>
       <w:r>
@@ -2996,7 +3076,39 @@
           <w:color w:val="00B050"/>
           <w:sz w:val="20"/>
         </w:rPr>
-        <w:t xml:space="preserve"> pero conectados a distintos switches se puedan comunicar sin la intervención de un router.</w:t>
+        <w:t xml:space="preserve"> pero conectados a distintos </w:t>
+      </w:r>
+      <w:proofErr w:type="spellStart"/>
+      <w:r>
+        <w:rPr>
+          <w:color w:val="00B050"/>
+          <w:sz w:val="20"/>
+        </w:rPr>
+        <w:t>switches</w:t>
+      </w:r>
+      <w:proofErr w:type="spellEnd"/>
+      <w:r>
+        <w:rPr>
+          <w:color w:val="00B050"/>
+          <w:sz w:val="20"/>
+        </w:rPr>
+        <w:t xml:space="preserve"> se puedan comunicar sin la intervención de un </w:t>
+      </w:r>
+      <w:proofErr w:type="spellStart"/>
+      <w:r>
+        <w:rPr>
+          <w:color w:val="00B050"/>
+          <w:sz w:val="20"/>
+        </w:rPr>
+        <w:t>router</w:t>
+      </w:r>
+      <w:proofErr w:type="spellEnd"/>
+      <w:r>
+        <w:rPr>
+          <w:color w:val="00B050"/>
+          <w:sz w:val="20"/>
+        </w:rPr>
+        <w:t>.</w:t>
       </w:r>
     </w:p>
     <w:p>
@@ -3083,6 +3195,7 @@
       <w:r>
         <w:rPr>
           <w:noProof/>
+          <w:lang w:val="en-US"/>
         </w:rPr>
         <w:drawing>
           <wp:anchor distT="0" distB="0" distL="114300" distR="114300" simplePos="0" relativeHeight="251657216" behindDoc="0" locked="0" layoutInCell="1" allowOverlap="1" wp14:anchorId="63A791B1" wp14:editId="49A8C679">
@@ -3256,12 +3369,14 @@
         </w:rPr>
         <w:t xml:space="preserve"> </w:t>
       </w:r>
+      <w:proofErr w:type="spellStart"/>
       <w:r>
         <w:rPr>
           <w:sz w:val="20"/>
         </w:rPr>
         <w:t>packet</w:t>
       </w:r>
+      <w:proofErr w:type="spellEnd"/>
       <w:r>
         <w:rPr>
           <w:spacing w:val="-8"/>
@@ -3269,12 +3384,14 @@
         </w:rPr>
         <w:t xml:space="preserve"> </w:t>
       </w:r>
+      <w:proofErr w:type="spellStart"/>
       <w:r>
         <w:rPr>
           <w:sz w:val="20"/>
         </w:rPr>
         <w:t>tracer</w:t>
       </w:r>
+      <w:proofErr w:type="spellEnd"/>
       <w:r>
         <w:rPr>
           <w:spacing w:val="-8"/>
@@ -3399,12 +3516,37 @@
         </w:rPr>
         <w:t xml:space="preserve"> </w:t>
       </w:r>
+      <w:proofErr w:type="spellStart"/>
       <w:r>
         <w:rPr>
           <w:i/>
           <w:sz w:val="20"/>
         </w:rPr>
-        <w:t xml:space="preserve">multiuser connection </w:t>
+        <w:t>multiuser</w:t>
+      </w:r>
+      <w:proofErr w:type="spellEnd"/>
+      <w:r>
+        <w:rPr>
+          <w:i/>
+          <w:sz w:val="20"/>
+        </w:rPr>
+        <w:t xml:space="preserve"> </w:t>
+      </w:r>
+      <w:proofErr w:type="spellStart"/>
+      <w:r>
+        <w:rPr>
+          <w:i/>
+          <w:sz w:val="20"/>
+        </w:rPr>
+        <w:t>connection</w:t>
+      </w:r>
+      <w:proofErr w:type="spellEnd"/>
+      <w:r>
+        <w:rPr>
+          <w:i/>
+          <w:sz w:val="20"/>
+        </w:rPr>
+        <w:t xml:space="preserve"> </w:t>
       </w:r>
       <w:r>
         <w:rPr>
@@ -3491,12 +3633,14 @@
         </w:rPr>
         <w:t xml:space="preserve"> </w:t>
       </w:r>
+      <w:proofErr w:type="spellStart"/>
       <w:r>
         <w:rPr>
           <w:color w:val="90C225"/>
         </w:rPr>
         <w:t>frames</w:t>
       </w:r>
+      <w:proofErr w:type="spellEnd"/>
       <w:r>
         <w:rPr>
           <w:color w:val="90C225"/>
@@ -3532,7 +3676,15 @@
         <w:jc w:val="both"/>
       </w:pPr>
       <w:r>
-        <w:t>Haciendo uso del modo simulación revise el encabezado del frame Ethernet. Para eso haga uso del</w:t>
+        <w:t xml:space="preserve">Haciendo uso del modo simulación revise el encabezado del </w:t>
+      </w:r>
+      <w:proofErr w:type="spellStart"/>
+      <w:r>
+        <w:t>frame</w:t>
+      </w:r>
+      <w:proofErr w:type="spellEnd"/>
+      <w:r>
+        <w:t xml:space="preserve"> Ethernet. Para eso haga uso del</w:t>
       </w:r>
       <w:r>
         <w:rPr>
@@ -3628,12 +3780,14 @@
         </w:rPr>
         <w:t xml:space="preserve"> </w:t>
       </w:r>
+      <w:proofErr w:type="spellStart"/>
       <w:r>
         <w:rPr>
           <w:color w:val="90C225"/>
         </w:rPr>
         <w:t>WiFi</w:t>
       </w:r>
+      <w:proofErr w:type="spellEnd"/>
     </w:p>
     <w:p>
       <w:pPr>
@@ -3685,6 +3839,7 @@
       <w:r>
         <w:rPr>
           <w:noProof/>
+          <w:lang w:val="en-US"/>
         </w:rPr>
         <w:drawing>
           <wp:anchor distT="0" distB="0" distL="0" distR="0" simplePos="0" relativeHeight="7" behindDoc="0" locked="0" layoutInCell="1" allowOverlap="1" wp14:anchorId="588FF31B" wp14:editId="256E3F9B">
@@ -3749,7 +3904,15 @@
         <w:jc w:val="both"/>
       </w:pPr>
       <w:r>
-        <w:t>Conéctese al router inalámbricos desde el computador PC0. Para eso configure el PC0 con IP</w:t>
+        <w:t xml:space="preserve">Conéctese al </w:t>
+      </w:r>
+      <w:proofErr w:type="spellStart"/>
+      <w:r>
+        <w:t>router</w:t>
+      </w:r>
+      <w:proofErr w:type="spellEnd"/>
+      <w:r>
+        <w:t xml:space="preserve"> inalámbricos desde el computador PC0. Para eso configure el PC0 con IP</w:t>
       </w:r>
       <w:r>
         <w:rPr>
@@ -3831,11 +3994,33 @@
         </w:rPr>
         <w:t xml:space="preserve"> </w:t>
       </w:r>
+      <w:proofErr w:type="spellStart"/>
       <w:r>
         <w:rPr>
           <w:spacing w:val="-1"/>
         </w:rPr>
-        <w:t>admin/admin.</w:t>
+        <w:t>admin</w:t>
+      </w:r>
+      <w:proofErr w:type="spellEnd"/>
+      <w:r>
+        <w:rPr>
+          <w:spacing w:val="-1"/>
+        </w:rPr>
+        <w:t>/</w:t>
+      </w:r>
+      <w:proofErr w:type="spellStart"/>
+      <w:r>
+        <w:rPr>
+          <w:spacing w:val="-1"/>
+        </w:rPr>
+        <w:t>admin</w:t>
+      </w:r>
+      <w:proofErr w:type="spellEnd"/>
+      <w:r>
+        <w:rPr>
+          <w:spacing w:val="-1"/>
+        </w:rPr>
+        <w:t>.</w:t>
       </w:r>
       <w:r>
         <w:rPr>
@@ -3891,12 +4076,14 @@
         </w:rPr>
         <w:t xml:space="preserve"> </w:t>
       </w:r>
+      <w:proofErr w:type="spellStart"/>
       <w:r>
         <w:rPr>
           <w:spacing w:val="-1"/>
         </w:rPr>
         <w:t>routers</w:t>
       </w:r>
+      <w:proofErr w:type="spellEnd"/>
       <w:r>
         <w:rPr>
           <w:spacing w:val="-11"/>
@@ -4018,8 +4205,13 @@
         <w:t xml:space="preserve"> </w:t>
       </w:r>
       <w:r>
-        <w:t>del router</w:t>
-      </w:r>
+        <w:t xml:space="preserve">del </w:t>
+      </w:r>
+      <w:proofErr w:type="spellStart"/>
+      <w:r>
+        <w:t>router</w:t>
+      </w:r>
+      <w:proofErr w:type="spellEnd"/>
       <w:r>
         <w:rPr>
           <w:spacing w:val="-2"/>
@@ -4083,7 +4275,15 @@
         <w:jc w:val="both"/>
       </w:pPr>
       <w:r>
-        <w:t>Hacia la LAN cableada la dirección del router inalámbrico debe ser 120.53.0.3/16 y hacia la red</w:t>
+        <w:t xml:space="preserve">Hacia la LAN cableada la dirección del </w:t>
+      </w:r>
+      <w:proofErr w:type="spellStart"/>
+      <w:r>
+        <w:t>router</w:t>
+      </w:r>
+      <w:proofErr w:type="spellEnd"/>
+      <w:r>
+        <w:t xml:space="preserve"> inalámbrico debe ser 120.53.0.3/16 y hacia la red</w:t>
       </w:r>
       <w:r>
         <w:rPr>
@@ -4260,12 +4460,14 @@
         </w:rPr>
         <w:t xml:space="preserve"> </w:t>
       </w:r>
+      <w:proofErr w:type="spellStart"/>
       <w:r>
         <w:rPr>
           <w:sz w:val="20"/>
         </w:rPr>
         <w:t>nombre_estudiante</w:t>
       </w:r>
+      <w:proofErr w:type="spellEnd"/>
     </w:p>
     <w:p>
       <w:pPr>
@@ -4352,13 +4554,7 @@
         <w:rPr>
           <w:sz w:val="20"/>
         </w:rPr>
-        <w:t>1</w:t>
-      </w:r>
-      <w:r>
-        <w:rPr>
-          <w:sz w:val="20"/>
-        </w:rPr>
-        <w:t>92.168.0.0/24</w:t>
+        <w:t>192.168.0.0/24</w:t>
       </w:r>
     </w:p>
     <w:p>
@@ -4416,12 +4612,14 @@
         </w:rPr>
         <w:t xml:space="preserve"> </w:t>
       </w:r>
+      <w:proofErr w:type="spellStart"/>
       <w:r>
         <w:rPr>
           <w:sz w:val="20"/>
         </w:rPr>
         <w:t>router</w:t>
       </w:r>
+      <w:proofErr w:type="spellEnd"/>
       <w:r>
         <w:rPr>
           <w:spacing w:val="-7"/>
@@ -4688,9 +4886,11 @@
         </w:rPr>
         <w:t xml:space="preserve"> </w:t>
       </w:r>
+      <w:proofErr w:type="spellStart"/>
       <w:r>
         <w:t>y</w:t>
       </w:r>
+      <w:proofErr w:type="spellEnd"/>
       <w:r>
         <w:rPr>
           <w:spacing w:val="-3"/>
@@ -4751,9 +4951,11 @@
         </w:rPr>
         <w:t xml:space="preserve"> </w:t>
       </w:r>
+      <w:proofErr w:type="spellStart"/>
       <w:r>
         <w:t>ip</w:t>
       </w:r>
+      <w:proofErr w:type="spellEnd"/>
     </w:p>
     <w:p>
       <w:pPr>
@@ -5138,12 +5340,14 @@
         </w:rPr>
         <w:t xml:space="preserve"> </w:t>
       </w:r>
+      <w:proofErr w:type="spellStart"/>
       <w:r>
         <w:rPr>
           <w:sz w:val="20"/>
         </w:rPr>
         <w:t>router</w:t>
       </w:r>
+      <w:proofErr w:type="spellEnd"/>
       <w:r>
         <w:rPr>
           <w:spacing w:val="-7"/>
@@ -5288,9 +5492,11 @@
         </w:rPr>
         <w:t xml:space="preserve"> </w:t>
       </w:r>
+      <w:proofErr w:type="spellStart"/>
       <w:r>
         <w:t>router</w:t>
       </w:r>
+      <w:proofErr w:type="spellEnd"/>
       <w:r>
         <w:rPr>
           <w:spacing w:val="-5"/>
@@ -5433,8 +5639,13 @@
         </w:rPr>
         <w:t xml:space="preserve"> </w:t>
       </w:r>
-      <w:r>
-        <w:t>AP_ApellidoEstudiante,</w:t>
+      <w:proofErr w:type="spellStart"/>
+      <w:r>
+        <w:t>AP_ApellidoEstudiante</w:t>
+      </w:r>
+      <w:proofErr w:type="spellEnd"/>
+      <w:r>
+        <w:t>,</w:t>
       </w:r>
       <w:r>
         <w:rPr>
@@ -5443,8 +5654,13 @@
         <w:t xml:space="preserve"> </w:t>
       </w:r>
       <w:r>
-        <w:t>clave: Sistemas_ECI</w:t>
-      </w:r>
+        <w:t xml:space="preserve">clave: </w:t>
+      </w:r>
+      <w:proofErr w:type="spellStart"/>
+      <w:r>
+        <w:t>Sistemas_ECI</w:t>
+      </w:r>
+      <w:proofErr w:type="spellEnd"/>
     </w:p>
     <w:p>
       <w:pPr>
@@ -5567,12 +5783,14 @@
         </w:rPr>
         <w:t xml:space="preserve"> </w:t>
       </w:r>
+      <w:proofErr w:type="spellStart"/>
       <w:r>
         <w:rPr>
           <w:sz w:val="20"/>
         </w:rPr>
         <w:t>router</w:t>
       </w:r>
+      <w:proofErr w:type="spellEnd"/>
       <w:r>
         <w:rPr>
           <w:spacing w:val="1"/>
@@ -6092,9 +6310,11 @@
         </w:rPr>
         <w:t xml:space="preserve"> </w:t>
       </w:r>
+      <w:proofErr w:type="spellStart"/>
       <w:r>
         <w:t>VLANs</w:t>
       </w:r>
+      <w:proofErr w:type="spellEnd"/>
     </w:p>
     <w:p>
       <w:pPr>
@@ -6108,6 +6328,7 @@
       <w:r>
         <w:rPr>
           <w:noProof/>
+          <w:lang w:val="en-US"/>
         </w:rPr>
         <w:drawing>
           <wp:anchor distT="0" distB="0" distL="0" distR="0" simplePos="0" relativeHeight="8" behindDoc="0" locked="0" layoutInCell="1" allowOverlap="1" wp14:anchorId="118AED43" wp14:editId="19BCCF8D">
@@ -6866,12 +7087,14 @@
         </w:rPr>
         <w:t xml:space="preserve"> </w:t>
       </w:r>
+      <w:proofErr w:type="spellStart"/>
       <w:r>
         <w:rPr>
           <w:sz w:val="20"/>
         </w:rPr>
         <w:t>router</w:t>
       </w:r>
+      <w:proofErr w:type="spellEnd"/>
       <w:r>
         <w:rPr>
           <w:spacing w:val="-6"/>
@@ -7427,12 +7650,14 @@
         </w:rPr>
         <w:t xml:space="preserve"> </w:t>
       </w:r>
+      <w:proofErr w:type="spellStart"/>
       <w:r>
         <w:rPr>
           <w:sz w:val="20"/>
         </w:rPr>
         <w:t>router</w:t>
       </w:r>
+      <w:proofErr w:type="spellEnd"/>
       <w:r>
         <w:rPr>
           <w:spacing w:val="-7"/>
@@ -7492,12 +7717,14 @@
         </w:rPr>
         <w:t xml:space="preserve"> </w:t>
       </w:r>
+      <w:proofErr w:type="spellStart"/>
       <w:r>
         <w:rPr>
           <w:sz w:val="20"/>
         </w:rPr>
         <w:t>Students</w:t>
       </w:r>
+      <w:proofErr w:type="spellEnd"/>
     </w:p>
     <w:p>
       <w:pPr>
@@ -7877,12 +8104,14 @@
         </w:rPr>
         <w:t xml:space="preserve"> </w:t>
       </w:r>
+      <w:proofErr w:type="spellStart"/>
       <w:r>
         <w:rPr>
           <w:sz w:val="20"/>
         </w:rPr>
         <w:t>router</w:t>
       </w:r>
+      <w:proofErr w:type="spellEnd"/>
       <w:r>
         <w:rPr>
           <w:spacing w:val="-6"/>
@@ -7942,6 +8171,7 @@
         </w:rPr>
         <w:t xml:space="preserve"> </w:t>
       </w:r>
+      <w:proofErr w:type="spellStart"/>
       <w:r>
         <w:rPr>
           <w:rFonts w:ascii="Consolas" w:hAnsi="Consolas"/>
@@ -7949,6 +8179,7 @@
         </w:rPr>
         <w:t>Teachers</w:t>
       </w:r>
+      <w:proofErr w:type="spellEnd"/>
     </w:p>
     <w:p>
       <w:pPr>
@@ -8571,12 +8802,14 @@
         </w:rPr>
         <w:t xml:space="preserve"> </w:t>
       </w:r>
+      <w:proofErr w:type="spellStart"/>
       <w:r>
         <w:rPr>
           <w:sz w:val="20"/>
         </w:rPr>
         <w:t>router</w:t>
       </w:r>
+      <w:proofErr w:type="spellEnd"/>
       <w:r>
         <w:rPr>
           <w:spacing w:val="-6"/>
@@ -8636,6 +8869,7 @@
         </w:rPr>
         <w:t xml:space="preserve"> </w:t>
       </w:r>
+      <w:proofErr w:type="spellStart"/>
       <w:r>
         <w:rPr>
           <w:rFonts w:ascii="Consolas" w:hAnsi="Consolas"/>
@@ -8643,6 +8877,7 @@
         </w:rPr>
         <w:t>Labs</w:t>
       </w:r>
+      <w:proofErr w:type="spellEnd"/>
     </w:p>
     <w:p>
       <w:pPr>
@@ -9686,12 +9921,14 @@
         </w:rPr>
         <w:t xml:space="preserve"> </w:t>
       </w:r>
+      <w:proofErr w:type="spellStart"/>
       <w:r>
         <w:rPr>
           <w:color w:val="90C225"/>
         </w:rPr>
         <w:t>WiFi</w:t>
       </w:r>
+      <w:proofErr w:type="spellEnd"/>
       <w:r>
         <w:rPr>
           <w:color w:val="90C225"/>
@@ -9727,6 +9964,7 @@
         <w:pict w14:anchorId="07F26495">
           <v:group id="_x0000_s1028" style="width:470.95pt;height:.5pt;mso-position-horizontal-relative:char;mso-position-vertical-relative:line" coordsize="9419,10">
             <v:rect id="_x0000_s1029" style="position:absolute;width:9419;height:10" fillcolor="#90c225" stroked="f"/>
+            <w10:wrap type="none"/>
             <w10:anchorlock/>
           </v:group>
         </w:pict>
@@ -9821,7 +10059,23 @@
         <w:t xml:space="preserve"> </w:t>
       </w:r>
       <w:r>
-        <w:t>aplicaciones es WiFi Analyzer para Android y descubra las redes inalámbricas en la zona casa, entre</w:t>
+        <w:t xml:space="preserve">aplicaciones es </w:t>
+      </w:r>
+      <w:proofErr w:type="spellStart"/>
+      <w:r>
+        <w:t>WiFi</w:t>
+      </w:r>
+      <w:proofErr w:type="spellEnd"/>
+      <w:r>
+        <w:t xml:space="preserve"> </w:t>
+      </w:r>
+      <w:proofErr w:type="spellStart"/>
+      <w:r>
+        <w:t>Analyzer</w:t>
+      </w:r>
+      <w:proofErr w:type="spellEnd"/>
+      <w:r>
+        <w:t xml:space="preserve"> para Android y descubra las redes inalámbricas en la zona casa, entre</w:t>
       </w:r>
       <w:r>
         <w:rPr>
@@ -9975,6 +10229,309 @@
         <w:pStyle w:val="Textoindependiente"/>
         <w:ind w:firstLine="0"/>
         <w:rPr>
+          <w:b/>
+          <w:sz w:val="22"/>
+        </w:rPr>
+      </w:pPr>
+      <w:r>
+        <w:rPr>
+          <w:b/>
+          <w:sz w:val="22"/>
+        </w:rPr>
+        <w:tab/>
+        <w:t>JUAN C. POSSO</w:t>
+      </w:r>
+    </w:p>
+    <w:p>
+      <w:pPr>
+        <w:pStyle w:val="Textoindependiente"/>
+        <w:ind w:firstLine="0"/>
+      </w:pPr>
+      <w:r>
+        <w:t xml:space="preserve">En la primera y segunda </w:t>
+      </w:r>
+      <w:r>
+        <w:t>imagen podemos ver las redes inalámbricas en la zona, se pueden</w:t>
+      </w:r>
+      <w:r>
+        <w:t xml:space="preserve"> ver las bandas de 2.4GHz con 21 redes y 5GHz con 2 redes respectivamente. Ninguna alcanza los 60 GHz.</w:t>
+      </w:r>
+      <w:r>
+        <w:t xml:space="preserve"> en la </w:t>
+      </w:r>
+      <w:r>
+        <w:t>tercera</w:t>
+      </w:r>
+      <w:r>
+        <w:t xml:space="preserve"> imagen se presentan las redes en la banda 2.4GHz donde se ven que son pocas y con calificación </w:t>
+      </w:r>
+      <w:proofErr w:type="gramStart"/>
+      <w:r>
+        <w:t>regular</w:t>
+      </w:r>
+      <w:proofErr w:type="gramEnd"/>
+      <w:r>
+        <w:t xml:space="preserve"> pero con varios pu</w:t>
+      </w:r>
+      <w:r>
+        <w:t>ntos de acceso</w:t>
+      </w:r>
+      <w:r>
+        <w:t xml:space="preserve"> en cambio en</w:t>
+      </w:r>
+      <w:r>
+        <w:t xml:space="preserve"> la última imagen se ven las redes en la banda 5GHz</w:t>
+      </w:r>
+      <w:r>
+        <w:t xml:space="preserve"> donde tienen muy pocos puntos de acceso pero tienen muy buena calificación</w:t>
+      </w:r>
+    </w:p>
+    <w:p>
+      <w:pPr>
+        <w:pStyle w:val="Textoindependiente"/>
+        <w:ind w:firstLine="0"/>
+      </w:pPr>
+      <w:r>
+        <w:rPr>
+          <w:noProof/>
+          <w:lang w:val="en-US"/>
+        </w:rPr>
+        <w:lastRenderedPageBreak/>
+        <w:drawing>
+          <wp:inline distT="0" distB="0" distL="0" distR="0" wp14:anchorId="0793708A" wp14:editId="3E5113B5">
+            <wp:extent cx="1906614" cy="4130134"/>
+            <wp:effectExtent l="0" t="0" r="0" b="3810"/>
+            <wp:docPr id="9" name="Imagen 9" descr="C:\Users\Usuario\Pictures\AC01.jpg"/>
+            <wp:cNvGraphicFramePr>
+              <a:graphicFrameLocks xmlns:a="http://schemas.openxmlformats.org/drawingml/2006/main" noChangeAspect="1"/>
+            </wp:cNvGraphicFramePr>
+            <a:graphic xmlns:a="http://schemas.openxmlformats.org/drawingml/2006/main">
+              <a:graphicData uri="http://schemas.openxmlformats.org/drawingml/2006/picture">
+                <pic:pic xmlns:pic="http://schemas.openxmlformats.org/drawingml/2006/picture">
+                  <pic:nvPicPr>
+                    <pic:cNvPr id="0" name="Picture 13" descr="C:\Users\Usuario\Pictures\AC01.jpg"/>
+                    <pic:cNvPicPr>
+                      <a:picLocks noChangeAspect="1" noChangeArrowheads="1"/>
+                    </pic:cNvPicPr>
+                  </pic:nvPicPr>
+                  <pic:blipFill>
+                    <a:blip r:embed="rId13" cstate="print">
+                      <a:extLst>
+                        <a:ext uri="{28A0092B-C50C-407E-A947-70E740481C1C}">
+                          <a14:useLocalDpi xmlns:a14="http://schemas.microsoft.com/office/drawing/2010/main" val="0"/>
+                        </a:ext>
+                      </a:extLst>
+                    </a:blip>
+                    <a:srcRect/>
+                    <a:stretch>
+                      <a:fillRect/>
+                    </a:stretch>
+                  </pic:blipFill>
+                  <pic:spPr bwMode="auto">
+                    <a:xfrm>
+                      <a:off x="0" y="0"/>
+                      <a:ext cx="1925336" cy="4170691"/>
+                    </a:xfrm>
+                    <a:prstGeom prst="rect">
+                      <a:avLst/>
+                    </a:prstGeom>
+                    <a:noFill/>
+                    <a:ln>
+                      <a:noFill/>
+                    </a:ln>
+                  </pic:spPr>
+                </pic:pic>
+              </a:graphicData>
+            </a:graphic>
+          </wp:inline>
+        </w:drawing>
+      </w:r>
+      <w:r>
+        <w:rPr>
+          <w:noProof/>
+          <w:lang w:val="en-US"/>
+        </w:rPr>
+        <w:drawing>
+          <wp:inline distT="0" distB="0" distL="0" distR="0" wp14:anchorId="0B0DB757" wp14:editId="283F42A6">
+            <wp:extent cx="1888176" cy="4090192"/>
+            <wp:effectExtent l="0" t="0" r="0" b="5715"/>
+            <wp:docPr id="10" name="Imagen 10" descr="C:\Users\Usuario\Pictures\AC02.jpg"/>
+            <wp:cNvGraphicFramePr>
+              <a:graphicFrameLocks xmlns:a="http://schemas.openxmlformats.org/drawingml/2006/main" noChangeAspect="1"/>
+            </wp:cNvGraphicFramePr>
+            <a:graphic xmlns:a="http://schemas.openxmlformats.org/drawingml/2006/main">
+              <a:graphicData uri="http://schemas.openxmlformats.org/drawingml/2006/picture">
+                <pic:pic xmlns:pic="http://schemas.openxmlformats.org/drawingml/2006/picture">
+                  <pic:nvPicPr>
+                    <pic:cNvPr id="0" name="Picture 14" descr="C:\Users\Usuario\Pictures\AC02.jpg"/>
+                    <pic:cNvPicPr>
+                      <a:picLocks noChangeAspect="1" noChangeArrowheads="1"/>
+                    </pic:cNvPicPr>
+                  </pic:nvPicPr>
+                  <pic:blipFill>
+                    <a:blip r:embed="rId14" cstate="print">
+                      <a:extLst>
+                        <a:ext uri="{28A0092B-C50C-407E-A947-70E740481C1C}">
+                          <a14:useLocalDpi xmlns:a14="http://schemas.microsoft.com/office/drawing/2010/main" val="0"/>
+                        </a:ext>
+                      </a:extLst>
+                    </a:blip>
+                    <a:srcRect/>
+                    <a:stretch>
+                      <a:fillRect/>
+                    </a:stretch>
+                  </pic:blipFill>
+                  <pic:spPr bwMode="auto">
+                    <a:xfrm>
+                      <a:off x="0" y="0"/>
+                      <a:ext cx="1931944" cy="4185004"/>
+                    </a:xfrm>
+                    <a:prstGeom prst="rect">
+                      <a:avLst/>
+                    </a:prstGeom>
+                    <a:noFill/>
+                    <a:ln>
+                      <a:noFill/>
+                    </a:ln>
+                  </pic:spPr>
+                </pic:pic>
+              </a:graphicData>
+            </a:graphic>
+          </wp:inline>
+        </w:drawing>
+      </w:r>
+    </w:p>
+    <w:p>
+      <w:pPr>
+        <w:pStyle w:val="Textoindependiente"/>
+        <w:ind w:firstLine="0"/>
+      </w:pPr>
+      <w:r>
+        <w:rPr>
+          <w:noProof/>
+          <w:lang w:val="en-US"/>
+        </w:rPr>
+        <w:drawing>
+          <wp:inline distT="0" distB="0" distL="0" distR="0" wp14:anchorId="097E95CB" wp14:editId="5845453E">
+            <wp:extent cx="1879590" cy="4071596"/>
+            <wp:effectExtent l="0" t="0" r="6985" b="5715"/>
+            <wp:docPr id="11" name="Imagen 11" descr="C:\Users\Usuario\Pictures\AC03.jpg"/>
+            <wp:cNvGraphicFramePr>
+              <a:graphicFrameLocks xmlns:a="http://schemas.openxmlformats.org/drawingml/2006/main" noChangeAspect="1"/>
+            </wp:cNvGraphicFramePr>
+            <a:graphic xmlns:a="http://schemas.openxmlformats.org/drawingml/2006/main">
+              <a:graphicData uri="http://schemas.openxmlformats.org/drawingml/2006/picture">
+                <pic:pic xmlns:pic="http://schemas.openxmlformats.org/drawingml/2006/picture">
+                  <pic:nvPicPr>
+                    <pic:cNvPr id="0" name="Picture 15" descr="C:\Users\Usuario\Pictures\AC03.jpg"/>
+                    <pic:cNvPicPr>
+                      <a:picLocks noChangeAspect="1" noChangeArrowheads="1"/>
+                    </pic:cNvPicPr>
+                  </pic:nvPicPr>
+                  <pic:blipFill>
+                    <a:blip r:embed="rId15" cstate="print">
+                      <a:extLst>
+                        <a:ext uri="{28A0092B-C50C-407E-A947-70E740481C1C}">
+                          <a14:useLocalDpi xmlns:a14="http://schemas.microsoft.com/office/drawing/2010/main" val="0"/>
+                        </a:ext>
+                      </a:extLst>
+                    </a:blip>
+                    <a:srcRect/>
+                    <a:stretch>
+                      <a:fillRect/>
+                    </a:stretch>
+                  </pic:blipFill>
+                  <pic:spPr bwMode="auto">
+                    <a:xfrm>
+                      <a:off x="0" y="0"/>
+                      <a:ext cx="1929159" cy="4178974"/>
+                    </a:xfrm>
+                    <a:prstGeom prst="rect">
+                      <a:avLst/>
+                    </a:prstGeom>
+                    <a:noFill/>
+                    <a:ln>
+                      <a:noFill/>
+                    </a:ln>
+                  </pic:spPr>
+                </pic:pic>
+              </a:graphicData>
+            </a:graphic>
+          </wp:inline>
+        </w:drawing>
+      </w:r>
+      <w:r>
+        <w:rPr>
+          <w:noProof/>
+          <w:lang w:val="en-US"/>
+        </w:rPr>
+        <w:drawing>
+          <wp:inline distT="0" distB="0" distL="0" distR="0" wp14:anchorId="7AB3BE23" wp14:editId="1A9421CB">
+            <wp:extent cx="1911927" cy="4141645"/>
+            <wp:effectExtent l="0" t="0" r="0" b="0"/>
+            <wp:docPr id="8" name="Imagen 8" descr="C:\Users\Usuario\Pictures\AC04.jpg"/>
+            <wp:cNvGraphicFramePr>
+              <a:graphicFrameLocks xmlns:a="http://schemas.openxmlformats.org/drawingml/2006/main" noChangeAspect="1"/>
+            </wp:cNvGraphicFramePr>
+            <a:graphic xmlns:a="http://schemas.openxmlformats.org/drawingml/2006/main">
+              <a:graphicData uri="http://schemas.openxmlformats.org/drawingml/2006/picture">
+                <pic:pic xmlns:pic="http://schemas.openxmlformats.org/drawingml/2006/picture">
+                  <pic:nvPicPr>
+                    <pic:cNvPr id="0" name="Picture 12" descr="C:\Users\Usuario\Pictures\AC04.jpg"/>
+                    <pic:cNvPicPr>
+                      <a:picLocks noChangeAspect="1" noChangeArrowheads="1"/>
+                    </pic:cNvPicPr>
+                  </pic:nvPicPr>
+                  <pic:blipFill>
+                    <a:blip r:embed="rId16" cstate="print">
+                      <a:extLst>
+                        <a:ext uri="{28A0092B-C50C-407E-A947-70E740481C1C}">
+                          <a14:useLocalDpi xmlns:a14="http://schemas.microsoft.com/office/drawing/2010/main" val="0"/>
+                        </a:ext>
+                      </a:extLst>
+                    </a:blip>
+                    <a:srcRect/>
+                    <a:stretch>
+                      <a:fillRect/>
+                    </a:stretch>
+                  </pic:blipFill>
+                  <pic:spPr bwMode="auto">
+                    <a:xfrm>
+                      <a:off x="0" y="0"/>
+                      <a:ext cx="1954958" cy="4234859"/>
+                    </a:xfrm>
+                    <a:prstGeom prst="rect">
+                      <a:avLst/>
+                    </a:prstGeom>
+                    <a:noFill/>
+                    <a:ln>
+                      <a:noFill/>
+                    </a:ln>
+                  </pic:spPr>
+                </pic:pic>
+              </a:graphicData>
+            </a:graphic>
+          </wp:inline>
+        </w:drawing>
+      </w:r>
+    </w:p>
+    <w:p>
+      <w:pPr>
+        <w:pStyle w:val="Textoindependiente"/>
+        <w:ind w:firstLine="0"/>
+      </w:pPr>
+    </w:p>
+    <w:p>
+      <w:pPr>
+        <w:pStyle w:val="Textoindependiente"/>
+        <w:ind w:firstLine="0"/>
+      </w:pPr>
+    </w:p>
+    <w:p>
+      <w:pPr>
+        <w:pStyle w:val="Textoindependiente"/>
+        <w:ind w:firstLine="0"/>
+        <w:rPr>
           <w:sz w:val="22"/>
         </w:rPr>
       </w:pPr>
@@ -9998,6 +10555,7 @@
         <w:rPr>
           <w:color w:val="90C225"/>
         </w:rPr>
+        <w:lastRenderedPageBreak/>
         <w:t>Instalación</w:t>
       </w:r>
       <w:r>
@@ -10499,12 +11057,14 @@
         </w:rPr>
         <w:t xml:space="preserve"> </w:t>
       </w:r>
+      <w:proofErr w:type="spellStart"/>
       <w:r>
         <w:rPr>
           <w:sz w:val="20"/>
         </w:rPr>
         <w:t>Slackware</w:t>
       </w:r>
+      <w:proofErr w:type="spellEnd"/>
       <w:r>
         <w:rPr>
           <w:spacing w:val="-57"/>
@@ -10525,11 +11085,19 @@
         </w:rPr>
         <w:t xml:space="preserve"> </w:t>
       </w:r>
-      <w:r>
-        <w:rPr>
-          <w:sz w:val="20"/>
-        </w:rPr>
-        <w:t>VMware.</w:t>
+      <w:proofErr w:type="spellStart"/>
+      <w:r>
+        <w:rPr>
+          <w:sz w:val="20"/>
+        </w:rPr>
+        <w:t>VMware</w:t>
+      </w:r>
+      <w:proofErr w:type="spellEnd"/>
+      <w:r>
+        <w:rPr>
+          <w:sz w:val="20"/>
+        </w:rPr>
+        <w:t>.</w:t>
       </w:r>
     </w:p>
     <w:p>
@@ -10600,12 +11168,14 @@
         </w:rPr>
         <w:t xml:space="preserve"> </w:t>
       </w:r>
+      <w:proofErr w:type="spellStart"/>
       <w:r>
         <w:rPr>
           <w:sz w:val="20"/>
         </w:rPr>
         <w:t>Nginx</w:t>
       </w:r>
+      <w:proofErr w:type="spellEnd"/>
       <w:r>
         <w:rPr>
           <w:spacing w:val="-12"/>
@@ -10704,12 +11274,14 @@
         </w:rPr>
         <w:t xml:space="preserve"> </w:t>
       </w:r>
+      <w:proofErr w:type="spellStart"/>
       <w:r>
         <w:rPr>
           <w:sz w:val="20"/>
         </w:rPr>
         <w:t>FreeBSD</w:t>
       </w:r>
+      <w:proofErr w:type="spellEnd"/>
       <w:r>
         <w:rPr>
           <w:spacing w:val="-13"/>
@@ -10730,11 +11302,19 @@
         </w:rPr>
         <w:t xml:space="preserve"> </w:t>
       </w:r>
-      <w:r>
-        <w:rPr>
-          <w:sz w:val="20"/>
-        </w:rPr>
-        <w:t>VMware.</w:t>
+      <w:proofErr w:type="spellStart"/>
+      <w:r>
+        <w:rPr>
+          <w:sz w:val="20"/>
+        </w:rPr>
+        <w:t>VMware</w:t>
+      </w:r>
+      <w:proofErr w:type="spellEnd"/>
+      <w:r>
+        <w:rPr>
+          <w:sz w:val="20"/>
+        </w:rPr>
+        <w:t>.</w:t>
       </w:r>
     </w:p>
     <w:p>
@@ -11218,11 +11798,19 @@
         </w:rPr>
         <w:t xml:space="preserve"> </w:t>
       </w:r>
-      <w:r>
-        <w:rPr>
-          <w:sz w:val="20"/>
-        </w:rPr>
-        <w:t>VMware.</w:t>
+      <w:proofErr w:type="spellStart"/>
+      <w:r>
+        <w:rPr>
+          <w:sz w:val="20"/>
+        </w:rPr>
+        <w:t>VMware</w:t>
+      </w:r>
+      <w:proofErr w:type="spellEnd"/>
+      <w:r>
+        <w:rPr>
+          <w:sz w:val="20"/>
+        </w:rPr>
+        <w:t>.</w:t>
       </w:r>
     </w:p>
     <w:p>
@@ -11826,6 +12414,8 @@
         </w:rPr>
         <w:t>web.</w:t>
       </w:r>
+      <w:bookmarkStart w:id="0" w:name="_GoBack"/>
+      <w:bookmarkEnd w:id="0"/>
     </w:p>
     <w:p>
       <w:pPr>
@@ -11847,42 +12437,6 @@
         <w:spacing w:before="22" w:line="388" w:lineRule="auto"/>
         <w:ind w:right="3416"/>
         <w:rPr>
-          <w:sz w:val="20"/>
-        </w:rPr>
-      </w:pPr>
-    </w:p>
-    <w:p>
-      <w:pPr>
-        <w:tabs>
-          <w:tab w:val="left" w:pos="861"/>
-        </w:tabs>
-        <w:spacing w:before="22" w:line="388" w:lineRule="auto"/>
-        <w:ind w:right="3416"/>
-        <w:rPr>
-          <w:sz w:val="20"/>
-        </w:rPr>
-      </w:pPr>
-    </w:p>
-    <w:p>
-      <w:pPr>
-        <w:tabs>
-          <w:tab w:val="left" w:pos="861"/>
-        </w:tabs>
-        <w:spacing w:before="22" w:line="388" w:lineRule="auto"/>
-        <w:ind w:right="3416"/>
-        <w:rPr>
-          <w:sz w:val="20"/>
-        </w:rPr>
-      </w:pPr>
-    </w:p>
-    <w:p>
-      <w:pPr>
-        <w:tabs>
-          <w:tab w:val="left" w:pos="861"/>
-        </w:tabs>
-        <w:spacing w:before="22" w:line="388" w:lineRule="auto"/>
-        <w:ind w:right="3416"/>
-        <w:rPr>
           <w:color w:val="FF0000"/>
           <w:sz w:val="24"/>
           <w:szCs w:val="24"/>
@@ -11894,7 +12448,6 @@
           <w:sz w:val="24"/>
           <w:szCs w:val="24"/>
         </w:rPr>
-        <w:lastRenderedPageBreak/>
         <w:t>Bibliografía:</w:t>
       </w:r>
     </w:p>
@@ -11914,7 +12467,7 @@
           <w:sz w:val="20"/>
         </w:rPr>
       </w:pPr>
-      <w:hyperlink r:id="rId13" w:history="1">
+      <w:hyperlink r:id="rId17" w:anchor=":~:text=Un%20enlace%20troncal%20es%20un,Ethernet%20y%2010%2DGigabit%20Ethernet" w:history="1">
         <w:r>
           <w:rPr>
             <w:rStyle w:val="Hipervnculo"/>
@@ -11965,7 +12518,7 @@
 </file>
 
 <file path=word/numbering.xml><?xml version="1.0" encoding="utf-8"?>
-<w:numbering xmlns:wpc="http://schemas.microsoft.com/office/word/2010/wordprocessingCanvas" xmlns:cx="http://schemas.microsoft.com/office/drawing/2014/chartex" xmlns:cx1="http://schemas.microsoft.com/office/drawing/2015/9/8/chartex" xmlns:cx2="http://schemas.microsoft.com/office/drawing/2015/10/21/chartex" xmlns:cx3="http://schemas.microsoft.com/office/drawing/2016/5/9/chartex" xmlns:cx4="http://schemas.microsoft.com/office/drawing/2016/5/10/chartex" xmlns:cx5="http://schemas.microsoft.com/office/drawing/2016/5/11/chartex" xmlns:cx6="http://schemas.microsoft.com/office/drawing/2016/5/12/chartex" xmlns:cx7="http://schemas.microsoft.com/office/drawing/2016/5/13/chartex" xmlns:cx8="http://schemas.microsoft.com/office/drawing/2016/5/14/chartex" xmlns:mc="http://schemas.openxmlformats.org/markup-compatibility/2006" xmlns:aink="http://schemas.microsoft.com/office/drawing/2016/ink" xmlns:am3d="http://schemas.microsoft.com/office/drawing/2017/model3d" xmlns:o="urn:schemas-microsoft-com:office:office" xmlns:r="http://schemas.openxmlformats.org/officeDocument/2006/relationships" xmlns:m="http://schemas.openxmlformats.org/officeDocument/2006/math" xmlns:v="urn:schemas-microsoft-com:vml" xmlns:wp14="http://schemas.microsoft.com/office/word/2010/wordprocessingDrawing" xmlns:wp="http://schemas.openxmlformats.org/drawingml/2006/wordprocessingDrawing" xmlns:w10="urn:schemas-microsoft-com:office:word" xmlns:w="http://schemas.openxmlformats.org/wordprocessingml/2006/main" xmlns:w14="http://schemas.microsoft.com/office/word/2010/wordml" xmlns:w15="http://schemas.microsoft.com/office/word/2012/wordml" xmlns:w16cex="http://schemas.microsoft.com/office/word/2018/wordml/cex" xmlns:w16cid="http://schemas.microsoft.com/office/word/2016/wordml/cid" xmlns:w16="http://schemas.microsoft.com/office/word/2018/wordml" xmlns:w16se="http://schemas.microsoft.com/office/word/2015/wordml/symex" xmlns:wpg="http://schemas.microsoft.com/office/word/2010/wordprocessingGroup" xmlns:wpi="http://schemas.microsoft.com/office/word/2010/wordprocessingInk" xmlns:wne="http://schemas.microsoft.com/office/word/2006/wordml" xmlns:wps="http://schemas.microsoft.com/office/word/2010/wordprocessingShape" mc:Ignorable="w14 w15 w16se w16cid w16 w16cex wp14">
+<w:numbering xmlns:wpc="http://schemas.microsoft.com/office/word/2010/wordprocessingCanvas" xmlns:cx="http://schemas.microsoft.com/office/drawing/2014/chartex" xmlns:mc="http://schemas.openxmlformats.org/markup-compatibility/2006" xmlns:o="urn:schemas-microsoft-com:office:office" xmlns:r="http://schemas.openxmlformats.org/officeDocument/2006/relationships" xmlns:m="http://schemas.openxmlformats.org/officeDocument/2006/math" xmlns:v="urn:schemas-microsoft-com:vml" xmlns:wp14="http://schemas.microsoft.com/office/word/2010/wordprocessingDrawing" xmlns:wp="http://schemas.openxmlformats.org/drawingml/2006/wordprocessingDrawing" xmlns:w10="urn:schemas-microsoft-com:office:word" xmlns:w="http://schemas.openxmlformats.org/wordprocessingml/2006/main" xmlns:w14="http://schemas.microsoft.com/office/word/2010/wordml" xmlns:w15="http://schemas.microsoft.com/office/word/2012/wordml" xmlns:w16se="http://schemas.microsoft.com/office/word/2015/wordml/symex" xmlns:wpg="http://schemas.microsoft.com/office/word/2010/wordprocessingGroup" xmlns:wpi="http://schemas.microsoft.com/office/word/2010/wordprocessingInk" xmlns:wne="http://schemas.microsoft.com/office/word/2006/wordml" xmlns:wps="http://schemas.microsoft.com/office/word/2010/wordprocessingShape" mc:Ignorable="w14 w15 w16se wp14">
   <w:abstractNum w:abstractNumId="0" w15:restartNumberingAfterBreak="0">
     <w:nsid w:val="04B42F43"/>
     <w:multiLevelType w:val="hybridMultilevel"/>
@@ -12271,7 +12824,6 @@
       <w:lvlJc w:val="left"/>
       <w:pPr>
         <w:ind w:left="500" w:hanging="360"/>
-        <w:jc w:val="left"/>
       </w:pPr>
       <w:rPr>
         <w:rFonts w:ascii="Trebuchet MS" w:eastAsia="Trebuchet MS" w:hAnsi="Trebuchet MS" w:cs="Trebuchet MS" w:hint="default"/>
@@ -12516,7 +13068,6 @@
       <w:lvlJc w:val="left"/>
       <w:pPr>
         <w:ind w:left="567" w:hanging="360"/>
-        <w:jc w:val="left"/>
       </w:pPr>
       <w:rPr>
         <w:rFonts w:ascii="Trebuchet MS" w:eastAsia="Trebuchet MS" w:hAnsi="Trebuchet MS" w:cs="Trebuchet MS" w:hint="default"/>
@@ -12535,7 +13086,6 @@
       <w:lvlJc w:val="left"/>
       <w:pPr>
         <w:ind w:left="860" w:hanging="360"/>
-        <w:jc w:val="left"/>
       </w:pPr>
       <w:rPr>
         <w:rFonts w:ascii="Trebuchet MS" w:eastAsia="Trebuchet MS" w:hAnsi="Trebuchet MS" w:cs="Trebuchet MS" w:hint="default"/>
@@ -12866,7 +13416,7 @@
 </file>
 
 <file path=word/styles.xml><?xml version="1.0" encoding="utf-8"?>
-<w:styles xmlns:mc="http://schemas.openxmlformats.org/markup-compatibility/2006" xmlns:r="http://schemas.openxmlformats.org/officeDocument/2006/relationships" xmlns:w="http://schemas.openxmlformats.org/wordprocessingml/2006/main" xmlns:w14="http://schemas.microsoft.com/office/word/2010/wordml" xmlns:w15="http://schemas.microsoft.com/office/word/2012/wordml" xmlns:w16cex="http://schemas.microsoft.com/office/word/2018/wordml/cex" xmlns:w16cid="http://schemas.microsoft.com/office/word/2016/wordml/cid" xmlns:w16="http://schemas.microsoft.com/office/word/2018/wordml" xmlns:w16se="http://schemas.microsoft.com/office/word/2015/wordml/symex" mc:Ignorable="w14 w15 w16se w16cid w16 w16cex">
+<w:styles xmlns:mc="http://schemas.openxmlformats.org/markup-compatibility/2006" xmlns:r="http://schemas.openxmlformats.org/officeDocument/2006/relationships" xmlns:w="http://schemas.openxmlformats.org/wordprocessingml/2006/main" xmlns:w14="http://schemas.microsoft.com/office/word/2010/wordml" xmlns:w15="http://schemas.microsoft.com/office/word/2012/wordml" xmlns:w16se="http://schemas.microsoft.com/office/word/2015/wordml/symex" mc:Ignorable="w14 w15 w16se">
   <w:docDefaults>
     <w:rPrDefault>
       <w:rPr>
@@ -12884,7 +13434,7 @@
       </w:pPr>
     </w:pPrDefault>
   </w:docDefaults>
-  <w:latentStyles w:defLockedState="0" w:defUIPriority="99" w:defSemiHidden="0" w:defUnhideWhenUsed="0" w:defQFormat="0" w:count="376">
+  <w:latentStyles w:defLockedState="0" w:defUIPriority="99" w:defSemiHidden="0" w:defUnhideWhenUsed="0" w:defQFormat="0" w:count="371">
     <w:lsdException w:name="Normal" w:uiPriority="0" w:qFormat="1"/>
     <w:lsdException w:name="heading 1" w:uiPriority="9" w:qFormat="1"/>
     <w:lsdException w:name="heading 2" w:semiHidden="1" w:uiPriority="9" w:unhideWhenUsed="1" w:qFormat="1"/>
@@ -13256,11 +13806,6 @@
     <w:lsdException w:name="List Table 5 Dark Accent 6" w:uiPriority="50"/>
     <w:lsdException w:name="List Table 6 Colorful Accent 6" w:uiPriority="51"/>
     <w:lsdException w:name="List Table 7 Colorful Accent 6" w:uiPriority="52"/>
-    <w:lsdException w:name="Mention" w:semiHidden="1" w:unhideWhenUsed="1"/>
-    <w:lsdException w:name="Smart Hyperlink" w:semiHidden="1" w:unhideWhenUsed="1"/>
-    <w:lsdException w:name="Hashtag" w:semiHidden="1" w:unhideWhenUsed="1"/>
-    <w:lsdException w:name="Unresolved Mention" w:semiHidden="1" w:unhideWhenUsed="1"/>
-    <w:lsdException w:name="Smart Link" w:semiHidden="1" w:unhideWhenUsed="1"/>
   </w:latentStyles>
   <w:style w:type="paragraph" w:default="1" w:styleId="Normal">
     <w:name w:val="Normal"/>
@@ -13398,7 +13943,7 @@
       <w:u w:val="single"/>
     </w:rPr>
   </w:style>
-  <w:style w:type="character" w:styleId="Mencinsinresolver">
+  <w:style w:type="character" w:customStyle="1" w:styleId="UnresolvedMention">
     <w:name w:val="Unresolved Mention"/>
     <w:basedOn w:val="Fuentedeprrafopredeter"/>
     <w:uiPriority w:val="99"/>

</xml_diff>

<commit_message>
Servicio web instalado ok  falta p6 p7
</commit_message>
<xml_diff>
--- a/Laboratorios/Laboratorio 5/Laboratorio No5.docx
+++ b/Laboratorios/Laboratorio 5/Laboratorio No5.docx
@@ -10248,22 +10248,7 @@
         <w:ind w:firstLine="0"/>
       </w:pPr>
       <w:r>
-        <w:t xml:space="preserve">En la primera y segunda </w:t>
-      </w:r>
-      <w:r>
-        <w:t>imagen podemos ver las redes inalámbricas en la zona, se pueden</w:t>
-      </w:r>
-      <w:r>
-        <w:t xml:space="preserve"> ver las bandas de 2.4GHz con 21 redes y 5GHz con 2 redes respectivamente. Ninguna alcanza los 60 GHz.</w:t>
-      </w:r>
-      <w:r>
-        <w:t xml:space="preserve"> en la </w:t>
-      </w:r>
-      <w:r>
-        <w:t>tercera</w:t>
-      </w:r>
-      <w:r>
-        <w:t xml:space="preserve"> imagen se presentan las redes en la banda 2.4GHz donde se ven que son pocas y con calificación </w:t>
+        <w:t xml:space="preserve">En la primera y segunda imagen podemos ver las redes inalámbricas en la zona, se pueden ver las bandas de 2.4GHz con 21 redes y 5GHz con 2 redes respectivamente. Ninguna alcanza los 60 GHz. en la tercera imagen se presentan las redes en la banda 2.4GHz donde se ven que son pocas y con calificación </w:t>
       </w:r>
       <w:proofErr w:type="gramStart"/>
       <w:r>
@@ -10277,13 +10262,7 @@
         <w:t>ntos de acceso</w:t>
       </w:r>
       <w:r>
-        <w:t xml:space="preserve"> en cambio en</w:t>
-      </w:r>
-      <w:r>
-        <w:t xml:space="preserve"> la última imagen se ven las redes en la banda 5GHz</w:t>
-      </w:r>
-      <w:r>
-        <w:t xml:space="preserve"> donde tienen muy pocos puntos de acceso pero tienen muy buena calificación</w:t>
+        <w:t xml:space="preserve"> en cambio en la última imagen se ven las redes en la banda 5GHz donde tienen muy pocos puntos de acceso pero tienen muy buena calificación</w:t>
       </w:r>
     </w:p>
     <w:p>
@@ -10619,6 +10598,7 @@
         <w:pict w14:anchorId="759C2B88">
           <v:group id="_x0000_s1026" style="width:470.95pt;height:.5pt;mso-position-horizontal-relative:char;mso-position-vertical-relative:line" coordsize="9419,10">
             <v:rect id="_x0000_s1027" style="position:absolute;width:9419;height:10" fillcolor="#90c225" stroked="f"/>
+            <w10:wrap type="none"/>
             <w10:anchorlock/>
           </v:group>
         </w:pict>
@@ -11103,6 +11083,60 @@
     <w:p>
       <w:pPr>
         <w:pStyle w:val="Prrafodelista"/>
+        <w:tabs>
+          <w:tab w:val="left" w:pos="861"/>
+        </w:tabs>
+        <w:spacing w:before="2" w:line="264" w:lineRule="auto"/>
+        <w:ind w:right="330" w:firstLine="0"/>
+        <w:rPr>
+          <w:sz w:val="20"/>
+        </w:rPr>
+      </w:pPr>
+      <w:r>
+        <w:rPr>
+          <w:noProof/>
+          <w:lang w:val="en-US"/>
+        </w:rPr>
+        <w:drawing>
+          <wp:inline distT="0" distB="0" distL="0" distR="0" wp14:anchorId="5900877F" wp14:editId="4507F8A6">
+            <wp:extent cx="6235700" cy="2159635"/>
+            <wp:effectExtent l="0" t="0" r="0" b="0"/>
+            <wp:docPr id="6" name="Imagen 6"/>
+            <wp:cNvGraphicFramePr>
+              <a:graphicFrameLocks xmlns:a="http://schemas.openxmlformats.org/drawingml/2006/main" noChangeAspect="1"/>
+            </wp:cNvGraphicFramePr>
+            <a:graphic xmlns:a="http://schemas.openxmlformats.org/drawingml/2006/main">
+              <a:graphicData uri="http://schemas.openxmlformats.org/drawingml/2006/picture">
+                <pic:pic xmlns:pic="http://schemas.openxmlformats.org/drawingml/2006/picture">
+                  <pic:nvPicPr>
+                    <pic:cNvPr id="1" name=""/>
+                    <pic:cNvPicPr/>
+                  </pic:nvPicPr>
+                  <pic:blipFill>
+                    <a:blip r:embed="rId17"/>
+                    <a:stretch>
+                      <a:fillRect/>
+                    </a:stretch>
+                  </pic:blipFill>
+                  <pic:spPr>
+                    <a:xfrm>
+                      <a:off x="0" y="0"/>
+                      <a:ext cx="6235700" cy="2159635"/>
+                    </a:xfrm>
+                    <a:prstGeom prst="rect">
+                      <a:avLst/>
+                    </a:prstGeom>
+                  </pic:spPr>
+                </pic:pic>
+              </a:graphicData>
+            </a:graphic>
+          </wp:inline>
+        </w:drawing>
+      </w:r>
+    </w:p>
+    <w:p>
+      <w:pPr>
+        <w:pStyle w:val="Prrafodelista"/>
         <w:numPr>
           <w:ilvl w:val="1"/>
           <w:numId w:val="1"/>
@@ -11316,6 +11350,182 @@
         </w:rPr>
         <w:t>.</w:t>
       </w:r>
+    </w:p>
+    <w:p>
+      <w:pPr>
+        <w:pStyle w:val="Prrafodelista"/>
+        <w:tabs>
+          <w:tab w:val="left" w:pos="861"/>
+        </w:tabs>
+        <w:spacing w:before="1"/>
+        <w:ind w:firstLine="0"/>
+        <w:rPr>
+          <w:sz w:val="20"/>
+        </w:rPr>
+      </w:pPr>
+      <w:r>
+        <w:rPr>
+          <w:noProof/>
+          <w:lang w:val="en-US"/>
+        </w:rPr>
+        <w:drawing>
+          <wp:inline distT="0" distB="0" distL="0" distR="0" wp14:anchorId="63FE4949" wp14:editId="51420D48">
+            <wp:extent cx="6235700" cy="4089400"/>
+            <wp:effectExtent l="0" t="0" r="0" b="6350"/>
+            <wp:docPr id="12" name="Imagen 12"/>
+            <wp:cNvGraphicFramePr>
+              <a:graphicFrameLocks xmlns:a="http://schemas.openxmlformats.org/drawingml/2006/main" noChangeAspect="1"/>
+            </wp:cNvGraphicFramePr>
+            <a:graphic xmlns:a="http://schemas.openxmlformats.org/drawingml/2006/main">
+              <a:graphicData uri="http://schemas.openxmlformats.org/drawingml/2006/picture">
+                <pic:pic xmlns:pic="http://schemas.openxmlformats.org/drawingml/2006/picture">
+                  <pic:nvPicPr>
+                    <pic:cNvPr id="1" name=""/>
+                    <pic:cNvPicPr/>
+                  </pic:nvPicPr>
+                  <pic:blipFill>
+                    <a:blip r:embed="rId18"/>
+                    <a:stretch>
+                      <a:fillRect/>
+                    </a:stretch>
+                  </pic:blipFill>
+                  <pic:spPr>
+                    <a:xfrm>
+                      <a:off x="0" y="0"/>
+                      <a:ext cx="6235700" cy="4089400"/>
+                    </a:xfrm>
+                    <a:prstGeom prst="rect">
+                      <a:avLst/>
+                    </a:prstGeom>
+                  </pic:spPr>
+                </pic:pic>
+              </a:graphicData>
+            </a:graphic>
+          </wp:inline>
+        </w:drawing>
+      </w:r>
+    </w:p>
+    <w:p>
+      <w:pPr>
+        <w:pStyle w:val="Prrafodelista"/>
+        <w:tabs>
+          <w:tab w:val="left" w:pos="861"/>
+        </w:tabs>
+        <w:spacing w:before="1"/>
+        <w:ind w:firstLine="0"/>
+        <w:rPr>
+          <w:sz w:val="20"/>
+        </w:rPr>
+      </w:pPr>
+      <w:r>
+        <w:rPr>
+          <w:noProof/>
+          <w:lang w:val="en-US"/>
+        </w:rPr>
+        <w:lastRenderedPageBreak/>
+        <w:drawing>
+          <wp:inline distT="0" distB="0" distL="0" distR="0" wp14:anchorId="657B8C3A" wp14:editId="3B0D66AB">
+            <wp:extent cx="6235700" cy="1541780"/>
+            <wp:effectExtent l="0" t="0" r="0" b="1270"/>
+            <wp:docPr id="13" name="Imagen 13"/>
+            <wp:cNvGraphicFramePr>
+              <a:graphicFrameLocks xmlns:a="http://schemas.openxmlformats.org/drawingml/2006/main" noChangeAspect="1"/>
+            </wp:cNvGraphicFramePr>
+            <a:graphic xmlns:a="http://schemas.openxmlformats.org/drawingml/2006/main">
+              <a:graphicData uri="http://schemas.openxmlformats.org/drawingml/2006/picture">
+                <pic:pic xmlns:pic="http://schemas.openxmlformats.org/drawingml/2006/picture">
+                  <pic:nvPicPr>
+                    <pic:cNvPr id="1" name=""/>
+                    <pic:cNvPicPr/>
+                  </pic:nvPicPr>
+                  <pic:blipFill>
+                    <a:blip r:embed="rId19"/>
+                    <a:stretch>
+                      <a:fillRect/>
+                    </a:stretch>
+                  </pic:blipFill>
+                  <pic:spPr>
+                    <a:xfrm>
+                      <a:off x="0" y="0"/>
+                      <a:ext cx="6235700" cy="1541780"/>
+                    </a:xfrm>
+                    <a:prstGeom prst="rect">
+                      <a:avLst/>
+                    </a:prstGeom>
+                  </pic:spPr>
+                </pic:pic>
+              </a:graphicData>
+            </a:graphic>
+          </wp:inline>
+        </w:drawing>
+      </w:r>
+    </w:p>
+    <w:p>
+      <w:pPr>
+        <w:pStyle w:val="Prrafodelista"/>
+        <w:tabs>
+          <w:tab w:val="left" w:pos="861"/>
+        </w:tabs>
+        <w:spacing w:before="1"/>
+        <w:ind w:firstLine="0"/>
+        <w:rPr>
+          <w:sz w:val="20"/>
+        </w:rPr>
+      </w:pPr>
+      <w:r>
+        <w:rPr>
+          <w:noProof/>
+          <w:lang w:val="en-US"/>
+        </w:rPr>
+        <w:drawing>
+          <wp:inline distT="0" distB="0" distL="0" distR="0" wp14:anchorId="0AB6CF36" wp14:editId="626F0A70">
+            <wp:extent cx="6235700" cy="3352165"/>
+            <wp:effectExtent l="0" t="0" r="0" b="635"/>
+            <wp:docPr id="14" name="Imagen 14"/>
+            <wp:cNvGraphicFramePr>
+              <a:graphicFrameLocks xmlns:a="http://schemas.openxmlformats.org/drawingml/2006/main" noChangeAspect="1"/>
+            </wp:cNvGraphicFramePr>
+            <a:graphic xmlns:a="http://schemas.openxmlformats.org/drawingml/2006/main">
+              <a:graphicData uri="http://schemas.openxmlformats.org/drawingml/2006/picture">
+                <pic:pic xmlns:pic="http://schemas.openxmlformats.org/drawingml/2006/picture">
+                  <pic:nvPicPr>
+                    <pic:cNvPr id="1" name=""/>
+                    <pic:cNvPicPr/>
+                  </pic:nvPicPr>
+                  <pic:blipFill>
+                    <a:blip r:embed="rId20"/>
+                    <a:stretch>
+                      <a:fillRect/>
+                    </a:stretch>
+                  </pic:blipFill>
+                  <pic:spPr>
+                    <a:xfrm>
+                      <a:off x="0" y="0"/>
+                      <a:ext cx="6235700" cy="3352165"/>
+                    </a:xfrm>
+                    <a:prstGeom prst="rect">
+                      <a:avLst/>
+                    </a:prstGeom>
+                  </pic:spPr>
+                </pic:pic>
+              </a:graphicData>
+            </a:graphic>
+          </wp:inline>
+        </w:drawing>
+      </w:r>
+    </w:p>
+    <w:p>
+      <w:pPr>
+        <w:pStyle w:val="Prrafodelista"/>
+        <w:tabs>
+          <w:tab w:val="left" w:pos="861"/>
+        </w:tabs>
+        <w:spacing w:before="1"/>
+        <w:ind w:firstLine="0"/>
+        <w:rPr>
+          <w:sz w:val="20"/>
+        </w:rPr>
+      </w:pPr>
     </w:p>
     <w:p>
       <w:pPr>
@@ -11330,17 +11540,20 @@
         <w:spacing w:line="264" w:lineRule="auto"/>
         <w:ind w:right="319"/>
         <w:rPr>
-          <w:sz w:val="20"/>
-        </w:rPr>
-      </w:pPr>
-      <w:r>
-        <w:rPr>
+          <w:color w:val="FF0000"/>
+          <w:sz w:val="20"/>
+        </w:rPr>
+      </w:pPr>
+      <w:r>
+        <w:rPr>
+          <w:color w:val="FF0000"/>
           <w:sz w:val="20"/>
         </w:rPr>
         <w:t>En</w:t>
       </w:r>
       <w:r>
         <w:rPr>
+          <w:color w:val="FF0000"/>
           <w:spacing w:val="21"/>
           <w:sz w:val="20"/>
         </w:rPr>
@@ -11348,12 +11561,14 @@
       </w:r>
       <w:r>
         <w:rPr>
+          <w:color w:val="FF0000"/>
           <w:sz w:val="20"/>
         </w:rPr>
         <w:t>el</w:t>
       </w:r>
       <w:r>
         <w:rPr>
+          <w:color w:val="FF0000"/>
           <w:spacing w:val="21"/>
           <w:sz w:val="20"/>
         </w:rPr>
@@ -11361,12 +11576,14 @@
       </w:r>
       <w:r>
         <w:rPr>
+          <w:color w:val="FF0000"/>
           <w:sz w:val="20"/>
         </w:rPr>
         <w:t>caso</w:t>
       </w:r>
       <w:r>
         <w:rPr>
+          <w:color w:val="FF0000"/>
           <w:spacing w:val="21"/>
           <w:sz w:val="20"/>
         </w:rPr>
@@ -11374,12 +11591,14 @@
       </w:r>
       <w:r>
         <w:rPr>
+          <w:color w:val="FF0000"/>
           <w:sz w:val="20"/>
         </w:rPr>
         <w:t>del</w:t>
       </w:r>
       <w:r>
         <w:rPr>
+          <w:color w:val="FF0000"/>
           <w:spacing w:val="21"/>
           <w:sz w:val="20"/>
         </w:rPr>
@@ -11387,12 +11606,14 @@
       </w:r>
       <w:r>
         <w:rPr>
+          <w:color w:val="FF0000"/>
           <w:sz w:val="20"/>
         </w:rPr>
         <w:t>grupo</w:t>
       </w:r>
       <w:r>
         <w:rPr>
+          <w:color w:val="FF0000"/>
           <w:spacing w:val="23"/>
           <w:sz w:val="20"/>
         </w:rPr>
@@ -11400,12 +11621,14 @@
       </w:r>
       <w:r>
         <w:rPr>
+          <w:color w:val="FF0000"/>
           <w:sz w:val="20"/>
         </w:rPr>
         <w:t>de</w:t>
       </w:r>
       <w:r>
         <w:rPr>
+          <w:color w:val="FF0000"/>
           <w:spacing w:val="21"/>
           <w:sz w:val="20"/>
         </w:rPr>
@@ -11413,12 +11636,14 @@
       </w:r>
       <w:r>
         <w:rPr>
+          <w:color w:val="FF0000"/>
           <w:sz w:val="20"/>
         </w:rPr>
         <w:t>tres</w:t>
       </w:r>
       <w:r>
         <w:rPr>
+          <w:color w:val="FF0000"/>
           <w:spacing w:val="20"/>
           <w:sz w:val="20"/>
         </w:rPr>
@@ -11426,12 +11651,14 @@
       </w:r>
       <w:r>
         <w:rPr>
+          <w:color w:val="FF0000"/>
           <w:sz w:val="20"/>
         </w:rPr>
         <w:t>estudiantes,</w:t>
       </w:r>
       <w:r>
         <w:rPr>
+          <w:color w:val="FF0000"/>
           <w:spacing w:val="27"/>
           <w:sz w:val="20"/>
         </w:rPr>
@@ -11439,12 +11666,14 @@
       </w:r>
       <w:r>
         <w:rPr>
+          <w:color w:val="FF0000"/>
           <w:sz w:val="20"/>
         </w:rPr>
         <w:t>Instale</w:t>
       </w:r>
       <w:r>
         <w:rPr>
+          <w:color w:val="FF0000"/>
           <w:spacing w:val="22"/>
           <w:sz w:val="20"/>
         </w:rPr>
@@ -11452,12 +11681,14 @@
       </w:r>
       <w:r>
         <w:rPr>
+          <w:color w:val="FF0000"/>
           <w:sz w:val="20"/>
         </w:rPr>
         <w:t>otro</w:t>
       </w:r>
       <w:r>
         <w:rPr>
+          <w:color w:val="FF0000"/>
           <w:spacing w:val="21"/>
           <w:sz w:val="20"/>
         </w:rPr>
@@ -11465,12 +11696,14 @@
       </w:r>
       <w:r>
         <w:rPr>
+          <w:color w:val="FF0000"/>
           <w:sz w:val="20"/>
         </w:rPr>
         <w:t>servidor</w:t>
       </w:r>
       <w:r>
         <w:rPr>
+          <w:color w:val="FF0000"/>
           <w:spacing w:val="22"/>
           <w:sz w:val="20"/>
         </w:rPr>
@@ -11478,12 +11711,14 @@
       </w:r>
       <w:r>
         <w:rPr>
+          <w:color w:val="FF0000"/>
           <w:sz w:val="20"/>
         </w:rPr>
         <w:t>web</w:t>
       </w:r>
       <w:r>
         <w:rPr>
+          <w:color w:val="FF0000"/>
           <w:spacing w:val="22"/>
           <w:sz w:val="20"/>
         </w:rPr>
@@ -11491,12 +11726,14 @@
       </w:r>
       <w:r>
         <w:rPr>
+          <w:color w:val="FF0000"/>
           <w:sz w:val="20"/>
         </w:rPr>
         <w:t>Apache</w:t>
       </w:r>
       <w:r>
         <w:rPr>
+          <w:color w:val="FF0000"/>
           <w:spacing w:val="19"/>
           <w:sz w:val="20"/>
         </w:rPr>
@@ -11504,12 +11741,14 @@
       </w:r>
       <w:r>
         <w:rPr>
+          <w:color w:val="FF0000"/>
           <w:sz w:val="20"/>
         </w:rPr>
         <w:t>sobre</w:t>
       </w:r>
       <w:r>
         <w:rPr>
+          <w:color w:val="FF0000"/>
           <w:spacing w:val="22"/>
           <w:sz w:val="20"/>
         </w:rPr>
@@ -11517,12 +11756,14 @@
       </w:r>
       <w:r>
         <w:rPr>
+          <w:color w:val="FF0000"/>
           <w:sz w:val="20"/>
         </w:rPr>
         <w:t>la</w:t>
       </w:r>
       <w:r>
         <w:rPr>
+          <w:color w:val="FF0000"/>
           <w:spacing w:val="23"/>
           <w:sz w:val="20"/>
         </w:rPr>
@@ -11530,12 +11771,14 @@
       </w:r>
       <w:r>
         <w:rPr>
+          <w:color w:val="FF0000"/>
           <w:sz w:val="20"/>
         </w:rPr>
         <w:t>máquina</w:t>
       </w:r>
       <w:r>
         <w:rPr>
+          <w:color w:val="FF0000"/>
           <w:spacing w:val="-57"/>
           <w:sz w:val="20"/>
         </w:rPr>
@@ -11543,12 +11786,14 @@
       </w:r>
       <w:r>
         <w:rPr>
+          <w:color w:val="FF0000"/>
           <w:sz w:val="20"/>
         </w:rPr>
         <w:t>virtual</w:t>
       </w:r>
       <w:r>
         <w:rPr>
+          <w:color w:val="FF0000"/>
           <w:spacing w:val="-2"/>
           <w:sz w:val="20"/>
         </w:rPr>
@@ -11556,12 +11801,14 @@
       </w:r>
       <w:r>
         <w:rPr>
+          <w:color w:val="FF0000"/>
           <w:sz w:val="20"/>
         </w:rPr>
         <w:t>con</w:t>
       </w:r>
       <w:r>
         <w:rPr>
+          <w:color w:val="FF0000"/>
           <w:spacing w:val="-3"/>
           <w:sz w:val="20"/>
         </w:rPr>
@@ -11569,12 +11816,14 @@
       </w:r>
       <w:r>
         <w:rPr>
+          <w:color w:val="FF0000"/>
           <w:sz w:val="20"/>
         </w:rPr>
         <w:t>sistema operativo</w:t>
       </w:r>
       <w:r>
         <w:rPr>
+          <w:color w:val="FF0000"/>
           <w:spacing w:val="-1"/>
           <w:sz w:val="20"/>
         </w:rPr>
@@ -11582,12 +11831,14 @@
       </w:r>
       <w:r>
         <w:rPr>
+          <w:color w:val="FF0000"/>
           <w:sz w:val="20"/>
         </w:rPr>
         <w:t>Linux</w:t>
       </w:r>
       <w:r>
         <w:rPr>
+          <w:color w:val="FF0000"/>
           <w:spacing w:val="4"/>
           <w:sz w:val="20"/>
         </w:rPr>
@@ -11595,12 +11846,14 @@
       </w:r>
       <w:r>
         <w:rPr>
+          <w:color w:val="FF0000"/>
           <w:sz w:val="20"/>
         </w:rPr>
         <w:t>Ubuntu</w:t>
       </w:r>
       <w:r>
         <w:rPr>
+          <w:color w:val="FF0000"/>
           <w:spacing w:val="-3"/>
           <w:sz w:val="20"/>
         </w:rPr>
@@ -11608,12 +11861,14 @@
       </w:r>
       <w:r>
         <w:rPr>
+          <w:color w:val="FF0000"/>
           <w:sz w:val="20"/>
         </w:rPr>
         <w:t>y</w:t>
       </w:r>
       <w:r>
         <w:rPr>
+          <w:color w:val="FF0000"/>
           <w:spacing w:val="-1"/>
           <w:sz w:val="20"/>
         </w:rPr>
@@ -11621,12 +11876,14 @@
       </w:r>
       <w:r>
         <w:rPr>
+          <w:color w:val="FF0000"/>
           <w:sz w:val="20"/>
         </w:rPr>
         <w:t>sobre</w:t>
       </w:r>
       <w:r>
         <w:rPr>
+          <w:color w:val="FF0000"/>
           <w:spacing w:val="-2"/>
           <w:sz w:val="20"/>
         </w:rPr>
@@ -11634,10 +11891,24 @@
       </w:r>
       <w:r>
         <w:rPr>
+          <w:color w:val="FF0000"/>
           <w:sz w:val="20"/>
         </w:rPr>
         <w:t>contenedores.</w:t>
       </w:r>
+    </w:p>
+    <w:p>
+      <w:pPr>
+        <w:pStyle w:val="Prrafodelista"/>
+        <w:tabs>
+          <w:tab w:val="left" w:pos="861"/>
+        </w:tabs>
+        <w:spacing w:line="264" w:lineRule="auto"/>
+        <w:ind w:right="319" w:firstLine="0"/>
+        <w:rPr>
+          <w:sz w:val="20"/>
+        </w:rPr>
+      </w:pPr>
     </w:p>
     <w:p>
       <w:pPr>
@@ -11816,6 +12087,314 @@
     <w:p>
       <w:pPr>
         <w:pStyle w:val="Prrafodelista"/>
+        <w:rPr>
+          <w:sz w:val="20"/>
+        </w:rPr>
+      </w:pPr>
+    </w:p>
+    <w:p>
+      <w:pPr>
+        <w:pStyle w:val="Prrafodelista"/>
+        <w:tabs>
+          <w:tab w:val="left" w:pos="861"/>
+        </w:tabs>
+        <w:spacing w:before="0"/>
+        <w:ind w:firstLine="0"/>
+        <w:rPr>
+          <w:sz w:val="20"/>
+        </w:rPr>
+      </w:pPr>
+      <w:r>
+        <w:rPr>
+          <w:noProof/>
+          <w:lang w:val="en-US"/>
+        </w:rPr>
+        <w:lastRenderedPageBreak/>
+        <w:drawing>
+          <wp:inline distT="0" distB="0" distL="0" distR="0" wp14:anchorId="6F78A8DC" wp14:editId="0E65DA3F">
+            <wp:extent cx="6235700" cy="4186555"/>
+            <wp:effectExtent l="0" t="0" r="0" b="4445"/>
+            <wp:docPr id="15" name="Imagen 15"/>
+            <wp:cNvGraphicFramePr>
+              <a:graphicFrameLocks xmlns:a="http://schemas.openxmlformats.org/drawingml/2006/main" noChangeAspect="1"/>
+            </wp:cNvGraphicFramePr>
+            <a:graphic xmlns:a="http://schemas.openxmlformats.org/drawingml/2006/main">
+              <a:graphicData uri="http://schemas.openxmlformats.org/drawingml/2006/picture">
+                <pic:pic xmlns:pic="http://schemas.openxmlformats.org/drawingml/2006/picture">
+                  <pic:nvPicPr>
+                    <pic:cNvPr id="1" name=""/>
+                    <pic:cNvPicPr/>
+                  </pic:nvPicPr>
+                  <pic:blipFill>
+                    <a:blip r:embed="rId21"/>
+                    <a:stretch>
+                      <a:fillRect/>
+                    </a:stretch>
+                  </pic:blipFill>
+                  <pic:spPr>
+                    <a:xfrm>
+                      <a:off x="0" y="0"/>
+                      <a:ext cx="6235700" cy="4186555"/>
+                    </a:xfrm>
+                    <a:prstGeom prst="rect">
+                      <a:avLst/>
+                    </a:prstGeom>
+                  </pic:spPr>
+                </pic:pic>
+              </a:graphicData>
+            </a:graphic>
+          </wp:inline>
+        </w:drawing>
+      </w:r>
+    </w:p>
+    <w:p>
+      <w:pPr>
+        <w:pStyle w:val="Prrafodelista"/>
+        <w:tabs>
+          <w:tab w:val="left" w:pos="861"/>
+        </w:tabs>
+        <w:spacing w:before="0"/>
+        <w:ind w:firstLine="0"/>
+        <w:rPr>
+          <w:sz w:val="20"/>
+        </w:rPr>
+      </w:pPr>
+      <w:r>
+        <w:rPr>
+          <w:noProof/>
+          <w:lang w:val="en-US"/>
+        </w:rPr>
+        <w:drawing>
+          <wp:inline distT="0" distB="0" distL="0" distR="0" wp14:anchorId="6CDAD89F" wp14:editId="74187C27">
+            <wp:extent cx="6235700" cy="4449445"/>
+            <wp:effectExtent l="0" t="0" r="0" b="8255"/>
+            <wp:docPr id="16" name="Imagen 16"/>
+            <wp:cNvGraphicFramePr>
+              <a:graphicFrameLocks xmlns:a="http://schemas.openxmlformats.org/drawingml/2006/main" noChangeAspect="1"/>
+            </wp:cNvGraphicFramePr>
+            <a:graphic xmlns:a="http://schemas.openxmlformats.org/drawingml/2006/main">
+              <a:graphicData uri="http://schemas.openxmlformats.org/drawingml/2006/picture">
+                <pic:pic xmlns:pic="http://schemas.openxmlformats.org/drawingml/2006/picture">
+                  <pic:nvPicPr>
+                    <pic:cNvPr id="1" name=""/>
+                    <pic:cNvPicPr/>
+                  </pic:nvPicPr>
+                  <pic:blipFill>
+                    <a:blip r:embed="rId22"/>
+                    <a:stretch>
+                      <a:fillRect/>
+                    </a:stretch>
+                  </pic:blipFill>
+                  <pic:spPr>
+                    <a:xfrm>
+                      <a:off x="0" y="0"/>
+                      <a:ext cx="6235700" cy="4449445"/>
+                    </a:xfrm>
+                    <a:prstGeom prst="rect">
+                      <a:avLst/>
+                    </a:prstGeom>
+                  </pic:spPr>
+                </pic:pic>
+              </a:graphicData>
+            </a:graphic>
+          </wp:inline>
+        </w:drawing>
+      </w:r>
+    </w:p>
+    <w:p>
+      <w:pPr>
+        <w:pStyle w:val="Prrafodelista"/>
+        <w:tabs>
+          <w:tab w:val="left" w:pos="861"/>
+        </w:tabs>
+        <w:spacing w:before="0"/>
+        <w:ind w:firstLine="0"/>
+        <w:rPr>
+          <w:sz w:val="20"/>
+        </w:rPr>
+      </w:pPr>
+      <w:r>
+        <w:rPr>
+          <w:noProof/>
+          <w:lang w:val="en-US"/>
+        </w:rPr>
+        <w:lastRenderedPageBreak/>
+        <w:drawing>
+          <wp:inline distT="0" distB="0" distL="0" distR="0" wp14:anchorId="505274C5" wp14:editId="694036CE">
+            <wp:extent cx="6235700" cy="4429125"/>
+            <wp:effectExtent l="0" t="0" r="0" b="9525"/>
+            <wp:docPr id="17" name="Imagen 17"/>
+            <wp:cNvGraphicFramePr>
+              <a:graphicFrameLocks xmlns:a="http://schemas.openxmlformats.org/drawingml/2006/main" noChangeAspect="1"/>
+            </wp:cNvGraphicFramePr>
+            <a:graphic xmlns:a="http://schemas.openxmlformats.org/drawingml/2006/main">
+              <a:graphicData uri="http://schemas.openxmlformats.org/drawingml/2006/picture">
+                <pic:pic xmlns:pic="http://schemas.openxmlformats.org/drawingml/2006/picture">
+                  <pic:nvPicPr>
+                    <pic:cNvPr id="1" name=""/>
+                    <pic:cNvPicPr/>
+                  </pic:nvPicPr>
+                  <pic:blipFill>
+                    <a:blip r:embed="rId23"/>
+                    <a:stretch>
+                      <a:fillRect/>
+                    </a:stretch>
+                  </pic:blipFill>
+                  <pic:spPr>
+                    <a:xfrm>
+                      <a:off x="0" y="0"/>
+                      <a:ext cx="6235700" cy="4429125"/>
+                    </a:xfrm>
+                    <a:prstGeom prst="rect">
+                      <a:avLst/>
+                    </a:prstGeom>
+                  </pic:spPr>
+                </pic:pic>
+              </a:graphicData>
+            </a:graphic>
+          </wp:inline>
+        </w:drawing>
+      </w:r>
+    </w:p>
+    <w:p>
+      <w:pPr>
+        <w:pStyle w:val="Prrafodelista"/>
+        <w:tabs>
+          <w:tab w:val="left" w:pos="861"/>
+        </w:tabs>
+        <w:spacing w:before="0"/>
+        <w:ind w:firstLine="0"/>
+        <w:rPr>
+          <w:sz w:val="20"/>
+        </w:rPr>
+      </w:pPr>
+      <w:r>
+        <w:rPr>
+          <w:noProof/>
+          <w:lang w:val="en-US"/>
+        </w:rPr>
+        <w:lastRenderedPageBreak/>
+        <w:drawing>
+          <wp:inline distT="0" distB="0" distL="0" distR="0" wp14:anchorId="6F96AE9C" wp14:editId="40AF5A95">
+            <wp:extent cx="6235700" cy="4580890"/>
+            <wp:effectExtent l="0" t="0" r="0" b="0"/>
+            <wp:docPr id="18" name="Imagen 18"/>
+            <wp:cNvGraphicFramePr>
+              <a:graphicFrameLocks xmlns:a="http://schemas.openxmlformats.org/drawingml/2006/main" noChangeAspect="1"/>
+            </wp:cNvGraphicFramePr>
+            <a:graphic xmlns:a="http://schemas.openxmlformats.org/drawingml/2006/main">
+              <a:graphicData uri="http://schemas.openxmlformats.org/drawingml/2006/picture">
+                <pic:pic xmlns:pic="http://schemas.openxmlformats.org/drawingml/2006/picture">
+                  <pic:nvPicPr>
+                    <pic:cNvPr id="1" name=""/>
+                    <pic:cNvPicPr/>
+                  </pic:nvPicPr>
+                  <pic:blipFill>
+                    <a:blip r:embed="rId24"/>
+                    <a:stretch>
+                      <a:fillRect/>
+                    </a:stretch>
+                  </pic:blipFill>
+                  <pic:spPr>
+                    <a:xfrm>
+                      <a:off x="0" y="0"/>
+                      <a:ext cx="6235700" cy="4580890"/>
+                    </a:xfrm>
+                    <a:prstGeom prst="rect">
+                      <a:avLst/>
+                    </a:prstGeom>
+                  </pic:spPr>
+                </pic:pic>
+              </a:graphicData>
+            </a:graphic>
+          </wp:inline>
+        </w:drawing>
+      </w:r>
+    </w:p>
+    <w:p>
+      <w:pPr>
+        <w:pStyle w:val="Prrafodelista"/>
+        <w:tabs>
+          <w:tab w:val="left" w:pos="861"/>
+        </w:tabs>
+        <w:spacing w:before="0"/>
+        <w:ind w:firstLine="0"/>
+        <w:rPr>
+          <w:sz w:val="20"/>
+        </w:rPr>
+      </w:pPr>
+      <w:r>
+        <w:rPr>
+          <w:noProof/>
+          <w:lang w:val="en-US"/>
+        </w:rPr>
+        <w:lastRenderedPageBreak/>
+        <w:drawing>
+          <wp:inline distT="0" distB="0" distL="0" distR="0" wp14:anchorId="71681A94" wp14:editId="37985194">
+            <wp:extent cx="6235700" cy="4785995"/>
+            <wp:effectExtent l="0" t="0" r="0" b="0"/>
+            <wp:docPr id="21" name="Imagen 21"/>
+            <wp:cNvGraphicFramePr>
+              <a:graphicFrameLocks xmlns:a="http://schemas.openxmlformats.org/drawingml/2006/main" noChangeAspect="1"/>
+            </wp:cNvGraphicFramePr>
+            <a:graphic xmlns:a="http://schemas.openxmlformats.org/drawingml/2006/main">
+              <a:graphicData uri="http://schemas.openxmlformats.org/drawingml/2006/picture">
+                <pic:pic xmlns:pic="http://schemas.openxmlformats.org/drawingml/2006/picture">
+                  <pic:nvPicPr>
+                    <pic:cNvPr id="1" name=""/>
+                    <pic:cNvPicPr/>
+                  </pic:nvPicPr>
+                  <pic:blipFill>
+                    <a:blip r:embed="rId25"/>
+                    <a:stretch>
+                      <a:fillRect/>
+                    </a:stretch>
+                  </pic:blipFill>
+                  <pic:spPr>
+                    <a:xfrm>
+                      <a:off x="0" y="0"/>
+                      <a:ext cx="6235700" cy="4785995"/>
+                    </a:xfrm>
+                    <a:prstGeom prst="rect">
+                      <a:avLst/>
+                    </a:prstGeom>
+                  </pic:spPr>
+                </pic:pic>
+              </a:graphicData>
+            </a:graphic>
+          </wp:inline>
+        </w:drawing>
+      </w:r>
+    </w:p>
+    <w:p>
+      <w:pPr>
+        <w:pStyle w:val="Prrafodelista"/>
+        <w:tabs>
+          <w:tab w:val="left" w:pos="861"/>
+        </w:tabs>
+        <w:spacing w:before="0"/>
+        <w:ind w:firstLine="0"/>
+        <w:rPr>
+          <w:sz w:val="20"/>
+        </w:rPr>
+      </w:pPr>
+    </w:p>
+    <w:p>
+      <w:pPr>
+        <w:pStyle w:val="Prrafodelista"/>
+        <w:tabs>
+          <w:tab w:val="left" w:pos="861"/>
+        </w:tabs>
+        <w:spacing w:before="0"/>
+        <w:ind w:firstLine="0"/>
+        <w:rPr>
+          <w:sz w:val="20"/>
+        </w:rPr>
+      </w:pPr>
+    </w:p>
+    <w:p>
+      <w:pPr>
+        <w:pStyle w:val="Prrafodelista"/>
         <w:numPr>
           <w:ilvl w:val="1"/>
           <w:numId w:val="1"/>
@@ -11965,6 +12544,73 @@
         </w:rPr>
         <w:t>funciona.</w:t>
       </w:r>
+    </w:p>
+    <w:p>
+      <w:pPr>
+        <w:pStyle w:val="Prrafodelista"/>
+        <w:tabs>
+          <w:tab w:val="left" w:pos="861"/>
+        </w:tabs>
+        <w:spacing w:before="22"/>
+        <w:ind w:firstLine="0"/>
+        <w:rPr>
+          <w:sz w:val="20"/>
+        </w:rPr>
+      </w:pPr>
+      <w:r>
+        <w:rPr>
+          <w:noProof/>
+          <w:lang w:val="en-US"/>
+        </w:rPr>
+        <w:drawing>
+          <wp:inline distT="0" distB="0" distL="0" distR="0" wp14:anchorId="02734A9E" wp14:editId="13F037B2">
+            <wp:extent cx="6235700" cy="3256915"/>
+            <wp:effectExtent l="0" t="0" r="0" b="635"/>
+            <wp:docPr id="24" name="Imagen 24"/>
+            <wp:cNvGraphicFramePr>
+              <a:graphicFrameLocks xmlns:a="http://schemas.openxmlformats.org/drawingml/2006/main" noChangeAspect="1"/>
+            </wp:cNvGraphicFramePr>
+            <a:graphic xmlns:a="http://schemas.openxmlformats.org/drawingml/2006/main">
+              <a:graphicData uri="http://schemas.openxmlformats.org/drawingml/2006/picture">
+                <pic:pic xmlns:pic="http://schemas.openxmlformats.org/drawingml/2006/picture">
+                  <pic:nvPicPr>
+                    <pic:cNvPr id="1" name=""/>
+                    <pic:cNvPicPr/>
+                  </pic:nvPicPr>
+                  <pic:blipFill>
+                    <a:blip r:embed="rId26"/>
+                    <a:stretch>
+                      <a:fillRect/>
+                    </a:stretch>
+                  </pic:blipFill>
+                  <pic:spPr>
+                    <a:xfrm>
+                      <a:off x="0" y="0"/>
+                      <a:ext cx="6235700" cy="3256915"/>
+                    </a:xfrm>
+                    <a:prstGeom prst="rect">
+                      <a:avLst/>
+                    </a:prstGeom>
+                  </pic:spPr>
+                </pic:pic>
+              </a:graphicData>
+            </a:graphic>
+          </wp:inline>
+        </w:drawing>
+      </w:r>
+    </w:p>
+    <w:p>
+      <w:pPr>
+        <w:pStyle w:val="Prrafodelista"/>
+        <w:tabs>
+          <w:tab w:val="left" w:pos="861"/>
+        </w:tabs>
+        <w:spacing w:before="22"/>
+        <w:ind w:firstLine="0"/>
+        <w:rPr>
+          <w:sz w:val="20"/>
+        </w:rPr>
+      </w:pPr>
     </w:p>
     <w:p>
       <w:pPr>
@@ -12161,6 +12807,160 @@
     <w:p>
       <w:pPr>
         <w:pStyle w:val="Prrafodelista"/>
+        <w:tabs>
+          <w:tab w:val="left" w:pos="861"/>
+        </w:tabs>
+        <w:spacing w:before="25"/>
+        <w:ind w:firstLine="0"/>
+        <w:rPr>
+          <w:b/>
+          <w:sz w:val="20"/>
+        </w:rPr>
+      </w:pPr>
+      <w:r>
+        <w:rPr>
+          <w:b/>
+          <w:sz w:val="20"/>
+        </w:rPr>
+        <w:t>Windows Server</w:t>
+      </w:r>
+    </w:p>
+    <w:p>
+      <w:pPr>
+        <w:pStyle w:val="Prrafodelista"/>
+        <w:tabs>
+          <w:tab w:val="left" w:pos="861"/>
+        </w:tabs>
+        <w:spacing w:before="25"/>
+        <w:ind w:firstLine="0"/>
+        <w:rPr>
+          <w:sz w:val="20"/>
+        </w:rPr>
+      </w:pPr>
+      <w:r>
+        <w:rPr>
+          <w:noProof/>
+          <w:lang w:val="en-US"/>
+        </w:rPr>
+        <w:lastRenderedPageBreak/>
+        <w:drawing>
+          <wp:inline distT="0" distB="0" distL="0" distR="0" wp14:anchorId="2B743E77" wp14:editId="139DD694">
+            <wp:extent cx="6235700" cy="2832735"/>
+            <wp:effectExtent l="0" t="0" r="0" b="5715"/>
+            <wp:docPr id="25" name="Imagen 25"/>
+            <wp:cNvGraphicFramePr>
+              <a:graphicFrameLocks xmlns:a="http://schemas.openxmlformats.org/drawingml/2006/main" noChangeAspect="1"/>
+            </wp:cNvGraphicFramePr>
+            <a:graphic xmlns:a="http://schemas.openxmlformats.org/drawingml/2006/main">
+              <a:graphicData uri="http://schemas.openxmlformats.org/drawingml/2006/picture">
+                <pic:pic xmlns:pic="http://schemas.openxmlformats.org/drawingml/2006/picture">
+                  <pic:nvPicPr>
+                    <pic:cNvPr id="1" name=""/>
+                    <pic:cNvPicPr/>
+                  </pic:nvPicPr>
+                  <pic:blipFill>
+                    <a:blip r:embed="rId27"/>
+                    <a:stretch>
+                      <a:fillRect/>
+                    </a:stretch>
+                  </pic:blipFill>
+                  <pic:spPr>
+                    <a:xfrm>
+                      <a:off x="0" y="0"/>
+                      <a:ext cx="6235700" cy="2832735"/>
+                    </a:xfrm>
+                    <a:prstGeom prst="rect">
+                      <a:avLst/>
+                    </a:prstGeom>
+                  </pic:spPr>
+                </pic:pic>
+              </a:graphicData>
+            </a:graphic>
+          </wp:inline>
+        </w:drawing>
+      </w:r>
+    </w:p>
+    <w:p>
+      <w:pPr>
+        <w:pStyle w:val="Prrafodelista"/>
+        <w:tabs>
+          <w:tab w:val="left" w:pos="861"/>
+        </w:tabs>
+        <w:spacing w:before="25"/>
+        <w:ind w:firstLine="0"/>
+        <w:rPr>
+          <w:b/>
+          <w:sz w:val="20"/>
+        </w:rPr>
+      </w:pPr>
+      <w:proofErr w:type="spellStart"/>
+      <w:r>
+        <w:rPr>
+          <w:b/>
+          <w:sz w:val="20"/>
+        </w:rPr>
+        <w:t>FreeBSD</w:t>
+      </w:r>
+      <w:proofErr w:type="spellEnd"/>
+    </w:p>
+    <w:p>
+      <w:pPr>
+        <w:pStyle w:val="Prrafodelista"/>
+        <w:tabs>
+          <w:tab w:val="left" w:pos="861"/>
+        </w:tabs>
+        <w:spacing w:before="25"/>
+        <w:ind w:firstLine="0"/>
+        <w:rPr>
+          <w:b/>
+          <w:sz w:val="20"/>
+        </w:rPr>
+      </w:pPr>
+      <w:r>
+        <w:rPr>
+          <w:noProof/>
+          <w:lang w:val="en-US"/>
+        </w:rPr>
+        <w:drawing>
+          <wp:inline distT="0" distB="0" distL="0" distR="0" wp14:anchorId="6390C681" wp14:editId="1378DF15">
+            <wp:extent cx="6235700" cy="3922395"/>
+            <wp:effectExtent l="0" t="0" r="0" b="1905"/>
+            <wp:docPr id="27" name="Imagen 27"/>
+            <wp:cNvGraphicFramePr>
+              <a:graphicFrameLocks xmlns:a="http://schemas.openxmlformats.org/drawingml/2006/main" noChangeAspect="1"/>
+            </wp:cNvGraphicFramePr>
+            <a:graphic xmlns:a="http://schemas.openxmlformats.org/drawingml/2006/main">
+              <a:graphicData uri="http://schemas.openxmlformats.org/drawingml/2006/picture">
+                <pic:pic xmlns:pic="http://schemas.openxmlformats.org/drawingml/2006/picture">
+                  <pic:nvPicPr>
+                    <pic:cNvPr id="1" name=""/>
+                    <pic:cNvPicPr/>
+                  </pic:nvPicPr>
+                  <pic:blipFill>
+                    <a:blip r:embed="rId28"/>
+                    <a:stretch>
+                      <a:fillRect/>
+                    </a:stretch>
+                  </pic:blipFill>
+                  <pic:spPr>
+                    <a:xfrm>
+                      <a:off x="0" y="0"/>
+                      <a:ext cx="6235700" cy="3922395"/>
+                    </a:xfrm>
+                    <a:prstGeom prst="rect">
+                      <a:avLst/>
+                    </a:prstGeom>
+                  </pic:spPr>
+                </pic:pic>
+              </a:graphicData>
+            </a:graphic>
+          </wp:inline>
+        </w:drawing>
+      </w:r>
+    </w:p>
+    <w:p>
+      <w:pPr>
+        <w:pStyle w:val="Prrafodelista"/>
         <w:numPr>
           <w:ilvl w:val="1"/>
           <w:numId w:val="1"/>
@@ -12304,6 +13104,36 @@
         </w:rPr>
         <w:t xml:space="preserve"> </w:t>
       </w:r>
+    </w:p>
+    <w:p>
+      <w:pPr>
+        <w:pStyle w:val="Prrafodelista"/>
+        <w:tabs>
+          <w:tab w:val="left" w:pos="861"/>
+        </w:tabs>
+        <w:spacing w:before="22" w:line="388" w:lineRule="auto"/>
+        <w:ind w:left="500" w:right="3416" w:firstLine="0"/>
+        <w:rPr>
+          <w:sz w:val="20"/>
+        </w:rPr>
+      </w:pPr>
+    </w:p>
+    <w:p>
+      <w:pPr>
+        <w:pStyle w:val="Prrafodelista"/>
+        <w:numPr>
+          <w:ilvl w:val="1"/>
+          <w:numId w:val="1"/>
+        </w:numPr>
+        <w:tabs>
+          <w:tab w:val="left" w:pos="861"/>
+        </w:tabs>
+        <w:spacing w:before="22" w:line="388" w:lineRule="auto"/>
+        <w:ind w:left="140" w:right="3416" w:firstLine="360"/>
+        <w:rPr>
+          <w:sz w:val="20"/>
+        </w:rPr>
+      </w:pPr>
       <w:r>
         <w:rPr>
           <w:sz w:val="20"/>
@@ -12414,8 +13244,6 @@
         </w:rPr>
         <w:t>web.</w:t>
       </w:r>
-      <w:bookmarkStart w:id="0" w:name="_GoBack"/>
-      <w:bookmarkEnd w:id="0"/>
     </w:p>
     <w:p>
       <w:pPr>
@@ -12467,7 +13295,7 @@
           <w:sz w:val="20"/>
         </w:rPr>
       </w:pPr>
-      <w:hyperlink r:id="rId17" w:anchor=":~:text=Un%20enlace%20troncal%20es%20un,Ethernet%20y%2010%2DGigabit%20Ethernet" w:history="1">
+      <w:hyperlink r:id="rId29" w:anchor=":~:text=Un%20enlace%20troncal%20es%20un,Ethernet%20y%2010%2DGigabit%20Ethernet" w:history="1">
         <w:r>
           <w:rPr>
             <w:rStyle w:val="Hipervnculo"/>
@@ -12493,6 +13321,69 @@
           <w:sz w:val="20"/>
         </w:rPr>
       </w:pPr>
+      <w:hyperlink r:id="rId30" w:history="1">
+        <w:r>
+          <w:rPr>
+            <w:rStyle w:val="Hipervnculo"/>
+            <w:sz w:val="20"/>
+          </w:rPr>
+          <w:t>https://docs.slackware.com/es:howtos:network_services:setup_apache_php_mysql</w:t>
+        </w:r>
+      </w:hyperlink>
+    </w:p>
+    <w:p>
+      <w:pPr>
+        <w:pStyle w:val="Prrafodelista"/>
+        <w:numPr>
+          <w:ilvl w:val="0"/>
+          <w:numId w:val="8"/>
+        </w:numPr>
+        <w:tabs>
+          <w:tab w:val="left" w:pos="861"/>
+        </w:tabs>
+        <w:spacing w:before="22" w:line="388" w:lineRule="auto"/>
+        <w:ind w:right="3416"/>
+        <w:rPr>
+          <w:sz w:val="20"/>
+        </w:rPr>
+      </w:pPr>
+      <w:hyperlink r:id="rId31" w:history="1">
+        <w:r>
+          <w:rPr>
+            <w:rStyle w:val="Hipervnculo"/>
+            <w:sz w:val="20"/>
+          </w:rPr>
+          <w:t>https://comoinstalar.me/como-instalar-nginx-en-freebsd-12/</w:t>
+        </w:r>
+      </w:hyperlink>
+    </w:p>
+    <w:p>
+      <w:pPr>
+        <w:pStyle w:val="Prrafodelista"/>
+        <w:numPr>
+          <w:ilvl w:val="0"/>
+          <w:numId w:val="8"/>
+        </w:numPr>
+        <w:tabs>
+          <w:tab w:val="left" w:pos="861"/>
+        </w:tabs>
+        <w:spacing w:before="22" w:line="388" w:lineRule="auto"/>
+        <w:ind w:right="3416"/>
+        <w:rPr>
+          <w:sz w:val="20"/>
+        </w:rPr>
+      </w:pPr>
+      <w:hyperlink r:id="rId32" w:history="1">
+        <w:r>
+          <w:rPr>
+            <w:rStyle w:val="Hipervnculo"/>
+            <w:sz w:val="20"/>
+          </w:rPr>
+          <w:t>https://computingforgeeks.com/install-and-configure-iis-web-server-on-windows-server/</w:t>
+        </w:r>
+      </w:hyperlink>
+      <w:bookmarkStart w:id="0" w:name="_GoBack"/>
+      <w:bookmarkEnd w:id="0"/>
     </w:p>
     <w:p>
       <w:pPr>

</xml_diff>

<commit_message>
Marco teorico y wifi analyzer
</commit_message>
<xml_diff>
--- a/Laboratorios/Laboratorio 5/Laboratorio No5.docx
+++ b/Laboratorios/Laboratorio 5/Laboratorio No5.docx
@@ -1,6 +1,6 @@
 
 <file path=word/document.xml><?xml version="1.0" encoding="utf-8"?>
-<w:document xmlns:wpc="http://schemas.microsoft.com/office/word/2010/wordprocessingCanvas" xmlns:cx="http://schemas.microsoft.com/office/drawing/2014/chartex" xmlns:mc="http://schemas.openxmlformats.org/markup-compatibility/2006" xmlns:o="urn:schemas-microsoft-com:office:office" xmlns:r="http://schemas.openxmlformats.org/officeDocument/2006/relationships" xmlns:m="http://schemas.openxmlformats.org/officeDocument/2006/math" xmlns:v="urn:schemas-microsoft-com:vml" xmlns:wp14="http://schemas.microsoft.com/office/word/2010/wordprocessingDrawing" xmlns:wp="http://schemas.openxmlformats.org/drawingml/2006/wordprocessingDrawing" xmlns:w10="urn:schemas-microsoft-com:office:word" xmlns:w="http://schemas.openxmlformats.org/wordprocessingml/2006/main" xmlns:w14="http://schemas.microsoft.com/office/word/2010/wordml" xmlns:w15="http://schemas.microsoft.com/office/word/2012/wordml" xmlns:w16se="http://schemas.microsoft.com/office/word/2015/wordml/symex" xmlns:wpg="http://schemas.microsoft.com/office/word/2010/wordprocessingGroup" xmlns:wpi="http://schemas.microsoft.com/office/word/2010/wordprocessingInk" xmlns:wne="http://schemas.microsoft.com/office/word/2006/wordml" xmlns:wps="http://schemas.microsoft.com/office/word/2010/wordprocessingShape" mc:Ignorable="w14 w15 w16se wp14">
+<w:document xmlns:wpc="http://schemas.microsoft.com/office/word/2010/wordprocessingCanvas" xmlns:cx="http://schemas.microsoft.com/office/drawing/2014/chartex" xmlns:cx1="http://schemas.microsoft.com/office/drawing/2015/9/8/chartex" xmlns:cx2="http://schemas.microsoft.com/office/drawing/2015/10/21/chartex" xmlns:cx3="http://schemas.microsoft.com/office/drawing/2016/5/9/chartex" xmlns:cx4="http://schemas.microsoft.com/office/drawing/2016/5/10/chartex" xmlns:cx5="http://schemas.microsoft.com/office/drawing/2016/5/11/chartex" xmlns:cx6="http://schemas.microsoft.com/office/drawing/2016/5/12/chartex" xmlns:cx7="http://schemas.microsoft.com/office/drawing/2016/5/13/chartex" xmlns:cx8="http://schemas.microsoft.com/office/drawing/2016/5/14/chartex" xmlns:mc="http://schemas.openxmlformats.org/markup-compatibility/2006" xmlns:aink="http://schemas.microsoft.com/office/drawing/2016/ink" xmlns:am3d="http://schemas.microsoft.com/office/drawing/2017/model3d" xmlns:o="urn:schemas-microsoft-com:office:office" xmlns:r="http://schemas.openxmlformats.org/officeDocument/2006/relationships" xmlns:m="http://schemas.openxmlformats.org/officeDocument/2006/math" xmlns:v="urn:schemas-microsoft-com:vml" xmlns:wp14="http://schemas.microsoft.com/office/word/2010/wordprocessingDrawing" xmlns:wp="http://schemas.openxmlformats.org/drawingml/2006/wordprocessingDrawing" xmlns:w10="urn:schemas-microsoft-com:office:word" xmlns:w="http://schemas.openxmlformats.org/wordprocessingml/2006/main" xmlns:w14="http://schemas.microsoft.com/office/word/2010/wordml" xmlns:w15="http://schemas.microsoft.com/office/word/2012/wordml" xmlns:w16cex="http://schemas.microsoft.com/office/word/2018/wordml/cex" xmlns:w16cid="http://schemas.microsoft.com/office/word/2016/wordml/cid" xmlns:w16="http://schemas.microsoft.com/office/word/2018/wordml" xmlns:w16se="http://schemas.microsoft.com/office/word/2015/wordml/symex" xmlns:wpg="http://schemas.microsoft.com/office/word/2010/wordprocessingGroup" xmlns:wpi="http://schemas.microsoft.com/office/word/2010/wordprocessingInk" xmlns:wne="http://schemas.microsoft.com/office/word/2006/wordml" xmlns:wps="http://schemas.microsoft.com/office/word/2010/wordprocessingShape" mc:Ignorable="w14 w15 w16se w16cid w16 w16cex wp14">
   <w:body>
     <w:p>
       <w:pPr>
@@ -168,7 +168,6 @@
         <w:pict w14:anchorId="3EE10961">
           <v:group id="_x0000_s1039" style="width:470.95pt;height:.5pt;mso-position-horizontal-relative:char;mso-position-vertical-relative:line" coordsize="9419,10">
             <v:rect id="_x0000_s1040" style="position:absolute;width:9419;height:10" fillcolor="#90c225" stroked="f"/>
-            <w10:wrap type="none"/>
             <w10:anchorlock/>
           </v:group>
         </w:pict>
@@ -658,7 +657,6 @@
         <w:pict w14:anchorId="3C6BEB90">
           <v:group id="_x0000_s1037" style="width:470.95pt;height:.5pt;mso-position-horizontal-relative:char;mso-position-vertical-relative:line" coordsize="9419,10">
             <v:rect id="_x0000_s1038" style="position:absolute;width:9419;height:10" fillcolor="#90c225" stroked="f"/>
-            <w10:wrap type="none"/>
             <w10:anchorlock/>
           </v:group>
         </w:pict>
@@ -779,14 +777,12 @@
           <w:sz w:val="20"/>
         </w:rPr>
       </w:pPr>
-      <w:proofErr w:type="spellStart"/>
       <w:r>
         <w:rPr>
           <w:sz w:val="20"/>
         </w:rPr>
         <w:t>Packet</w:t>
       </w:r>
-      <w:proofErr w:type="spellEnd"/>
       <w:r>
         <w:rPr>
           <w:spacing w:val="-6"/>
@@ -819,14 +815,12 @@
           <w:sz w:val="20"/>
         </w:rPr>
       </w:pPr>
-      <w:proofErr w:type="spellStart"/>
       <w:r>
         <w:rPr>
           <w:sz w:val="20"/>
         </w:rPr>
         <w:t>Wireshark</w:t>
       </w:r>
-      <w:proofErr w:type="spellEnd"/>
     </w:p>
     <w:p>
       <w:pPr>
@@ -945,15 +939,7 @@
         <w:t xml:space="preserve"> </w:t>
       </w:r>
       <w:r>
-        <w:t xml:space="preserve">servidores (físicos y </w:t>
-      </w:r>
-      <w:proofErr w:type="spellStart"/>
-      <w:r>
-        <w:t>virtualizados</w:t>
-      </w:r>
-      <w:proofErr w:type="spellEnd"/>
-      <w:r>
-        <w:t xml:space="preserve">), todos estos conectados a través de </w:t>
+        <w:t xml:space="preserve">servidores (físicos y virtualizados), todos estos conectados a través de </w:t>
       </w:r>
       <w:proofErr w:type="spellStart"/>
       <w:r>
@@ -1230,12 +1216,260 @@
       <w:pPr>
         <w:spacing w:line="266" w:lineRule="auto"/>
         <w:jc w:val="both"/>
-        <w:sectPr>
-          <w:type w:val="continuous"/>
-          <w:pgSz w:w="12240" w:h="15840"/>
-          <w:pgMar w:top="1360" w:right="1120" w:bottom="280" w:left="1300" w:header="720" w:footer="720" w:gutter="0"/>
-          <w:cols w:space="720"/>
-        </w:sectPr>
+      </w:pPr>
+    </w:p>
+    <w:p>
+      <w:pPr>
+        <w:spacing w:line="266" w:lineRule="auto"/>
+        <w:jc w:val="both"/>
+      </w:pPr>
+    </w:p>
+    <w:p>
+      <w:pPr>
+        <w:spacing w:line="266" w:lineRule="auto"/>
+        <w:jc w:val="both"/>
+      </w:pPr>
+    </w:p>
+    <w:p>
+      <w:pPr>
+        <w:spacing w:line="266" w:lineRule="auto"/>
+        <w:jc w:val="both"/>
+      </w:pPr>
+    </w:p>
+    <w:p>
+      <w:pPr>
+        <w:spacing w:line="266" w:lineRule="auto"/>
+        <w:jc w:val="both"/>
+        <w:rPr>
+          <w:color w:val="FF0000"/>
+          <w:sz w:val="32"/>
+          <w:szCs w:val="32"/>
+        </w:rPr>
+      </w:pPr>
+      <w:r>
+        <w:rPr>
+          <w:color w:val="FF0000"/>
+          <w:sz w:val="32"/>
+          <w:szCs w:val="32"/>
+        </w:rPr>
+        <w:lastRenderedPageBreak/>
+        <w:t xml:space="preserve">Marco Teórico: </w:t>
+      </w:r>
+    </w:p>
+    <w:p>
+      <w:pPr>
+        <w:pStyle w:val="Prrafodelista"/>
+        <w:numPr>
+          <w:ilvl w:val="0"/>
+          <w:numId w:val="9"/>
+        </w:numPr>
+        <w:spacing w:line="266" w:lineRule="auto"/>
+        <w:jc w:val="both"/>
+        <w:rPr>
+          <w:color w:val="FF0000"/>
+          <w:sz w:val="24"/>
+          <w:szCs w:val="24"/>
+        </w:rPr>
+      </w:pPr>
+      <w:r>
+        <w:rPr>
+          <w:color w:val="FF0000"/>
+          <w:sz w:val="24"/>
+          <w:szCs w:val="24"/>
+        </w:rPr>
+        <w:t xml:space="preserve">Vlan: </w:t>
+      </w:r>
+      <w:r>
+        <w:rPr>
+          <w:sz w:val="20"/>
+          <w:szCs w:val="20"/>
+        </w:rPr>
+        <w:t xml:space="preserve">Es </w:t>
+      </w:r>
+      <w:r>
+        <w:rPr>
+          <w:sz w:val="20"/>
+          <w:szCs w:val="20"/>
+        </w:rPr>
+        <w:t>un método para crear redes lógicas independientes dentro de una misma red física.</w:t>
+      </w:r>
+      <w:r>
+        <w:rPr>
+          <w:sz w:val="20"/>
+          <w:szCs w:val="20"/>
+        </w:rPr>
+        <w:t xml:space="preserve"> También permite disminuir los dominios de colisión y</w:t>
+      </w:r>
+      <w:r>
+        <w:rPr>
+          <w:sz w:val="20"/>
+          <w:szCs w:val="20"/>
+        </w:rPr>
+        <w:t xml:space="preserve"> </w:t>
+      </w:r>
+      <w:r>
+        <w:rPr>
+          <w:sz w:val="20"/>
+          <w:szCs w:val="20"/>
+        </w:rPr>
+        <w:t>ayudan en la administración de la red, separando segmentos lógicos de una red de área local (los departamentos de una empresa, por ejemplo) que no deberían intercambiar datos usando la red local</w:t>
+      </w:r>
+      <w:r>
+        <w:rPr>
+          <w:sz w:val="20"/>
+          <w:szCs w:val="20"/>
+        </w:rPr>
+        <w:t xml:space="preserve">. </w:t>
+      </w:r>
+    </w:p>
+    <w:p>
+      <w:pPr>
+        <w:pStyle w:val="Prrafodelista"/>
+        <w:numPr>
+          <w:ilvl w:val="0"/>
+          <w:numId w:val="9"/>
+        </w:numPr>
+        <w:spacing w:line="266" w:lineRule="auto"/>
+        <w:jc w:val="both"/>
+        <w:rPr>
+          <w:sz w:val="20"/>
+          <w:szCs w:val="20"/>
+        </w:rPr>
+      </w:pPr>
+      <w:r>
+        <w:rPr>
+          <w:color w:val="FF0000"/>
+          <w:sz w:val="24"/>
+          <w:szCs w:val="24"/>
+        </w:rPr>
+        <w:t xml:space="preserve">Wifi: </w:t>
+      </w:r>
+      <w:r>
+        <w:rPr>
+          <w:sz w:val="20"/>
+          <w:szCs w:val="20"/>
+        </w:rPr>
+        <w:t>Es</w:t>
+      </w:r>
+      <w:r>
+        <w:rPr>
+          <w:sz w:val="20"/>
+          <w:szCs w:val="20"/>
+        </w:rPr>
+        <w:t xml:space="preserve"> una tecnología que permite la interconexión inalámbrica de dispositivos electrónicos. Los dispositivos habilitados con wifi (tales como ordenadores personales, teléfonos, televisores, videoconsolas, reproductores de música, etcétera) pueden conectarse entre sí o a Internet a través de un punto de acceso de red inalámbrica.</w:t>
+      </w:r>
+    </w:p>
+    <w:p>
+      <w:pPr>
+        <w:pStyle w:val="Prrafodelista"/>
+        <w:numPr>
+          <w:ilvl w:val="0"/>
+          <w:numId w:val="9"/>
+        </w:numPr>
+        <w:spacing w:line="266" w:lineRule="auto"/>
+        <w:jc w:val="both"/>
+        <w:rPr>
+          <w:sz w:val="20"/>
+          <w:szCs w:val="20"/>
+        </w:rPr>
+      </w:pPr>
+      <w:r>
+        <w:rPr>
+          <w:color w:val="FF0000"/>
+          <w:sz w:val="24"/>
+          <w:szCs w:val="24"/>
+        </w:rPr>
+        <w:t xml:space="preserve">Apache: </w:t>
+      </w:r>
+      <w:r>
+        <w:rPr>
+          <w:sz w:val="20"/>
+          <w:szCs w:val="20"/>
+        </w:rPr>
+        <w:t>E</w:t>
+      </w:r>
+      <w:r>
+        <w:rPr>
+          <w:sz w:val="20"/>
+          <w:szCs w:val="20"/>
+        </w:rPr>
+        <w:t xml:space="preserve">s un servidor web HTTP de código abierto, para plataformas Unix (BSD, GNU/Linux, etc.), Microsoft Windows, Macintosh y otras, que implementa el protocolo HTTP/1.1 y la noción de sitio virtual según la normativa RFC 2616. Cuando comenzó su desarrollo en 1995 se basó inicialmente en código del popular NCSA </w:t>
+      </w:r>
+      <w:proofErr w:type="spellStart"/>
+      <w:r>
+        <w:rPr>
+          <w:sz w:val="20"/>
+          <w:szCs w:val="20"/>
+        </w:rPr>
+        <w:t>HTTPd</w:t>
+      </w:r>
+      <w:proofErr w:type="spellEnd"/>
+      <w:r>
+        <w:rPr>
+          <w:sz w:val="20"/>
+          <w:szCs w:val="20"/>
+        </w:rPr>
+        <w:t xml:space="preserve"> 1.3, pero más tarde fue reescrito por completo.</w:t>
+      </w:r>
+    </w:p>
+    <w:p>
+      <w:pPr>
+        <w:pStyle w:val="Prrafodelista"/>
+        <w:numPr>
+          <w:ilvl w:val="0"/>
+          <w:numId w:val="9"/>
+        </w:numPr>
+        <w:spacing w:line="266" w:lineRule="auto"/>
+        <w:jc w:val="both"/>
+        <w:rPr>
+          <w:sz w:val="20"/>
+          <w:szCs w:val="20"/>
+        </w:rPr>
+      </w:pPr>
+      <w:r>
+        <w:rPr>
+          <w:color w:val="FF0000"/>
+          <w:sz w:val="24"/>
+          <w:szCs w:val="24"/>
+        </w:rPr>
+        <w:t>Un servidor web o servidor HTTP</w:t>
+      </w:r>
+      <w:r>
+        <w:rPr>
+          <w:color w:val="FF0000"/>
+          <w:sz w:val="20"/>
+          <w:szCs w:val="20"/>
+        </w:rPr>
+        <w:t xml:space="preserve">: </w:t>
+      </w:r>
+      <w:r>
+        <w:rPr>
+          <w:sz w:val="20"/>
+          <w:szCs w:val="20"/>
+        </w:rPr>
+        <w:t>E</w:t>
+      </w:r>
+      <w:r>
+        <w:rPr>
+          <w:sz w:val="20"/>
+          <w:szCs w:val="20"/>
+        </w:rPr>
+        <w:t>s un programa informático que procesa una aplicación del lado del servidor, realizando conexiones bidireccionales o unidireccionales y síncronas o asíncronas con el cliente y generando o cediendo una respuesta en cualquier lenguaje o aplicación del lado del cliente. El código recibido por el cliente es renderizado por un navegador web. Para la transmisión de todos estos datos suele utilizarse algún protocolo. Generalmente se usa el protocolo HTTP para estas comunicaciones, perteneciente a la capa de aplicación del modelo OSI. El término también se emplea para referirse al ordenador.</w:t>
+      </w:r>
+    </w:p>
+    <w:p>
+      <w:pPr>
+        <w:pStyle w:val="Prrafodelista"/>
+        <w:numPr>
+          <w:ilvl w:val="0"/>
+          <w:numId w:val="9"/>
+        </w:numPr>
+        <w:spacing w:line="266" w:lineRule="auto"/>
+        <w:jc w:val="both"/>
+        <w:rPr>
+          <w:sz w:val="20"/>
+          <w:szCs w:val="20"/>
+        </w:rPr>
       </w:pPr>
     </w:p>
     <w:p>
@@ -1251,7 +1485,6 @@
           <w:color w:val="90C225"/>
           <w:u w:val="single" w:color="90C225"/>
         </w:rPr>
-        <w:lastRenderedPageBreak/>
         <w:t>Montaje</w:t>
       </w:r>
       <w:r>
@@ -2140,7 +2373,6 @@
                 </w:txbxContent>
               </v:textbox>
             </v:shape>
-            <w10:wrap type="none"/>
             <w10:anchorlock/>
           </v:group>
         </w:pict>
@@ -2149,133 +2381,18 @@
     <w:p>
       <w:pPr>
         <w:pStyle w:val="Textoindependiente"/>
-        <w:ind w:firstLine="0"/>
+        <w:ind w:left="1208" w:firstLine="0"/>
         <w:rPr>
           <w:rFonts w:ascii="Consolas"/>
         </w:rPr>
       </w:pPr>
-    </w:p>
-    <w:p>
-      <w:pPr>
-        <w:pStyle w:val="Textoindependiente"/>
-        <w:ind w:firstLine="0"/>
-        <w:rPr>
-          <w:rFonts w:ascii="Consolas"/>
-        </w:rPr>
-      </w:pPr>
-    </w:p>
-    <w:p>
-      <w:pPr>
-        <w:pStyle w:val="Textoindependiente"/>
-        <w:ind w:firstLine="0"/>
-        <w:rPr>
-          <w:rFonts w:ascii="Consolas"/>
-        </w:rPr>
-      </w:pPr>
-    </w:p>
-    <w:p>
-      <w:pPr>
-        <w:pStyle w:val="Textoindependiente"/>
-        <w:ind w:firstLine="0"/>
-        <w:rPr>
-          <w:rFonts w:ascii="Consolas"/>
-        </w:rPr>
-      </w:pPr>
-    </w:p>
-    <w:p>
-      <w:pPr>
-        <w:pStyle w:val="Textoindependiente"/>
-        <w:ind w:firstLine="0"/>
-        <w:rPr>
-          <w:rFonts w:ascii="Consolas"/>
-        </w:rPr>
-      </w:pPr>
-    </w:p>
-    <w:p>
-      <w:pPr>
-        <w:pStyle w:val="Textoindependiente"/>
-        <w:ind w:firstLine="0"/>
-        <w:rPr>
-          <w:rFonts w:ascii="Consolas"/>
-        </w:rPr>
-      </w:pPr>
-    </w:p>
-    <w:p>
-      <w:pPr>
-        <w:pStyle w:val="Textoindependiente"/>
-        <w:spacing w:before="3"/>
-        <w:ind w:firstLine="0"/>
-        <w:rPr>
-          <w:rFonts w:ascii="Consolas"/>
-        </w:rPr>
-      </w:pPr>
       <w:r>
         <w:pict w14:anchorId="60835C4F">
-          <v:rect id="_x0000_s1033" style="position:absolute;margin-left:1in;margin-top:13.8pt;width:2in;height:.6pt;z-index:-15726080;mso-wrap-distance-left:0;mso-wrap-distance-right:0;mso-position-horizontal-relative:page" fillcolor="black" stroked="f">
+          <v:rect id="_x0000_s1033" style="position:absolute;left:0;text-align:left;margin-left:1in;margin-top:13.8pt;width:2in;height:.6pt;z-index:-15726080;mso-wrap-distance-left:0;mso-wrap-distance-right:0;mso-position-horizontal-relative:page" fillcolor="black" stroked="f">
             <w10:wrap type="topAndBottom" anchorx="page"/>
           </v:rect>
         </w:pict>
       </w:r>
-    </w:p>
-    <w:p>
-      <w:pPr>
-        <w:pStyle w:val="Textoindependiente"/>
-        <w:spacing w:before="50"/>
-        <w:ind w:left="140" w:firstLine="0"/>
-      </w:pPr>
-      <w:r>
-        <w:rPr>
-          <w:position w:val="7"/>
-          <w:sz w:val="13"/>
-        </w:rPr>
-        <w:t>1</w:t>
-      </w:r>
-      <w:r>
-        <w:rPr>
-          <w:spacing w:val="15"/>
-          <w:position w:val="7"/>
-          <w:sz w:val="13"/>
-        </w:rPr>
-        <w:t xml:space="preserve"> </w:t>
-      </w:r>
-      <w:r>
-        <w:t>CCNA3</w:t>
-      </w:r>
-      <w:r>
-        <w:rPr>
-          <w:spacing w:val="-3"/>
-        </w:rPr>
-        <w:t xml:space="preserve"> </w:t>
-      </w:r>
-      <w:r>
-        <w:t>-</w:t>
-      </w:r>
-      <w:r>
-        <w:rPr>
-          <w:spacing w:val="-6"/>
-        </w:rPr>
-        <w:t xml:space="preserve"> </w:t>
-      </w:r>
-      <w:proofErr w:type="spellStart"/>
-      <w:r>
-        <w:t>Exploration</w:t>
-      </w:r>
-      <w:proofErr w:type="spellEnd"/>
-    </w:p>
-    <w:p>
-      <w:pPr>
-        <w:sectPr>
-          <w:pgSz w:w="12240" w:h="15840"/>
-          <w:pgMar w:top="1360" w:right="1120" w:bottom="280" w:left="1300" w:header="720" w:footer="720" w:gutter="0"/>
-          <w:cols w:space="720"/>
-        </w:sectPr>
-      </w:pPr>
-    </w:p>
-    <w:p>
-      <w:pPr>
-        <w:pStyle w:val="Textoindependiente"/>
-        <w:ind w:left="1208" w:firstLine="0"/>
-      </w:pPr>
       <w:r>
         <w:pict w14:anchorId="05599403">
           <v:group id="_x0000_s1030" style="width:403.3pt;height:130pt;mso-position-horizontal-relative:char;mso-position-vertical-relative:line" coordsize="8066,2600">
@@ -2287,7 +2404,6 @@
               <v:formulas/>
               <v:path arrowok="t" o:connecttype="segments"/>
             </v:shape>
-            <w10:wrap type="none"/>
             <w10:anchorlock/>
           </v:group>
         </w:pict>
@@ -3024,6 +3140,7 @@
           <w:sz w:val="24"/>
           <w:szCs w:val="24"/>
         </w:rPr>
+        <w:lastRenderedPageBreak/>
         <w:t>Para que se usan</w:t>
       </w:r>
     </w:p>
@@ -3307,7 +3424,6 @@
         <w:rPr>
           <w:sz w:val="20"/>
         </w:rPr>
-        <w:lastRenderedPageBreak/>
         <w:t>Ahora</w:t>
       </w:r>
       <w:r>
@@ -4342,17 +4458,6 @@
     </w:p>
     <w:p>
       <w:pPr>
-        <w:spacing w:line="264" w:lineRule="auto"/>
-        <w:jc w:val="both"/>
-        <w:sectPr>
-          <w:pgSz w:w="12240" w:h="15840"/>
-          <w:pgMar w:top="1440" w:right="1120" w:bottom="280" w:left="1300" w:header="720" w:footer="720" w:gutter="0"/>
-          <w:cols w:space="720"/>
-        </w:sectPr>
-      </w:pPr>
-    </w:p>
-    <w:p>
-      <w:pPr>
         <w:pStyle w:val="Prrafodelista"/>
         <w:numPr>
           <w:ilvl w:val="1"/>
@@ -4372,7 +4477,6 @@
         <w:rPr>
           <w:sz w:val="20"/>
         </w:rPr>
-        <w:lastRenderedPageBreak/>
         <w:t>Identificador</w:t>
       </w:r>
       <w:r>
@@ -4489,6 +4593,7 @@
         <w:rPr>
           <w:sz w:val="20"/>
         </w:rPr>
+        <w:lastRenderedPageBreak/>
         <w:t>IP</w:t>
       </w:r>
       <w:r>
@@ -7164,19 +7269,6 @@
     </w:p>
     <w:p>
       <w:pPr>
-        <w:rPr>
-          <w:rFonts w:ascii="Consolas" w:hAnsi="Consolas"/>
-          <w:sz w:val="20"/>
-        </w:rPr>
-        <w:sectPr>
-          <w:pgSz w:w="12240" w:h="15840"/>
-          <w:pgMar w:top="1360" w:right="1120" w:bottom="280" w:left="1300" w:header="720" w:footer="720" w:gutter="0"/>
-          <w:cols w:space="720"/>
-        </w:sectPr>
-      </w:pPr>
-    </w:p>
-    <w:p>
-      <w:pPr>
         <w:pStyle w:val="Prrafodelista"/>
         <w:numPr>
           <w:ilvl w:val="1"/>
@@ -7197,7 +7289,6 @@
         <w:rPr>
           <w:sz w:val="20"/>
         </w:rPr>
-        <w:lastRenderedPageBreak/>
         <w:t>Rango</w:t>
       </w:r>
       <w:r>
@@ -8056,6 +8147,7 @@
         <w:rPr>
           <w:sz w:val="20"/>
         </w:rPr>
+        <w:lastRenderedPageBreak/>
         <w:t>Clave</w:t>
       </w:r>
       <w:r>
@@ -9881,6 +9973,15 @@
       <w:pPr>
         <w:pStyle w:val="Ttulo1"/>
         <w:spacing w:after="18"/>
+        <w:rPr>
+          <w:color w:val="90C225"/>
+        </w:rPr>
+      </w:pPr>
+    </w:p>
+    <w:p>
+      <w:pPr>
+        <w:pStyle w:val="Ttulo1"/>
+        <w:spacing w:after="18"/>
       </w:pPr>
       <w:r>
         <w:rPr>
@@ -9964,7 +10065,6 @@
         <w:pict w14:anchorId="07F26495">
           <v:group id="_x0000_s1028" style="width:470.95pt;height:.5pt;mso-position-horizontal-relative:char;mso-position-vertical-relative:line" coordsize="9419,10">
             <v:rect id="_x0000_s1029" style="position:absolute;width:9419;height:10" fillcolor="#90c225" stroked="f"/>
-            <w10:wrap type="none"/>
             <w10:anchorlock/>
           </v:group>
         </w:pict>
@@ -10391,7 +10491,7 @@
           <w:lang w:val="en-US"/>
         </w:rPr>
         <w:drawing>
-          <wp:inline distT="0" distB="0" distL="0" distR="0" wp14:anchorId="097E95CB" wp14:editId="5845453E">
+          <wp:inline distT="0" distB="0" distL="0" distR="0" wp14:anchorId="097E95CB" wp14:editId="302CC945">
             <wp:extent cx="1879590" cy="4071596"/>
             <wp:effectExtent l="0" t="0" r="6985" b="5715"/>
             <wp:docPr id="11" name="Imagen 11" descr="C:\Users\Usuario\Pictures\AC03.jpg"/>
@@ -10510,31 +10610,328 @@
       <w:pPr>
         <w:pStyle w:val="Textoindependiente"/>
         <w:ind w:firstLine="0"/>
+      </w:pPr>
+    </w:p>
+    <w:p>
+      <w:pPr>
+        <w:pStyle w:val="Textoindependiente"/>
+        <w:ind w:firstLine="0"/>
+      </w:pPr>
+    </w:p>
+    <w:p>
+      <w:pPr>
+        <w:pStyle w:val="Textoindependiente"/>
+        <w:ind w:firstLine="0"/>
+        <w:rPr>
+          <w:sz w:val="28"/>
+          <w:szCs w:val="28"/>
+        </w:rPr>
+      </w:pPr>
+      <w:r>
+        <w:rPr>
+          <w:sz w:val="28"/>
+          <w:szCs w:val="28"/>
+        </w:rPr>
+        <w:lastRenderedPageBreak/>
+        <w:t>Johann Cepeda</w:t>
+      </w:r>
+    </w:p>
+    <w:p>
+      <w:pPr>
+        <w:pStyle w:val="Textoindependiente"/>
+        <w:ind w:firstLine="0"/>
+        <w:rPr>
+          <w:lang w:val="es-CO"/>
+        </w:rPr>
+      </w:pPr>
+      <w:r>
+        <w:t xml:space="preserve">Cuento con un </w:t>
+      </w:r>
+      <w:proofErr w:type="spellStart"/>
+      <w:r>
+        <w:t>Router</w:t>
+      </w:r>
+      <w:proofErr w:type="spellEnd"/>
+      <w:r>
+        <w:t xml:space="preserve"> y un Access Point que trasmite dos se</w:t>
+      </w:r>
+      <w:proofErr w:type="spellStart"/>
+      <w:r>
+        <w:rPr>
+          <w:lang w:val="es-CO"/>
+        </w:rPr>
+        <w:t>ñales</w:t>
+      </w:r>
+      <w:proofErr w:type="spellEnd"/>
+      <w:r>
+        <w:rPr>
+          <w:lang w:val="es-CO"/>
+        </w:rPr>
+        <w:t xml:space="preserve">. La señal llamada JOHANN es la que emite el </w:t>
+      </w:r>
+      <w:proofErr w:type="spellStart"/>
+      <w:r>
+        <w:rPr>
+          <w:lang w:val="es-CO"/>
+        </w:rPr>
+        <w:t>router</w:t>
+      </w:r>
+      <w:proofErr w:type="spellEnd"/>
+      <w:r>
+        <w:rPr>
+          <w:lang w:val="es-CO"/>
+        </w:rPr>
+        <w:t xml:space="preserve">, y la que dice Johann_1 es la que transmite el Access </w:t>
+      </w:r>
+      <w:proofErr w:type="spellStart"/>
+      <w:r>
+        <w:rPr>
+          <w:lang w:val="es-CO"/>
+        </w:rPr>
+        <w:t>point</w:t>
+      </w:r>
+      <w:proofErr w:type="spellEnd"/>
+      <w:r>
+        <w:rPr>
+          <w:lang w:val="es-CO"/>
+        </w:rPr>
+        <w:t xml:space="preserve"> en 2,4Ghz, Pero este también transmite una en 5GHz. Por lo tanto, cuento con 3 redes inalámbricas en diferente frecuencia. </w:t>
+      </w:r>
+    </w:p>
+    <w:p>
+      <w:pPr>
+        <w:pStyle w:val="Textoindependiente"/>
+        <w:ind w:firstLine="0"/>
         <w:rPr>
           <w:sz w:val="22"/>
         </w:rPr>
       </w:pPr>
-    </w:p>
-    <w:p>
-      <w:pPr>
-        <w:pStyle w:val="Textoindependiente"/>
-        <w:spacing w:before="10"/>
-        <w:ind w:firstLine="0"/>
-        <w:rPr>
-          <w:sz w:val="24"/>
-        </w:rPr>
-      </w:pPr>
+      <w:r>
+        <w:rPr>
+          <w:noProof/>
+          <w:sz w:val="28"/>
+          <w:szCs w:val="28"/>
+        </w:rPr>
+        <w:drawing>
+          <wp:anchor distT="0" distB="0" distL="114300" distR="114300" simplePos="0" relativeHeight="251669504" behindDoc="0" locked="0" layoutInCell="1" allowOverlap="1" wp14:anchorId="4E3CB7A1" wp14:editId="666E6F49">
+            <wp:simplePos x="0" y="0"/>
+            <wp:positionH relativeFrom="column">
+              <wp:posOffset>-15240</wp:posOffset>
+            </wp:positionH>
+            <wp:positionV relativeFrom="paragraph">
+              <wp:posOffset>176530</wp:posOffset>
+            </wp:positionV>
+            <wp:extent cx="2140585" cy="3622675"/>
+            <wp:effectExtent l="0" t="0" r="0" b="0"/>
+            <wp:wrapSquare wrapText="bothSides"/>
+            <wp:docPr id="22" name="Imagen 22"/>
+            <wp:cNvGraphicFramePr>
+              <a:graphicFrameLocks xmlns:a="http://schemas.openxmlformats.org/drawingml/2006/main" noChangeAspect="1"/>
+            </wp:cNvGraphicFramePr>
+            <a:graphic xmlns:a="http://schemas.openxmlformats.org/drawingml/2006/main">
+              <a:graphicData uri="http://schemas.openxmlformats.org/drawingml/2006/picture">
+                <pic:pic xmlns:pic="http://schemas.openxmlformats.org/drawingml/2006/picture">
+                  <pic:nvPicPr>
+                    <pic:cNvPr id="0" name="Picture 10"/>
+                    <pic:cNvPicPr>
+                      <a:picLocks noChangeAspect="1" noChangeArrowheads="1"/>
+                    </pic:cNvPicPr>
+                  </pic:nvPicPr>
+                  <pic:blipFill>
+                    <a:blip r:embed="rId17" cstate="print">
+                      <a:extLst>
+                        <a:ext uri="{28A0092B-C50C-407E-A947-70E740481C1C}">
+                          <a14:useLocalDpi xmlns:a14="http://schemas.microsoft.com/office/drawing/2010/main" val="0"/>
+                        </a:ext>
+                      </a:extLst>
+                    </a:blip>
+                    <a:srcRect/>
+                    <a:stretch>
+                      <a:fillRect/>
+                    </a:stretch>
+                  </pic:blipFill>
+                  <pic:spPr bwMode="auto">
+                    <a:xfrm>
+                      <a:off x="0" y="0"/>
+                      <a:ext cx="2140585" cy="3622675"/>
+                    </a:xfrm>
+                    <a:prstGeom prst="rect">
+                      <a:avLst/>
+                    </a:prstGeom>
+                    <a:noFill/>
+                    <a:ln>
+                      <a:noFill/>
+                    </a:ln>
+                  </pic:spPr>
+                </pic:pic>
+              </a:graphicData>
+            </a:graphic>
+            <wp14:sizeRelH relativeFrom="margin">
+              <wp14:pctWidth>0</wp14:pctWidth>
+            </wp14:sizeRelH>
+            <wp14:sizeRelV relativeFrom="margin">
+              <wp14:pctHeight>0</wp14:pctHeight>
+            </wp14:sizeRelV>
+          </wp:anchor>
+        </w:drawing>
+      </w:r>
+      <w:r>
+        <w:rPr>
+          <w:noProof/>
+          <w:sz w:val="28"/>
+          <w:szCs w:val="28"/>
+        </w:rPr>
+        <w:drawing>
+          <wp:anchor distT="0" distB="0" distL="114300" distR="114300" simplePos="0" relativeHeight="251650048" behindDoc="0" locked="0" layoutInCell="1" allowOverlap="1" wp14:anchorId="46E2A025" wp14:editId="6AD82C0B">
+            <wp:simplePos x="0" y="0"/>
+            <wp:positionH relativeFrom="column">
+              <wp:posOffset>4531360</wp:posOffset>
+            </wp:positionH>
+            <wp:positionV relativeFrom="paragraph">
+              <wp:posOffset>171450</wp:posOffset>
+            </wp:positionV>
+            <wp:extent cx="2207895" cy="3631565"/>
+            <wp:effectExtent l="0" t="0" r="1905" b="6985"/>
+            <wp:wrapSquare wrapText="bothSides"/>
+            <wp:docPr id="19" name="Imagen 19"/>
+            <wp:cNvGraphicFramePr>
+              <a:graphicFrameLocks xmlns:a="http://schemas.openxmlformats.org/drawingml/2006/main" noChangeAspect="1"/>
+            </wp:cNvGraphicFramePr>
+            <a:graphic xmlns:a="http://schemas.openxmlformats.org/drawingml/2006/main">
+              <a:graphicData uri="http://schemas.openxmlformats.org/drawingml/2006/picture">
+                <pic:pic xmlns:pic="http://schemas.openxmlformats.org/drawingml/2006/picture">
+                  <pic:nvPicPr>
+                    <pic:cNvPr id="0" name="Picture 8"/>
+                    <pic:cNvPicPr>
+                      <a:picLocks noChangeAspect="1" noChangeArrowheads="1"/>
+                    </pic:cNvPicPr>
+                  </pic:nvPicPr>
+                  <pic:blipFill>
+                    <a:blip r:embed="rId18" cstate="print">
+                      <a:extLst>
+                        <a:ext uri="{28A0092B-C50C-407E-A947-70E740481C1C}">
+                          <a14:useLocalDpi xmlns:a14="http://schemas.microsoft.com/office/drawing/2010/main" val="0"/>
+                        </a:ext>
+                      </a:extLst>
+                    </a:blip>
+                    <a:srcRect/>
+                    <a:stretch>
+                      <a:fillRect/>
+                    </a:stretch>
+                  </pic:blipFill>
+                  <pic:spPr bwMode="auto">
+                    <a:xfrm>
+                      <a:off x="0" y="0"/>
+                      <a:ext cx="2207895" cy="3631565"/>
+                    </a:xfrm>
+                    <a:prstGeom prst="rect">
+                      <a:avLst/>
+                    </a:prstGeom>
+                    <a:noFill/>
+                    <a:ln>
+                      <a:noFill/>
+                    </a:ln>
+                  </pic:spPr>
+                </pic:pic>
+              </a:graphicData>
+            </a:graphic>
+            <wp14:sizeRelH relativeFrom="margin">
+              <wp14:pctWidth>0</wp14:pctWidth>
+            </wp14:sizeRelH>
+            <wp14:sizeRelV relativeFrom="margin">
+              <wp14:pctHeight>0</wp14:pctHeight>
+            </wp14:sizeRelV>
+          </wp:anchor>
+        </w:drawing>
+      </w:r>
+      <w:r>
+        <w:rPr>
+          <w:noProof/>
+          <w:sz w:val="28"/>
+          <w:szCs w:val="28"/>
+        </w:rPr>
+        <w:drawing>
+          <wp:anchor distT="0" distB="0" distL="114300" distR="114300" simplePos="0" relativeHeight="251664384" behindDoc="0" locked="0" layoutInCell="1" allowOverlap="1" wp14:anchorId="1C50D504" wp14:editId="109E0352">
+            <wp:simplePos x="0" y="0"/>
+            <wp:positionH relativeFrom="column">
+              <wp:posOffset>2184819</wp:posOffset>
+            </wp:positionH>
+            <wp:positionV relativeFrom="paragraph">
+              <wp:posOffset>175895</wp:posOffset>
+            </wp:positionV>
+            <wp:extent cx="2286000" cy="3627120"/>
+            <wp:effectExtent l="0" t="0" r="0" b="0"/>
+            <wp:wrapSquare wrapText="bothSides"/>
+            <wp:docPr id="20" name="Imagen 20"/>
+            <wp:cNvGraphicFramePr>
+              <a:graphicFrameLocks xmlns:a="http://schemas.openxmlformats.org/drawingml/2006/main" noChangeAspect="1"/>
+            </wp:cNvGraphicFramePr>
+            <a:graphic xmlns:a="http://schemas.openxmlformats.org/drawingml/2006/main">
+              <a:graphicData uri="http://schemas.openxmlformats.org/drawingml/2006/picture">
+                <pic:pic xmlns:pic="http://schemas.openxmlformats.org/drawingml/2006/picture">
+                  <pic:nvPicPr>
+                    <pic:cNvPr id="0" name="Picture 9"/>
+                    <pic:cNvPicPr>
+                      <a:picLocks noChangeAspect="1" noChangeArrowheads="1"/>
+                    </pic:cNvPicPr>
+                  </pic:nvPicPr>
+                  <pic:blipFill>
+                    <a:blip r:embed="rId19" cstate="print">
+                      <a:extLst>
+                        <a:ext uri="{28A0092B-C50C-407E-A947-70E740481C1C}">
+                          <a14:useLocalDpi xmlns:a14="http://schemas.microsoft.com/office/drawing/2010/main" val="0"/>
+                        </a:ext>
+                      </a:extLst>
+                    </a:blip>
+                    <a:srcRect/>
+                    <a:stretch>
+                      <a:fillRect/>
+                    </a:stretch>
+                  </pic:blipFill>
+                  <pic:spPr bwMode="auto">
+                    <a:xfrm>
+                      <a:off x="0" y="0"/>
+                      <a:ext cx="2286000" cy="3627120"/>
+                    </a:xfrm>
+                    <a:prstGeom prst="rect">
+                      <a:avLst/>
+                    </a:prstGeom>
+                    <a:noFill/>
+                    <a:ln>
+                      <a:noFill/>
+                    </a:ln>
+                  </pic:spPr>
+                </pic:pic>
+              </a:graphicData>
+            </a:graphic>
+            <wp14:sizeRelH relativeFrom="margin">
+              <wp14:pctWidth>0</wp14:pctWidth>
+            </wp14:sizeRelH>
+            <wp14:sizeRelV relativeFrom="margin">
+              <wp14:pctHeight>0</wp14:pctHeight>
+            </wp14:sizeRelV>
+          </wp:anchor>
+        </w:drawing>
+      </w:r>
     </w:p>
     <w:p>
       <w:pPr>
         <w:pStyle w:val="Ttulo1"/>
         <w:spacing w:before="0" w:after="19"/>
-      </w:pPr>
-      <w:r>
         <w:rPr>
           <w:color w:val="90C225"/>
         </w:rPr>
-        <w:lastRenderedPageBreak/>
+      </w:pPr>
+    </w:p>
+    <w:p>
+      <w:pPr>
+        <w:pStyle w:val="Ttulo1"/>
+        <w:spacing w:before="0" w:after="19"/>
+      </w:pPr>
+      <w:r>
+        <w:rPr>
+          <w:color w:val="90C225"/>
+        </w:rPr>
         <w:t>Instalación</w:t>
       </w:r>
       <w:r>
@@ -10598,7 +10995,6 @@
         <w:pict w14:anchorId="759C2B88">
           <v:group id="_x0000_s1026" style="width:470.95pt;height:.5pt;mso-position-horizontal-relative:char;mso-position-vertical-relative:line" coordsize="9419,10">
             <v:rect id="_x0000_s1027" style="position:absolute;width:9419;height:10" fillcolor="#90c225" stroked="f"/>
-            <w10:wrap type="none"/>
             <w10:anchorlock/>
           </v:group>
         </w:pict>
@@ -11037,14 +11433,12 @@
         </w:rPr>
         <w:t xml:space="preserve"> </w:t>
       </w:r>
-      <w:proofErr w:type="spellStart"/>
       <w:r>
         <w:rPr>
           <w:sz w:val="20"/>
         </w:rPr>
         <w:t>Slackware</w:t>
       </w:r>
-      <w:proofErr w:type="spellEnd"/>
       <w:r>
         <w:rPr>
           <w:spacing w:val="-57"/>
@@ -11065,19 +11459,11 @@
         </w:rPr>
         <w:t xml:space="preserve"> </w:t>
       </w:r>
-      <w:proofErr w:type="spellStart"/>
-      <w:r>
-        <w:rPr>
-          <w:sz w:val="20"/>
-        </w:rPr>
-        <w:t>VMware</w:t>
-      </w:r>
-      <w:proofErr w:type="spellEnd"/>
-      <w:r>
-        <w:rPr>
-          <w:sz w:val="20"/>
-        </w:rPr>
-        <w:t>.</w:t>
+      <w:r>
+        <w:rPr>
+          <w:sz w:val="20"/>
+        </w:rPr>
+        <w:t>VMware.</w:t>
       </w:r>
     </w:p>
     <w:p>
@@ -11102,386 +11488,6 @@
             <wp:extent cx="6235700" cy="2159635"/>
             <wp:effectExtent l="0" t="0" r="0" b="0"/>
             <wp:docPr id="6" name="Imagen 6"/>
-            <wp:cNvGraphicFramePr>
-              <a:graphicFrameLocks xmlns:a="http://schemas.openxmlformats.org/drawingml/2006/main" noChangeAspect="1"/>
-            </wp:cNvGraphicFramePr>
-            <a:graphic xmlns:a="http://schemas.openxmlformats.org/drawingml/2006/main">
-              <a:graphicData uri="http://schemas.openxmlformats.org/drawingml/2006/picture">
-                <pic:pic xmlns:pic="http://schemas.openxmlformats.org/drawingml/2006/picture">
-                  <pic:nvPicPr>
-                    <pic:cNvPr id="1" name=""/>
-                    <pic:cNvPicPr/>
-                  </pic:nvPicPr>
-                  <pic:blipFill>
-                    <a:blip r:embed="rId17"/>
-                    <a:stretch>
-                      <a:fillRect/>
-                    </a:stretch>
-                  </pic:blipFill>
-                  <pic:spPr>
-                    <a:xfrm>
-                      <a:off x="0" y="0"/>
-                      <a:ext cx="6235700" cy="2159635"/>
-                    </a:xfrm>
-                    <a:prstGeom prst="rect">
-                      <a:avLst/>
-                    </a:prstGeom>
-                  </pic:spPr>
-                </pic:pic>
-              </a:graphicData>
-            </a:graphic>
-          </wp:inline>
-        </w:drawing>
-      </w:r>
-    </w:p>
-    <w:p>
-      <w:pPr>
-        <w:pStyle w:val="Prrafodelista"/>
-        <w:numPr>
-          <w:ilvl w:val="1"/>
-          <w:numId w:val="1"/>
-        </w:numPr>
-        <w:tabs>
-          <w:tab w:val="left" w:pos="861"/>
-        </w:tabs>
-        <w:spacing w:before="1"/>
-        <w:ind w:hanging="361"/>
-        <w:rPr>
-          <w:sz w:val="20"/>
-        </w:rPr>
-      </w:pPr>
-      <w:r>
-        <w:rPr>
-          <w:sz w:val="20"/>
-        </w:rPr>
-        <w:t>Instale</w:t>
-      </w:r>
-      <w:r>
-        <w:rPr>
-          <w:spacing w:val="-12"/>
-          <w:sz w:val="20"/>
-        </w:rPr>
-        <w:t xml:space="preserve"> </w:t>
-      </w:r>
-      <w:r>
-        <w:rPr>
-          <w:sz w:val="20"/>
-        </w:rPr>
-        <w:t>el</w:t>
-      </w:r>
-      <w:r>
-        <w:rPr>
-          <w:spacing w:val="-14"/>
-          <w:sz w:val="20"/>
-        </w:rPr>
-        <w:t xml:space="preserve"> </w:t>
-      </w:r>
-      <w:r>
-        <w:rPr>
-          <w:sz w:val="20"/>
-        </w:rPr>
-        <w:t>servidor</w:t>
-      </w:r>
-      <w:r>
-        <w:rPr>
-          <w:spacing w:val="-14"/>
-          <w:sz w:val="20"/>
-        </w:rPr>
-        <w:t xml:space="preserve"> </w:t>
-      </w:r>
-      <w:r>
-        <w:rPr>
-          <w:sz w:val="20"/>
-        </w:rPr>
-        <w:t>web</w:t>
-      </w:r>
-      <w:r>
-        <w:rPr>
-          <w:spacing w:val="-10"/>
-          <w:sz w:val="20"/>
-        </w:rPr>
-        <w:t xml:space="preserve"> </w:t>
-      </w:r>
-      <w:proofErr w:type="spellStart"/>
-      <w:r>
-        <w:rPr>
-          <w:sz w:val="20"/>
-        </w:rPr>
-        <w:t>Nginx</w:t>
-      </w:r>
-      <w:proofErr w:type="spellEnd"/>
-      <w:r>
-        <w:rPr>
-          <w:spacing w:val="-12"/>
-          <w:sz w:val="20"/>
-        </w:rPr>
-        <w:t xml:space="preserve"> </w:t>
-      </w:r>
-      <w:r>
-        <w:rPr>
-          <w:sz w:val="20"/>
-        </w:rPr>
-        <w:t>sobre</w:t>
-      </w:r>
-      <w:r>
-        <w:rPr>
-          <w:spacing w:val="-12"/>
-          <w:sz w:val="20"/>
-        </w:rPr>
-        <w:t xml:space="preserve"> </w:t>
-      </w:r>
-      <w:r>
-        <w:rPr>
-          <w:sz w:val="20"/>
-        </w:rPr>
-        <w:t>la</w:t>
-      </w:r>
-      <w:r>
-        <w:rPr>
-          <w:spacing w:val="-13"/>
-          <w:sz w:val="20"/>
-        </w:rPr>
-        <w:t xml:space="preserve"> </w:t>
-      </w:r>
-      <w:r>
-        <w:rPr>
-          <w:sz w:val="20"/>
-        </w:rPr>
-        <w:t>máquina</w:t>
-      </w:r>
-      <w:r>
-        <w:rPr>
-          <w:spacing w:val="-10"/>
-          <w:sz w:val="20"/>
-        </w:rPr>
-        <w:t xml:space="preserve"> </w:t>
-      </w:r>
-      <w:r>
-        <w:rPr>
-          <w:sz w:val="20"/>
-        </w:rPr>
-        <w:t>virtual</w:t>
-      </w:r>
-      <w:r>
-        <w:rPr>
-          <w:spacing w:val="-15"/>
-          <w:sz w:val="20"/>
-        </w:rPr>
-        <w:t xml:space="preserve"> </w:t>
-      </w:r>
-      <w:r>
-        <w:rPr>
-          <w:sz w:val="20"/>
-        </w:rPr>
-        <w:t>con</w:t>
-      </w:r>
-      <w:r>
-        <w:rPr>
-          <w:spacing w:val="-14"/>
-          <w:sz w:val="20"/>
-        </w:rPr>
-        <w:t xml:space="preserve"> </w:t>
-      </w:r>
-      <w:r>
-        <w:rPr>
-          <w:sz w:val="20"/>
-        </w:rPr>
-        <w:t>sistema</w:t>
-      </w:r>
-      <w:r>
-        <w:rPr>
-          <w:spacing w:val="-13"/>
-          <w:sz w:val="20"/>
-        </w:rPr>
-        <w:t xml:space="preserve"> </w:t>
-      </w:r>
-      <w:r>
-        <w:rPr>
-          <w:sz w:val="20"/>
-        </w:rPr>
-        <w:t>operativo</w:t>
-      </w:r>
-      <w:r>
-        <w:rPr>
-          <w:spacing w:val="-7"/>
-          <w:sz w:val="20"/>
-        </w:rPr>
-        <w:t xml:space="preserve"> </w:t>
-      </w:r>
-      <w:proofErr w:type="spellStart"/>
-      <w:r>
-        <w:rPr>
-          <w:sz w:val="20"/>
-        </w:rPr>
-        <w:t>FreeBSD</w:t>
-      </w:r>
-      <w:proofErr w:type="spellEnd"/>
-      <w:r>
-        <w:rPr>
-          <w:spacing w:val="-13"/>
-          <w:sz w:val="20"/>
-        </w:rPr>
-        <w:t xml:space="preserve"> </w:t>
-      </w:r>
-      <w:r>
-        <w:rPr>
-          <w:sz w:val="20"/>
-        </w:rPr>
-        <w:t>en</w:t>
-      </w:r>
-      <w:r>
-        <w:rPr>
-          <w:spacing w:val="-14"/>
-          <w:sz w:val="20"/>
-        </w:rPr>
-        <w:t xml:space="preserve"> </w:t>
-      </w:r>
-      <w:proofErr w:type="spellStart"/>
-      <w:r>
-        <w:rPr>
-          <w:sz w:val="20"/>
-        </w:rPr>
-        <w:t>VMware</w:t>
-      </w:r>
-      <w:proofErr w:type="spellEnd"/>
-      <w:r>
-        <w:rPr>
-          <w:sz w:val="20"/>
-        </w:rPr>
-        <w:t>.</w:t>
-      </w:r>
-    </w:p>
-    <w:p>
-      <w:pPr>
-        <w:pStyle w:val="Prrafodelista"/>
-        <w:tabs>
-          <w:tab w:val="left" w:pos="861"/>
-        </w:tabs>
-        <w:spacing w:before="1"/>
-        <w:ind w:firstLine="0"/>
-        <w:rPr>
-          <w:sz w:val="20"/>
-        </w:rPr>
-      </w:pPr>
-      <w:r>
-        <w:rPr>
-          <w:noProof/>
-          <w:lang w:val="en-US"/>
-        </w:rPr>
-        <w:drawing>
-          <wp:inline distT="0" distB="0" distL="0" distR="0" wp14:anchorId="63FE4949" wp14:editId="51420D48">
-            <wp:extent cx="6235700" cy="4089400"/>
-            <wp:effectExtent l="0" t="0" r="0" b="6350"/>
-            <wp:docPr id="12" name="Imagen 12"/>
-            <wp:cNvGraphicFramePr>
-              <a:graphicFrameLocks xmlns:a="http://schemas.openxmlformats.org/drawingml/2006/main" noChangeAspect="1"/>
-            </wp:cNvGraphicFramePr>
-            <a:graphic xmlns:a="http://schemas.openxmlformats.org/drawingml/2006/main">
-              <a:graphicData uri="http://schemas.openxmlformats.org/drawingml/2006/picture">
-                <pic:pic xmlns:pic="http://schemas.openxmlformats.org/drawingml/2006/picture">
-                  <pic:nvPicPr>
-                    <pic:cNvPr id="1" name=""/>
-                    <pic:cNvPicPr/>
-                  </pic:nvPicPr>
-                  <pic:blipFill>
-                    <a:blip r:embed="rId18"/>
-                    <a:stretch>
-                      <a:fillRect/>
-                    </a:stretch>
-                  </pic:blipFill>
-                  <pic:spPr>
-                    <a:xfrm>
-                      <a:off x="0" y="0"/>
-                      <a:ext cx="6235700" cy="4089400"/>
-                    </a:xfrm>
-                    <a:prstGeom prst="rect">
-                      <a:avLst/>
-                    </a:prstGeom>
-                  </pic:spPr>
-                </pic:pic>
-              </a:graphicData>
-            </a:graphic>
-          </wp:inline>
-        </w:drawing>
-      </w:r>
-    </w:p>
-    <w:p>
-      <w:pPr>
-        <w:pStyle w:val="Prrafodelista"/>
-        <w:tabs>
-          <w:tab w:val="left" w:pos="861"/>
-        </w:tabs>
-        <w:spacing w:before="1"/>
-        <w:ind w:firstLine="0"/>
-        <w:rPr>
-          <w:sz w:val="20"/>
-        </w:rPr>
-      </w:pPr>
-      <w:r>
-        <w:rPr>
-          <w:noProof/>
-          <w:lang w:val="en-US"/>
-        </w:rPr>
-        <w:lastRenderedPageBreak/>
-        <w:drawing>
-          <wp:inline distT="0" distB="0" distL="0" distR="0" wp14:anchorId="657B8C3A" wp14:editId="3B0D66AB">
-            <wp:extent cx="6235700" cy="1541780"/>
-            <wp:effectExtent l="0" t="0" r="0" b="1270"/>
-            <wp:docPr id="13" name="Imagen 13"/>
-            <wp:cNvGraphicFramePr>
-              <a:graphicFrameLocks xmlns:a="http://schemas.openxmlformats.org/drawingml/2006/main" noChangeAspect="1"/>
-            </wp:cNvGraphicFramePr>
-            <a:graphic xmlns:a="http://schemas.openxmlformats.org/drawingml/2006/main">
-              <a:graphicData uri="http://schemas.openxmlformats.org/drawingml/2006/picture">
-                <pic:pic xmlns:pic="http://schemas.openxmlformats.org/drawingml/2006/picture">
-                  <pic:nvPicPr>
-                    <pic:cNvPr id="1" name=""/>
-                    <pic:cNvPicPr/>
-                  </pic:nvPicPr>
-                  <pic:blipFill>
-                    <a:blip r:embed="rId19"/>
-                    <a:stretch>
-                      <a:fillRect/>
-                    </a:stretch>
-                  </pic:blipFill>
-                  <pic:spPr>
-                    <a:xfrm>
-                      <a:off x="0" y="0"/>
-                      <a:ext cx="6235700" cy="1541780"/>
-                    </a:xfrm>
-                    <a:prstGeom prst="rect">
-                      <a:avLst/>
-                    </a:prstGeom>
-                  </pic:spPr>
-                </pic:pic>
-              </a:graphicData>
-            </a:graphic>
-          </wp:inline>
-        </w:drawing>
-      </w:r>
-    </w:p>
-    <w:p>
-      <w:pPr>
-        <w:pStyle w:val="Prrafodelista"/>
-        <w:tabs>
-          <w:tab w:val="left" w:pos="861"/>
-        </w:tabs>
-        <w:spacing w:before="1"/>
-        <w:ind w:firstLine="0"/>
-        <w:rPr>
-          <w:sz w:val="20"/>
-        </w:rPr>
-      </w:pPr>
-      <w:r>
-        <w:rPr>
-          <w:noProof/>
-          <w:lang w:val="en-US"/>
-        </w:rPr>
-        <w:drawing>
-          <wp:inline distT="0" distB="0" distL="0" distR="0" wp14:anchorId="0AB6CF36" wp14:editId="626F0A70">
-            <wp:extent cx="6235700" cy="3352165"/>
-            <wp:effectExtent l="0" t="0" r="0" b="635"/>
-            <wp:docPr id="14" name="Imagen 14"/>
             <wp:cNvGraphicFramePr>
               <a:graphicFrameLocks xmlns:a="http://schemas.openxmlformats.org/drawingml/2006/main" noChangeAspect="1"/>
             </wp:cNvGraphicFramePr>
@@ -11501,7 +11507,7 @@
                   <pic:spPr>
                     <a:xfrm>
                       <a:off x="0" y="0"/>
-                      <a:ext cx="6235700" cy="3352165"/>
+                      <a:ext cx="6235700" cy="2159635"/>
                     </a:xfrm>
                     <a:prstGeom prst="rect">
                       <a:avLst/>
@@ -11517,19 +11523,6 @@
     <w:p>
       <w:pPr>
         <w:pStyle w:val="Prrafodelista"/>
-        <w:tabs>
-          <w:tab w:val="left" w:pos="861"/>
-        </w:tabs>
-        <w:spacing w:before="1"/>
-        <w:ind w:firstLine="0"/>
-        <w:rPr>
-          <w:sz w:val="20"/>
-        </w:rPr>
-      </w:pPr>
-    </w:p>
-    <w:p>
-      <w:pPr>
-        <w:pStyle w:val="Prrafodelista"/>
         <w:numPr>
           <w:ilvl w:val="1"/>
           <w:numId w:val="1"/>
@@ -11537,364 +11530,201 @@
         <w:tabs>
           <w:tab w:val="left" w:pos="861"/>
         </w:tabs>
-        <w:spacing w:line="264" w:lineRule="auto"/>
-        <w:ind w:right="319"/>
-        <w:rPr>
-          <w:color w:val="FF0000"/>
-          <w:sz w:val="20"/>
-        </w:rPr>
-      </w:pPr>
-      <w:r>
-        <w:rPr>
-          <w:color w:val="FF0000"/>
-          <w:sz w:val="20"/>
-        </w:rPr>
-        <w:t>En</w:t>
-      </w:r>
-      <w:r>
-        <w:rPr>
-          <w:color w:val="FF0000"/>
-          <w:spacing w:val="21"/>
-          <w:sz w:val="20"/>
-        </w:rPr>
-        <w:t xml:space="preserve"> </w:t>
-      </w:r>
-      <w:r>
-        <w:rPr>
-          <w:color w:val="FF0000"/>
+        <w:spacing w:before="1"/>
+        <w:ind w:hanging="361"/>
+        <w:rPr>
+          <w:sz w:val="20"/>
+        </w:rPr>
+      </w:pPr>
+      <w:r>
+        <w:rPr>
+          <w:sz w:val="20"/>
+        </w:rPr>
+        <w:t>Instale</w:t>
+      </w:r>
+      <w:r>
+        <w:rPr>
+          <w:spacing w:val="-12"/>
+          <w:sz w:val="20"/>
+        </w:rPr>
+        <w:t xml:space="preserve"> </w:t>
+      </w:r>
+      <w:r>
+        <w:rPr>
           <w:sz w:val="20"/>
         </w:rPr>
         <w:t>el</w:t>
       </w:r>
       <w:r>
         <w:rPr>
-          <w:color w:val="FF0000"/>
-          <w:spacing w:val="21"/>
-          <w:sz w:val="20"/>
-        </w:rPr>
-        <w:t xml:space="preserve"> </w:t>
-      </w:r>
-      <w:r>
-        <w:rPr>
-          <w:color w:val="FF0000"/>
-          <w:sz w:val="20"/>
-        </w:rPr>
-        <w:t>caso</w:t>
-      </w:r>
-      <w:r>
-        <w:rPr>
-          <w:color w:val="FF0000"/>
-          <w:spacing w:val="21"/>
-          <w:sz w:val="20"/>
-        </w:rPr>
-        <w:t xml:space="preserve"> </w:t>
-      </w:r>
-      <w:r>
-        <w:rPr>
-          <w:color w:val="FF0000"/>
-          <w:sz w:val="20"/>
-        </w:rPr>
-        <w:t>del</w:t>
-      </w:r>
-      <w:r>
-        <w:rPr>
-          <w:color w:val="FF0000"/>
-          <w:spacing w:val="21"/>
-          <w:sz w:val="20"/>
-        </w:rPr>
-        <w:t xml:space="preserve"> </w:t>
-      </w:r>
-      <w:r>
-        <w:rPr>
-          <w:color w:val="FF0000"/>
-          <w:sz w:val="20"/>
-        </w:rPr>
-        <w:t>grupo</w:t>
-      </w:r>
-      <w:r>
-        <w:rPr>
-          <w:color w:val="FF0000"/>
-          <w:spacing w:val="23"/>
-          <w:sz w:val="20"/>
-        </w:rPr>
-        <w:t xml:space="preserve"> </w:t>
-      </w:r>
-      <w:r>
-        <w:rPr>
-          <w:color w:val="FF0000"/>
-          <w:sz w:val="20"/>
-        </w:rPr>
-        <w:t>de</w:t>
-      </w:r>
-      <w:r>
-        <w:rPr>
-          <w:color w:val="FF0000"/>
-          <w:spacing w:val="21"/>
-          <w:sz w:val="20"/>
-        </w:rPr>
-        <w:t xml:space="preserve"> </w:t>
-      </w:r>
-      <w:r>
-        <w:rPr>
-          <w:color w:val="FF0000"/>
-          <w:sz w:val="20"/>
-        </w:rPr>
-        <w:t>tres</w:t>
-      </w:r>
-      <w:r>
-        <w:rPr>
-          <w:color w:val="FF0000"/>
-          <w:spacing w:val="20"/>
-          <w:sz w:val="20"/>
-        </w:rPr>
-        <w:t xml:space="preserve"> </w:t>
-      </w:r>
-      <w:r>
-        <w:rPr>
-          <w:color w:val="FF0000"/>
-          <w:sz w:val="20"/>
-        </w:rPr>
-        <w:t>estudiantes,</w:t>
-      </w:r>
-      <w:r>
-        <w:rPr>
-          <w:color w:val="FF0000"/>
-          <w:spacing w:val="27"/>
-          <w:sz w:val="20"/>
-        </w:rPr>
-        <w:t xml:space="preserve"> </w:t>
-      </w:r>
-      <w:r>
-        <w:rPr>
-          <w:color w:val="FF0000"/>
-          <w:sz w:val="20"/>
-        </w:rPr>
-        <w:t>Instale</w:t>
-      </w:r>
-      <w:r>
-        <w:rPr>
-          <w:color w:val="FF0000"/>
-          <w:spacing w:val="22"/>
-          <w:sz w:val="20"/>
-        </w:rPr>
-        <w:t xml:space="preserve"> </w:t>
-      </w:r>
-      <w:r>
-        <w:rPr>
-          <w:color w:val="FF0000"/>
-          <w:sz w:val="20"/>
-        </w:rPr>
-        <w:t>otro</w:t>
-      </w:r>
-      <w:r>
-        <w:rPr>
-          <w:color w:val="FF0000"/>
-          <w:spacing w:val="21"/>
-          <w:sz w:val="20"/>
-        </w:rPr>
-        <w:t xml:space="preserve"> </w:t>
-      </w:r>
-      <w:r>
-        <w:rPr>
-          <w:color w:val="FF0000"/>
+          <w:spacing w:val="-14"/>
+          <w:sz w:val="20"/>
+        </w:rPr>
+        <w:t xml:space="preserve"> </w:t>
+      </w:r>
+      <w:r>
+        <w:rPr>
           <w:sz w:val="20"/>
         </w:rPr>
         <w:t>servidor</w:t>
       </w:r>
       <w:r>
         <w:rPr>
-          <w:color w:val="FF0000"/>
-          <w:spacing w:val="22"/>
-          <w:sz w:val="20"/>
-        </w:rPr>
-        <w:t xml:space="preserve"> </w:t>
-      </w:r>
-      <w:r>
-        <w:rPr>
-          <w:color w:val="FF0000"/>
+          <w:spacing w:val="-14"/>
+          <w:sz w:val="20"/>
+        </w:rPr>
+        <w:t xml:space="preserve"> </w:t>
+      </w:r>
+      <w:r>
+        <w:rPr>
           <w:sz w:val="20"/>
         </w:rPr>
         <w:t>web</w:t>
       </w:r>
       <w:r>
         <w:rPr>
-          <w:color w:val="FF0000"/>
-          <w:spacing w:val="22"/>
-          <w:sz w:val="20"/>
-        </w:rPr>
-        <w:t xml:space="preserve"> </w:t>
-      </w:r>
-      <w:r>
-        <w:rPr>
-          <w:color w:val="FF0000"/>
-          <w:sz w:val="20"/>
-        </w:rPr>
-        <w:t>Apache</w:t>
-      </w:r>
-      <w:r>
-        <w:rPr>
-          <w:color w:val="FF0000"/>
-          <w:spacing w:val="19"/>
-          <w:sz w:val="20"/>
-        </w:rPr>
-        <w:t xml:space="preserve"> </w:t>
-      </w:r>
-      <w:r>
-        <w:rPr>
-          <w:color w:val="FF0000"/>
+          <w:spacing w:val="-10"/>
+          <w:sz w:val="20"/>
+        </w:rPr>
+        <w:t xml:space="preserve"> </w:t>
+      </w:r>
+      <w:proofErr w:type="spellStart"/>
+      <w:r>
+        <w:rPr>
+          <w:sz w:val="20"/>
+        </w:rPr>
+        <w:t>Nginx</w:t>
+      </w:r>
+      <w:proofErr w:type="spellEnd"/>
+      <w:r>
+        <w:rPr>
+          <w:spacing w:val="-12"/>
+          <w:sz w:val="20"/>
+        </w:rPr>
+        <w:t xml:space="preserve"> </w:t>
+      </w:r>
+      <w:r>
+        <w:rPr>
           <w:sz w:val="20"/>
         </w:rPr>
         <w:t>sobre</w:t>
       </w:r>
       <w:r>
         <w:rPr>
-          <w:color w:val="FF0000"/>
-          <w:spacing w:val="22"/>
-          <w:sz w:val="20"/>
-        </w:rPr>
-        <w:t xml:space="preserve"> </w:t>
-      </w:r>
-      <w:r>
-        <w:rPr>
-          <w:color w:val="FF0000"/>
+          <w:spacing w:val="-12"/>
+          <w:sz w:val="20"/>
+        </w:rPr>
+        <w:t xml:space="preserve"> </w:t>
+      </w:r>
+      <w:r>
+        <w:rPr>
           <w:sz w:val="20"/>
         </w:rPr>
         <w:t>la</w:t>
       </w:r>
       <w:r>
         <w:rPr>
-          <w:color w:val="FF0000"/>
-          <w:spacing w:val="23"/>
-          <w:sz w:val="20"/>
-        </w:rPr>
-        <w:t xml:space="preserve"> </w:t>
-      </w:r>
-      <w:r>
-        <w:rPr>
-          <w:color w:val="FF0000"/>
+          <w:spacing w:val="-13"/>
+          <w:sz w:val="20"/>
+        </w:rPr>
+        <w:t xml:space="preserve"> </w:t>
+      </w:r>
+      <w:r>
+        <w:rPr>
           <w:sz w:val="20"/>
         </w:rPr>
         <w:t>máquina</w:t>
       </w:r>
       <w:r>
         <w:rPr>
-          <w:color w:val="FF0000"/>
-          <w:spacing w:val="-57"/>
-          <w:sz w:val="20"/>
-        </w:rPr>
-        <w:t xml:space="preserve"> </w:t>
-      </w:r>
-      <w:r>
-        <w:rPr>
-          <w:color w:val="FF0000"/>
+          <w:spacing w:val="-10"/>
+          <w:sz w:val="20"/>
+        </w:rPr>
+        <w:t xml:space="preserve"> </w:t>
+      </w:r>
+      <w:r>
+        <w:rPr>
           <w:sz w:val="20"/>
         </w:rPr>
         <w:t>virtual</w:t>
       </w:r>
       <w:r>
         <w:rPr>
-          <w:color w:val="FF0000"/>
-          <w:spacing w:val="-2"/>
-          <w:sz w:val="20"/>
-        </w:rPr>
-        <w:t xml:space="preserve"> </w:t>
-      </w:r>
-      <w:r>
-        <w:rPr>
-          <w:color w:val="FF0000"/>
+          <w:spacing w:val="-15"/>
+          <w:sz w:val="20"/>
+        </w:rPr>
+        <w:t xml:space="preserve"> </w:t>
+      </w:r>
+      <w:r>
+        <w:rPr>
           <w:sz w:val="20"/>
         </w:rPr>
         <w:t>con</w:t>
       </w:r>
       <w:r>
         <w:rPr>
-          <w:color w:val="FF0000"/>
-          <w:spacing w:val="-3"/>
-          <w:sz w:val="20"/>
-        </w:rPr>
-        <w:t xml:space="preserve"> </w:t>
-      </w:r>
-      <w:r>
-        <w:rPr>
-          <w:color w:val="FF0000"/>
-          <w:sz w:val="20"/>
-        </w:rPr>
-        <w:t>sistema operativo</w:t>
-      </w:r>
-      <w:r>
-        <w:rPr>
-          <w:color w:val="FF0000"/>
-          <w:spacing w:val="-1"/>
-          <w:sz w:val="20"/>
-        </w:rPr>
-        <w:t xml:space="preserve"> </w:t>
-      </w:r>
-      <w:r>
-        <w:rPr>
-          <w:color w:val="FF0000"/>
-          <w:sz w:val="20"/>
-        </w:rPr>
-        <w:t>Linux</w:t>
-      </w:r>
-      <w:r>
-        <w:rPr>
-          <w:color w:val="FF0000"/>
-          <w:spacing w:val="4"/>
-          <w:sz w:val="20"/>
-        </w:rPr>
-        <w:t xml:space="preserve"> </w:t>
-      </w:r>
-      <w:r>
-        <w:rPr>
-          <w:color w:val="FF0000"/>
-          <w:sz w:val="20"/>
-        </w:rPr>
-        <w:t>Ubuntu</w:t>
-      </w:r>
-      <w:r>
-        <w:rPr>
-          <w:color w:val="FF0000"/>
-          <w:spacing w:val="-3"/>
-          <w:sz w:val="20"/>
-        </w:rPr>
-        <w:t xml:space="preserve"> </w:t>
-      </w:r>
-      <w:r>
-        <w:rPr>
-          <w:color w:val="FF0000"/>
-          <w:sz w:val="20"/>
-        </w:rPr>
-        <w:t>y</w:t>
-      </w:r>
-      <w:r>
-        <w:rPr>
-          <w:color w:val="FF0000"/>
-          <w:spacing w:val="-1"/>
-          <w:sz w:val="20"/>
-        </w:rPr>
-        <w:t xml:space="preserve"> </w:t>
-      </w:r>
-      <w:r>
-        <w:rPr>
-          <w:color w:val="FF0000"/>
-          <w:sz w:val="20"/>
-        </w:rPr>
-        <w:t>sobre</w:t>
-      </w:r>
-      <w:r>
-        <w:rPr>
-          <w:color w:val="FF0000"/>
-          <w:spacing w:val="-2"/>
-          <w:sz w:val="20"/>
-        </w:rPr>
-        <w:t xml:space="preserve"> </w:t>
-      </w:r>
-      <w:r>
-        <w:rPr>
-          <w:color w:val="FF0000"/>
-          <w:sz w:val="20"/>
-        </w:rPr>
-        <w:t>contenedores.</w:t>
+          <w:spacing w:val="-14"/>
+          <w:sz w:val="20"/>
+        </w:rPr>
+        <w:t xml:space="preserve"> </w:t>
+      </w:r>
+      <w:r>
+        <w:rPr>
+          <w:sz w:val="20"/>
+        </w:rPr>
+        <w:t>sistema</w:t>
+      </w:r>
+      <w:r>
+        <w:rPr>
+          <w:spacing w:val="-13"/>
+          <w:sz w:val="20"/>
+        </w:rPr>
+        <w:t xml:space="preserve"> </w:t>
+      </w:r>
+      <w:r>
+        <w:rPr>
+          <w:sz w:val="20"/>
+        </w:rPr>
+        <w:t>operativo</w:t>
+      </w:r>
+      <w:r>
+        <w:rPr>
+          <w:spacing w:val="-7"/>
+          <w:sz w:val="20"/>
+        </w:rPr>
+        <w:t xml:space="preserve"> </w:t>
+      </w:r>
+      <w:r>
+        <w:rPr>
+          <w:sz w:val="20"/>
+        </w:rPr>
+        <w:t>FreeBSD</w:t>
+      </w:r>
+      <w:r>
+        <w:rPr>
+          <w:spacing w:val="-13"/>
+          <w:sz w:val="20"/>
+        </w:rPr>
+        <w:t xml:space="preserve"> </w:t>
+      </w:r>
+      <w:r>
+        <w:rPr>
+          <w:sz w:val="20"/>
+        </w:rPr>
+        <w:t>en</w:t>
+      </w:r>
+      <w:r>
+        <w:rPr>
+          <w:spacing w:val="-14"/>
+          <w:sz w:val="20"/>
+        </w:rPr>
+        <w:t xml:space="preserve"> </w:t>
+      </w:r>
+      <w:r>
+        <w:rPr>
+          <w:sz w:val="20"/>
+        </w:rPr>
+        <w:t>VMware.</w:t>
       </w:r>
     </w:p>
     <w:p>
@@ -11903,202 +11733,7 @@
         <w:tabs>
           <w:tab w:val="left" w:pos="861"/>
         </w:tabs>
-        <w:spacing w:line="264" w:lineRule="auto"/>
-        <w:ind w:right="319" w:firstLine="0"/>
-        <w:rPr>
-          <w:sz w:val="20"/>
-        </w:rPr>
-      </w:pPr>
-    </w:p>
-    <w:p>
-      <w:pPr>
-        <w:pStyle w:val="Prrafodelista"/>
-        <w:numPr>
-          <w:ilvl w:val="1"/>
-          <w:numId w:val="1"/>
-        </w:numPr>
-        <w:tabs>
-          <w:tab w:val="left" w:pos="861"/>
-        </w:tabs>
-        <w:spacing w:before="0"/>
-        <w:ind w:hanging="361"/>
-        <w:rPr>
-          <w:sz w:val="20"/>
-        </w:rPr>
-      </w:pPr>
-      <w:r>
-        <w:rPr>
-          <w:sz w:val="20"/>
-        </w:rPr>
-        <w:t>Configure</w:t>
-      </w:r>
-      <w:r>
-        <w:rPr>
-          <w:spacing w:val="-4"/>
-          <w:sz w:val="20"/>
-        </w:rPr>
-        <w:t xml:space="preserve"> </w:t>
-      </w:r>
-      <w:r>
-        <w:rPr>
-          <w:sz w:val="20"/>
-        </w:rPr>
-        <w:t>el</w:t>
-      </w:r>
-      <w:r>
-        <w:rPr>
-          <w:spacing w:val="-4"/>
-          <w:sz w:val="20"/>
-        </w:rPr>
-        <w:t xml:space="preserve"> </w:t>
-      </w:r>
-      <w:r>
-        <w:rPr>
-          <w:sz w:val="20"/>
-        </w:rPr>
-        <w:t>servidor</w:t>
-      </w:r>
-      <w:r>
-        <w:rPr>
-          <w:spacing w:val="-3"/>
-          <w:sz w:val="20"/>
-        </w:rPr>
-        <w:t xml:space="preserve"> </w:t>
-      </w:r>
-      <w:r>
-        <w:rPr>
-          <w:sz w:val="20"/>
-        </w:rPr>
-        <w:t>web</w:t>
-      </w:r>
-      <w:r>
-        <w:rPr>
-          <w:spacing w:val="-2"/>
-          <w:sz w:val="20"/>
-        </w:rPr>
-        <w:t xml:space="preserve"> </w:t>
-      </w:r>
-      <w:r>
-        <w:rPr>
-          <w:sz w:val="20"/>
-        </w:rPr>
-        <w:t>con</w:t>
-      </w:r>
-      <w:r>
-        <w:rPr>
-          <w:spacing w:val="-4"/>
-          <w:sz w:val="20"/>
-        </w:rPr>
-        <w:t xml:space="preserve"> </w:t>
-      </w:r>
-      <w:r>
-        <w:rPr>
-          <w:sz w:val="20"/>
-        </w:rPr>
-        <w:t>que</w:t>
-      </w:r>
-      <w:r>
-        <w:rPr>
-          <w:spacing w:val="-3"/>
-          <w:sz w:val="20"/>
-        </w:rPr>
-        <w:t xml:space="preserve"> </w:t>
-      </w:r>
-      <w:r>
-        <w:rPr>
-          <w:sz w:val="20"/>
-        </w:rPr>
-        <w:t>viene</w:t>
-      </w:r>
-      <w:r>
-        <w:rPr>
-          <w:spacing w:val="3"/>
-          <w:sz w:val="20"/>
-        </w:rPr>
-        <w:t xml:space="preserve"> </w:t>
-      </w:r>
-      <w:r>
-        <w:rPr>
-          <w:sz w:val="20"/>
-        </w:rPr>
-        <w:t>en</w:t>
-      </w:r>
-      <w:r>
-        <w:rPr>
-          <w:spacing w:val="-4"/>
-          <w:sz w:val="20"/>
-        </w:rPr>
-        <w:t xml:space="preserve"> </w:t>
-      </w:r>
-      <w:r>
-        <w:rPr>
-          <w:sz w:val="20"/>
-        </w:rPr>
-        <w:t>Windows</w:t>
-      </w:r>
-      <w:r>
-        <w:rPr>
-          <w:spacing w:val="-1"/>
-          <w:sz w:val="20"/>
-        </w:rPr>
-        <w:t xml:space="preserve"> </w:t>
-      </w:r>
-      <w:r>
-        <w:rPr>
-          <w:sz w:val="20"/>
-        </w:rPr>
-        <w:t>Server</w:t>
-      </w:r>
-      <w:r>
-        <w:rPr>
-          <w:spacing w:val="-1"/>
-          <w:sz w:val="20"/>
-        </w:rPr>
-        <w:t xml:space="preserve"> </w:t>
-      </w:r>
-      <w:r>
-        <w:rPr>
-          <w:sz w:val="20"/>
-        </w:rPr>
-        <w:t>en</w:t>
-      </w:r>
-      <w:r>
-        <w:rPr>
-          <w:spacing w:val="-4"/>
-          <w:sz w:val="20"/>
-        </w:rPr>
-        <w:t xml:space="preserve"> </w:t>
-      </w:r>
-      <w:proofErr w:type="spellStart"/>
-      <w:r>
-        <w:rPr>
-          <w:sz w:val="20"/>
-        </w:rPr>
-        <w:t>VMware</w:t>
-      </w:r>
-      <w:proofErr w:type="spellEnd"/>
-      <w:r>
-        <w:rPr>
-          <w:sz w:val="20"/>
-        </w:rPr>
-        <w:t>.</w:t>
-      </w:r>
-    </w:p>
-    <w:p>
-      <w:pPr>
-        <w:pStyle w:val="Prrafodelista"/>
-        <w:rPr>
-          <w:sz w:val="20"/>
-        </w:rPr>
-      </w:pPr>
-    </w:p>
-    <w:p>
-      <w:pPr>
-        <w:pStyle w:val="Prrafodelista"/>
-        <w:tabs>
-          <w:tab w:val="left" w:pos="861"/>
-        </w:tabs>
-        <w:spacing w:before="0"/>
+        <w:spacing w:before="1"/>
         <w:ind w:firstLine="0"/>
         <w:rPr>
           <w:sz w:val="20"/>
@@ -12111,10 +11746,10 @@
         </w:rPr>
         <w:lastRenderedPageBreak/>
         <w:drawing>
-          <wp:inline distT="0" distB="0" distL="0" distR="0" wp14:anchorId="6F78A8DC" wp14:editId="0E65DA3F">
-            <wp:extent cx="6235700" cy="4186555"/>
-            <wp:effectExtent l="0" t="0" r="0" b="4445"/>
-            <wp:docPr id="15" name="Imagen 15"/>
+          <wp:inline distT="0" distB="0" distL="0" distR="0" wp14:anchorId="63FE4949" wp14:editId="51420D48">
+            <wp:extent cx="6235700" cy="4089400"/>
+            <wp:effectExtent l="0" t="0" r="0" b="6350"/>
+            <wp:docPr id="12" name="Imagen 12"/>
             <wp:cNvGraphicFramePr>
               <a:graphicFrameLocks xmlns:a="http://schemas.openxmlformats.org/drawingml/2006/main" noChangeAspect="1"/>
             </wp:cNvGraphicFramePr>
@@ -12134,7 +11769,7 @@
                   <pic:spPr>
                     <a:xfrm>
                       <a:off x="0" y="0"/>
-                      <a:ext cx="6235700" cy="4186555"/>
+                      <a:ext cx="6235700" cy="4089400"/>
                     </a:xfrm>
                     <a:prstGeom prst="rect">
                       <a:avLst/>
@@ -12153,7 +11788,7 @@
         <w:tabs>
           <w:tab w:val="left" w:pos="861"/>
         </w:tabs>
-        <w:spacing w:before="0"/>
+        <w:spacing w:before="1"/>
         <w:ind w:firstLine="0"/>
         <w:rPr>
           <w:sz w:val="20"/>
@@ -12165,10 +11800,10 @@
           <w:lang w:val="en-US"/>
         </w:rPr>
         <w:drawing>
-          <wp:inline distT="0" distB="0" distL="0" distR="0" wp14:anchorId="6CDAD89F" wp14:editId="74187C27">
-            <wp:extent cx="6235700" cy="4449445"/>
-            <wp:effectExtent l="0" t="0" r="0" b="8255"/>
-            <wp:docPr id="16" name="Imagen 16"/>
+          <wp:inline distT="0" distB="0" distL="0" distR="0" wp14:anchorId="657B8C3A" wp14:editId="3B0D66AB">
+            <wp:extent cx="6235700" cy="1541780"/>
+            <wp:effectExtent l="0" t="0" r="0" b="1270"/>
+            <wp:docPr id="13" name="Imagen 13"/>
             <wp:cNvGraphicFramePr>
               <a:graphicFrameLocks xmlns:a="http://schemas.openxmlformats.org/drawingml/2006/main" noChangeAspect="1"/>
             </wp:cNvGraphicFramePr>
@@ -12188,7 +11823,7 @@
                   <pic:spPr>
                     <a:xfrm>
                       <a:off x="0" y="0"/>
-                      <a:ext cx="6235700" cy="4449445"/>
+                      <a:ext cx="6235700" cy="1541780"/>
                     </a:xfrm>
                     <a:prstGeom prst="rect">
                       <a:avLst/>
@@ -12207,7 +11842,7 @@
         <w:tabs>
           <w:tab w:val="left" w:pos="861"/>
         </w:tabs>
-        <w:spacing w:before="0"/>
+        <w:spacing w:before="1"/>
         <w:ind w:firstLine="0"/>
         <w:rPr>
           <w:sz w:val="20"/>
@@ -12218,12 +11853,11 @@
           <w:noProof/>
           <w:lang w:val="en-US"/>
         </w:rPr>
-        <w:lastRenderedPageBreak/>
         <w:drawing>
-          <wp:inline distT="0" distB="0" distL="0" distR="0" wp14:anchorId="505274C5" wp14:editId="694036CE">
-            <wp:extent cx="6235700" cy="4429125"/>
-            <wp:effectExtent l="0" t="0" r="0" b="9525"/>
-            <wp:docPr id="17" name="Imagen 17"/>
+          <wp:inline distT="0" distB="0" distL="0" distR="0" wp14:anchorId="0AB6CF36" wp14:editId="626F0A70">
+            <wp:extent cx="6235700" cy="3352165"/>
+            <wp:effectExtent l="0" t="0" r="0" b="635"/>
+            <wp:docPr id="14" name="Imagen 14"/>
             <wp:cNvGraphicFramePr>
               <a:graphicFrameLocks xmlns:a="http://schemas.openxmlformats.org/drawingml/2006/main" noChangeAspect="1"/>
             </wp:cNvGraphicFramePr>
@@ -12243,7 +11877,7 @@
                   <pic:spPr>
                     <a:xfrm>
                       <a:off x="0" y="0"/>
-                      <a:ext cx="6235700" cy="4429125"/>
+                      <a:ext cx="6235700" cy="3352165"/>
                     </a:xfrm>
                     <a:prstGeom prst="rect">
                       <a:avLst/>
@@ -12262,6 +11896,576 @@
         <w:tabs>
           <w:tab w:val="left" w:pos="861"/>
         </w:tabs>
+        <w:spacing w:before="1"/>
+        <w:ind w:firstLine="0"/>
+        <w:rPr>
+          <w:sz w:val="20"/>
+        </w:rPr>
+      </w:pPr>
+    </w:p>
+    <w:p>
+      <w:pPr>
+        <w:pStyle w:val="Prrafodelista"/>
+        <w:numPr>
+          <w:ilvl w:val="1"/>
+          <w:numId w:val="1"/>
+        </w:numPr>
+        <w:tabs>
+          <w:tab w:val="left" w:pos="861"/>
+        </w:tabs>
+        <w:spacing w:line="264" w:lineRule="auto"/>
+        <w:ind w:right="319"/>
+        <w:rPr>
+          <w:color w:val="FF0000"/>
+          <w:sz w:val="20"/>
+        </w:rPr>
+      </w:pPr>
+      <w:r>
+        <w:rPr>
+          <w:color w:val="FF0000"/>
+          <w:sz w:val="20"/>
+        </w:rPr>
+        <w:t>En</w:t>
+      </w:r>
+      <w:r>
+        <w:rPr>
+          <w:color w:val="FF0000"/>
+          <w:spacing w:val="21"/>
+          <w:sz w:val="20"/>
+        </w:rPr>
+        <w:t xml:space="preserve"> </w:t>
+      </w:r>
+      <w:r>
+        <w:rPr>
+          <w:color w:val="FF0000"/>
+          <w:sz w:val="20"/>
+        </w:rPr>
+        <w:t>el</w:t>
+      </w:r>
+      <w:r>
+        <w:rPr>
+          <w:color w:val="FF0000"/>
+          <w:spacing w:val="21"/>
+          <w:sz w:val="20"/>
+        </w:rPr>
+        <w:t xml:space="preserve"> </w:t>
+      </w:r>
+      <w:r>
+        <w:rPr>
+          <w:color w:val="FF0000"/>
+          <w:sz w:val="20"/>
+        </w:rPr>
+        <w:t>caso</w:t>
+      </w:r>
+      <w:r>
+        <w:rPr>
+          <w:color w:val="FF0000"/>
+          <w:spacing w:val="21"/>
+          <w:sz w:val="20"/>
+        </w:rPr>
+        <w:t xml:space="preserve"> </w:t>
+      </w:r>
+      <w:r>
+        <w:rPr>
+          <w:color w:val="FF0000"/>
+          <w:sz w:val="20"/>
+        </w:rPr>
+        <w:t>del</w:t>
+      </w:r>
+      <w:r>
+        <w:rPr>
+          <w:color w:val="FF0000"/>
+          <w:spacing w:val="21"/>
+          <w:sz w:val="20"/>
+        </w:rPr>
+        <w:t xml:space="preserve"> </w:t>
+      </w:r>
+      <w:r>
+        <w:rPr>
+          <w:color w:val="FF0000"/>
+          <w:sz w:val="20"/>
+        </w:rPr>
+        <w:t>grupo</w:t>
+      </w:r>
+      <w:r>
+        <w:rPr>
+          <w:color w:val="FF0000"/>
+          <w:spacing w:val="23"/>
+          <w:sz w:val="20"/>
+        </w:rPr>
+        <w:t xml:space="preserve"> </w:t>
+      </w:r>
+      <w:r>
+        <w:rPr>
+          <w:color w:val="FF0000"/>
+          <w:sz w:val="20"/>
+        </w:rPr>
+        <w:t>de</w:t>
+      </w:r>
+      <w:r>
+        <w:rPr>
+          <w:color w:val="FF0000"/>
+          <w:spacing w:val="21"/>
+          <w:sz w:val="20"/>
+        </w:rPr>
+        <w:t xml:space="preserve"> </w:t>
+      </w:r>
+      <w:r>
+        <w:rPr>
+          <w:color w:val="FF0000"/>
+          <w:sz w:val="20"/>
+        </w:rPr>
+        <w:t>tres</w:t>
+      </w:r>
+      <w:r>
+        <w:rPr>
+          <w:color w:val="FF0000"/>
+          <w:spacing w:val="20"/>
+          <w:sz w:val="20"/>
+        </w:rPr>
+        <w:t xml:space="preserve"> </w:t>
+      </w:r>
+      <w:r>
+        <w:rPr>
+          <w:color w:val="FF0000"/>
+          <w:sz w:val="20"/>
+        </w:rPr>
+        <w:t>estudiantes,</w:t>
+      </w:r>
+      <w:r>
+        <w:rPr>
+          <w:color w:val="FF0000"/>
+          <w:spacing w:val="27"/>
+          <w:sz w:val="20"/>
+        </w:rPr>
+        <w:t xml:space="preserve"> </w:t>
+      </w:r>
+      <w:r>
+        <w:rPr>
+          <w:color w:val="FF0000"/>
+          <w:sz w:val="20"/>
+        </w:rPr>
+        <w:t>Instale</w:t>
+      </w:r>
+      <w:r>
+        <w:rPr>
+          <w:color w:val="FF0000"/>
+          <w:spacing w:val="22"/>
+          <w:sz w:val="20"/>
+        </w:rPr>
+        <w:t xml:space="preserve"> </w:t>
+      </w:r>
+      <w:r>
+        <w:rPr>
+          <w:color w:val="FF0000"/>
+          <w:sz w:val="20"/>
+        </w:rPr>
+        <w:t>otro</w:t>
+      </w:r>
+      <w:r>
+        <w:rPr>
+          <w:color w:val="FF0000"/>
+          <w:spacing w:val="21"/>
+          <w:sz w:val="20"/>
+        </w:rPr>
+        <w:t xml:space="preserve"> </w:t>
+      </w:r>
+      <w:r>
+        <w:rPr>
+          <w:color w:val="FF0000"/>
+          <w:sz w:val="20"/>
+        </w:rPr>
+        <w:t>servidor</w:t>
+      </w:r>
+      <w:r>
+        <w:rPr>
+          <w:color w:val="FF0000"/>
+          <w:spacing w:val="22"/>
+          <w:sz w:val="20"/>
+        </w:rPr>
+        <w:t xml:space="preserve"> </w:t>
+      </w:r>
+      <w:r>
+        <w:rPr>
+          <w:color w:val="FF0000"/>
+          <w:sz w:val="20"/>
+        </w:rPr>
+        <w:t>web</w:t>
+      </w:r>
+      <w:r>
+        <w:rPr>
+          <w:color w:val="FF0000"/>
+          <w:spacing w:val="22"/>
+          <w:sz w:val="20"/>
+        </w:rPr>
+        <w:t xml:space="preserve"> </w:t>
+      </w:r>
+      <w:r>
+        <w:rPr>
+          <w:color w:val="FF0000"/>
+          <w:sz w:val="20"/>
+        </w:rPr>
+        <w:t>Apache</w:t>
+      </w:r>
+      <w:r>
+        <w:rPr>
+          <w:color w:val="FF0000"/>
+          <w:spacing w:val="19"/>
+          <w:sz w:val="20"/>
+        </w:rPr>
+        <w:t xml:space="preserve"> </w:t>
+      </w:r>
+      <w:r>
+        <w:rPr>
+          <w:color w:val="FF0000"/>
+          <w:sz w:val="20"/>
+        </w:rPr>
+        <w:t>sobre</w:t>
+      </w:r>
+      <w:r>
+        <w:rPr>
+          <w:color w:val="FF0000"/>
+          <w:spacing w:val="22"/>
+          <w:sz w:val="20"/>
+        </w:rPr>
+        <w:t xml:space="preserve"> </w:t>
+      </w:r>
+      <w:r>
+        <w:rPr>
+          <w:color w:val="FF0000"/>
+          <w:sz w:val="20"/>
+        </w:rPr>
+        <w:t>la</w:t>
+      </w:r>
+      <w:r>
+        <w:rPr>
+          <w:color w:val="FF0000"/>
+          <w:spacing w:val="23"/>
+          <w:sz w:val="20"/>
+        </w:rPr>
+        <w:t xml:space="preserve"> </w:t>
+      </w:r>
+      <w:r>
+        <w:rPr>
+          <w:color w:val="FF0000"/>
+          <w:sz w:val="20"/>
+        </w:rPr>
+        <w:t>máquina</w:t>
+      </w:r>
+      <w:r>
+        <w:rPr>
+          <w:color w:val="FF0000"/>
+          <w:spacing w:val="-57"/>
+          <w:sz w:val="20"/>
+        </w:rPr>
+        <w:t xml:space="preserve"> </w:t>
+      </w:r>
+      <w:r>
+        <w:rPr>
+          <w:color w:val="FF0000"/>
+          <w:sz w:val="20"/>
+        </w:rPr>
+        <w:t>virtual</w:t>
+      </w:r>
+      <w:r>
+        <w:rPr>
+          <w:color w:val="FF0000"/>
+          <w:spacing w:val="-2"/>
+          <w:sz w:val="20"/>
+        </w:rPr>
+        <w:t xml:space="preserve"> </w:t>
+      </w:r>
+      <w:r>
+        <w:rPr>
+          <w:color w:val="FF0000"/>
+          <w:sz w:val="20"/>
+        </w:rPr>
+        <w:t>con</w:t>
+      </w:r>
+      <w:r>
+        <w:rPr>
+          <w:color w:val="FF0000"/>
+          <w:spacing w:val="-3"/>
+          <w:sz w:val="20"/>
+        </w:rPr>
+        <w:t xml:space="preserve"> </w:t>
+      </w:r>
+      <w:r>
+        <w:rPr>
+          <w:color w:val="FF0000"/>
+          <w:sz w:val="20"/>
+        </w:rPr>
+        <w:t>sistema operativo</w:t>
+      </w:r>
+      <w:r>
+        <w:rPr>
+          <w:color w:val="FF0000"/>
+          <w:spacing w:val="-1"/>
+          <w:sz w:val="20"/>
+        </w:rPr>
+        <w:t xml:space="preserve"> </w:t>
+      </w:r>
+      <w:r>
+        <w:rPr>
+          <w:color w:val="FF0000"/>
+          <w:sz w:val="20"/>
+        </w:rPr>
+        <w:t>Linux</w:t>
+      </w:r>
+      <w:r>
+        <w:rPr>
+          <w:color w:val="FF0000"/>
+          <w:spacing w:val="4"/>
+          <w:sz w:val="20"/>
+        </w:rPr>
+        <w:t xml:space="preserve"> </w:t>
+      </w:r>
+      <w:r>
+        <w:rPr>
+          <w:color w:val="FF0000"/>
+          <w:sz w:val="20"/>
+        </w:rPr>
+        <w:t>Ubuntu</w:t>
+      </w:r>
+      <w:r>
+        <w:rPr>
+          <w:color w:val="FF0000"/>
+          <w:spacing w:val="-3"/>
+          <w:sz w:val="20"/>
+        </w:rPr>
+        <w:t xml:space="preserve"> </w:t>
+      </w:r>
+      <w:r>
+        <w:rPr>
+          <w:color w:val="FF0000"/>
+          <w:sz w:val="20"/>
+        </w:rPr>
+        <w:t>y</w:t>
+      </w:r>
+      <w:r>
+        <w:rPr>
+          <w:color w:val="FF0000"/>
+          <w:spacing w:val="-1"/>
+          <w:sz w:val="20"/>
+        </w:rPr>
+        <w:t xml:space="preserve"> </w:t>
+      </w:r>
+      <w:r>
+        <w:rPr>
+          <w:color w:val="FF0000"/>
+          <w:sz w:val="20"/>
+        </w:rPr>
+        <w:t>sobre</w:t>
+      </w:r>
+      <w:r>
+        <w:rPr>
+          <w:color w:val="FF0000"/>
+          <w:spacing w:val="-2"/>
+          <w:sz w:val="20"/>
+        </w:rPr>
+        <w:t xml:space="preserve"> </w:t>
+      </w:r>
+      <w:r>
+        <w:rPr>
+          <w:color w:val="FF0000"/>
+          <w:sz w:val="20"/>
+        </w:rPr>
+        <w:t>contenedores.</w:t>
+      </w:r>
+    </w:p>
+    <w:p>
+      <w:pPr>
+        <w:pStyle w:val="Prrafodelista"/>
+        <w:tabs>
+          <w:tab w:val="left" w:pos="861"/>
+        </w:tabs>
+        <w:spacing w:line="264" w:lineRule="auto"/>
+        <w:ind w:right="319" w:firstLine="0"/>
+        <w:rPr>
+          <w:sz w:val="20"/>
+        </w:rPr>
+      </w:pPr>
+    </w:p>
+    <w:p>
+      <w:pPr>
+        <w:pStyle w:val="Prrafodelista"/>
+        <w:numPr>
+          <w:ilvl w:val="1"/>
+          <w:numId w:val="1"/>
+        </w:numPr>
+        <w:tabs>
+          <w:tab w:val="left" w:pos="861"/>
+        </w:tabs>
+        <w:spacing w:before="0"/>
+        <w:ind w:hanging="361"/>
+        <w:rPr>
+          <w:sz w:val="20"/>
+        </w:rPr>
+      </w:pPr>
+      <w:r>
+        <w:rPr>
+          <w:sz w:val="20"/>
+        </w:rPr>
+        <w:t>Configure</w:t>
+      </w:r>
+      <w:r>
+        <w:rPr>
+          <w:spacing w:val="-4"/>
+          <w:sz w:val="20"/>
+        </w:rPr>
+        <w:t xml:space="preserve"> </w:t>
+      </w:r>
+      <w:r>
+        <w:rPr>
+          <w:sz w:val="20"/>
+        </w:rPr>
+        <w:t>el</w:t>
+      </w:r>
+      <w:r>
+        <w:rPr>
+          <w:spacing w:val="-4"/>
+          <w:sz w:val="20"/>
+        </w:rPr>
+        <w:t xml:space="preserve"> </w:t>
+      </w:r>
+      <w:r>
+        <w:rPr>
+          <w:sz w:val="20"/>
+        </w:rPr>
+        <w:t>servidor</w:t>
+      </w:r>
+      <w:r>
+        <w:rPr>
+          <w:spacing w:val="-3"/>
+          <w:sz w:val="20"/>
+        </w:rPr>
+        <w:t xml:space="preserve"> </w:t>
+      </w:r>
+      <w:r>
+        <w:rPr>
+          <w:sz w:val="20"/>
+        </w:rPr>
+        <w:t>web</w:t>
+      </w:r>
+      <w:r>
+        <w:rPr>
+          <w:spacing w:val="-2"/>
+          <w:sz w:val="20"/>
+        </w:rPr>
+        <w:t xml:space="preserve"> </w:t>
+      </w:r>
+      <w:r>
+        <w:rPr>
+          <w:sz w:val="20"/>
+        </w:rPr>
+        <w:t>con</w:t>
+      </w:r>
+      <w:r>
+        <w:rPr>
+          <w:spacing w:val="-4"/>
+          <w:sz w:val="20"/>
+        </w:rPr>
+        <w:t xml:space="preserve"> </w:t>
+      </w:r>
+      <w:r>
+        <w:rPr>
+          <w:sz w:val="20"/>
+        </w:rPr>
+        <w:t>que</w:t>
+      </w:r>
+      <w:r>
+        <w:rPr>
+          <w:spacing w:val="-3"/>
+          <w:sz w:val="20"/>
+        </w:rPr>
+        <w:t xml:space="preserve"> </w:t>
+      </w:r>
+      <w:r>
+        <w:rPr>
+          <w:sz w:val="20"/>
+        </w:rPr>
+        <w:t>viene</w:t>
+      </w:r>
+      <w:r>
+        <w:rPr>
+          <w:spacing w:val="3"/>
+          <w:sz w:val="20"/>
+        </w:rPr>
+        <w:t xml:space="preserve"> </w:t>
+      </w:r>
+      <w:r>
+        <w:rPr>
+          <w:sz w:val="20"/>
+        </w:rPr>
+        <w:t>en</w:t>
+      </w:r>
+      <w:r>
+        <w:rPr>
+          <w:spacing w:val="-4"/>
+          <w:sz w:val="20"/>
+        </w:rPr>
+        <w:t xml:space="preserve"> </w:t>
+      </w:r>
+      <w:r>
+        <w:rPr>
+          <w:sz w:val="20"/>
+        </w:rPr>
+        <w:t>Windows</w:t>
+      </w:r>
+      <w:r>
+        <w:rPr>
+          <w:spacing w:val="-1"/>
+          <w:sz w:val="20"/>
+        </w:rPr>
+        <w:t xml:space="preserve"> </w:t>
+      </w:r>
+      <w:r>
+        <w:rPr>
+          <w:sz w:val="20"/>
+        </w:rPr>
+        <w:t>Server</w:t>
+      </w:r>
+      <w:r>
+        <w:rPr>
+          <w:spacing w:val="-1"/>
+          <w:sz w:val="20"/>
+        </w:rPr>
+        <w:t xml:space="preserve"> </w:t>
+      </w:r>
+      <w:r>
+        <w:rPr>
+          <w:sz w:val="20"/>
+        </w:rPr>
+        <w:t>en</w:t>
+      </w:r>
+      <w:r>
+        <w:rPr>
+          <w:spacing w:val="-4"/>
+          <w:sz w:val="20"/>
+        </w:rPr>
+        <w:t xml:space="preserve"> </w:t>
+      </w:r>
+      <w:r>
+        <w:rPr>
+          <w:sz w:val="20"/>
+        </w:rPr>
+        <w:t>VMware.</w:t>
+      </w:r>
+    </w:p>
+    <w:p>
+      <w:pPr>
+        <w:pStyle w:val="Prrafodelista"/>
+        <w:rPr>
+          <w:sz w:val="20"/>
+        </w:rPr>
+      </w:pPr>
+    </w:p>
+    <w:p>
+      <w:pPr>
+        <w:pStyle w:val="Prrafodelista"/>
+        <w:tabs>
+          <w:tab w:val="left" w:pos="861"/>
+        </w:tabs>
         <w:spacing w:before="0"/>
         <w:ind w:firstLine="0"/>
         <w:rPr>
@@ -12273,12 +12477,11 @@
           <w:noProof/>
           <w:lang w:val="en-US"/>
         </w:rPr>
-        <w:lastRenderedPageBreak/>
         <w:drawing>
-          <wp:inline distT="0" distB="0" distL="0" distR="0" wp14:anchorId="6F96AE9C" wp14:editId="40AF5A95">
-            <wp:extent cx="6235700" cy="4580890"/>
-            <wp:effectExtent l="0" t="0" r="0" b="0"/>
-            <wp:docPr id="18" name="Imagen 18"/>
+          <wp:inline distT="0" distB="0" distL="0" distR="0" wp14:anchorId="6F78A8DC" wp14:editId="0E65DA3F">
+            <wp:extent cx="6235700" cy="4186555"/>
+            <wp:effectExtent l="0" t="0" r="0" b="4445"/>
+            <wp:docPr id="15" name="Imagen 15"/>
             <wp:cNvGraphicFramePr>
               <a:graphicFrameLocks xmlns:a="http://schemas.openxmlformats.org/drawingml/2006/main" noChangeAspect="1"/>
             </wp:cNvGraphicFramePr>
@@ -12298,7 +12501,7 @@
                   <pic:spPr>
                     <a:xfrm>
                       <a:off x="0" y="0"/>
-                      <a:ext cx="6235700" cy="4580890"/>
+                      <a:ext cx="6235700" cy="4186555"/>
                     </a:xfrm>
                     <a:prstGeom prst="rect">
                       <a:avLst/>
@@ -12330,10 +12533,10 @@
         </w:rPr>
         <w:lastRenderedPageBreak/>
         <w:drawing>
-          <wp:inline distT="0" distB="0" distL="0" distR="0" wp14:anchorId="71681A94" wp14:editId="37985194">
-            <wp:extent cx="6235700" cy="4785995"/>
-            <wp:effectExtent l="0" t="0" r="0" b="0"/>
-            <wp:docPr id="21" name="Imagen 21"/>
+          <wp:inline distT="0" distB="0" distL="0" distR="0" wp14:anchorId="6CDAD89F" wp14:editId="74187C27">
+            <wp:extent cx="6235700" cy="4449445"/>
+            <wp:effectExtent l="0" t="0" r="0" b="8255"/>
+            <wp:docPr id="16" name="Imagen 16"/>
             <wp:cNvGraphicFramePr>
               <a:graphicFrameLocks xmlns:a="http://schemas.openxmlformats.org/drawingml/2006/main" noChangeAspect="1"/>
             </wp:cNvGraphicFramePr>
@@ -12353,7 +12556,7 @@
                   <pic:spPr>
                     <a:xfrm>
                       <a:off x="0" y="0"/>
-                      <a:ext cx="6235700" cy="4785995"/>
+                      <a:ext cx="6235700" cy="4449445"/>
                     </a:xfrm>
                     <a:prstGeom prst="rect">
                       <a:avLst/>
@@ -12378,195 +12581,16 @@
           <w:sz w:val="20"/>
         </w:rPr>
       </w:pPr>
-    </w:p>
-    <w:p>
-      <w:pPr>
-        <w:pStyle w:val="Prrafodelista"/>
-        <w:tabs>
-          <w:tab w:val="left" w:pos="861"/>
-        </w:tabs>
-        <w:spacing w:before="0"/>
-        <w:ind w:firstLine="0"/>
-        <w:rPr>
-          <w:sz w:val="20"/>
-        </w:rPr>
-      </w:pPr>
-    </w:p>
-    <w:p>
-      <w:pPr>
-        <w:pStyle w:val="Prrafodelista"/>
-        <w:numPr>
-          <w:ilvl w:val="1"/>
-          <w:numId w:val="1"/>
-        </w:numPr>
-        <w:tabs>
-          <w:tab w:val="left" w:pos="861"/>
-        </w:tabs>
-        <w:spacing w:before="22"/>
-        <w:ind w:hanging="361"/>
-        <w:rPr>
-          <w:sz w:val="20"/>
-        </w:rPr>
-      </w:pPr>
-      <w:r>
-        <w:rPr>
-          <w:sz w:val="20"/>
-        </w:rPr>
-        <w:t>Haga</w:t>
-      </w:r>
-      <w:r>
-        <w:rPr>
-          <w:spacing w:val="-3"/>
-          <w:sz w:val="20"/>
-        </w:rPr>
-        <w:t xml:space="preserve"> </w:t>
-      </w:r>
-      <w:r>
-        <w:rPr>
-          <w:sz w:val="20"/>
-        </w:rPr>
-        <w:t>una</w:t>
-      </w:r>
-      <w:r>
-        <w:rPr>
-          <w:spacing w:val="-3"/>
-          <w:sz w:val="20"/>
-        </w:rPr>
-        <w:t xml:space="preserve"> </w:t>
-      </w:r>
-      <w:r>
-        <w:rPr>
-          <w:sz w:val="20"/>
-        </w:rPr>
-        <w:t>página</w:t>
-      </w:r>
-      <w:r>
-        <w:rPr>
-          <w:spacing w:val="-2"/>
-          <w:sz w:val="20"/>
-        </w:rPr>
-        <w:t xml:space="preserve"> </w:t>
-      </w:r>
-      <w:r>
-        <w:rPr>
-          <w:sz w:val="20"/>
-        </w:rPr>
-        <w:t>sencilla</w:t>
-      </w:r>
-      <w:r>
-        <w:rPr>
-          <w:spacing w:val="-1"/>
-          <w:sz w:val="20"/>
-        </w:rPr>
-        <w:t xml:space="preserve"> </w:t>
-      </w:r>
-      <w:r>
-        <w:rPr>
-          <w:sz w:val="20"/>
-        </w:rPr>
-        <w:t>en</w:t>
-      </w:r>
-      <w:r>
-        <w:rPr>
-          <w:spacing w:val="-5"/>
-          <w:sz w:val="20"/>
-        </w:rPr>
-        <w:t xml:space="preserve"> </w:t>
-      </w:r>
-      <w:r>
-        <w:rPr>
-          <w:sz w:val="20"/>
-        </w:rPr>
-        <w:t>cada</w:t>
-      </w:r>
-      <w:r>
-        <w:rPr>
-          <w:spacing w:val="-3"/>
-          <w:sz w:val="20"/>
-        </w:rPr>
-        <w:t xml:space="preserve"> </w:t>
-      </w:r>
-      <w:r>
-        <w:rPr>
-          <w:sz w:val="20"/>
-        </w:rPr>
-        <w:t>servidor</w:t>
-      </w:r>
-      <w:r>
-        <w:rPr>
-          <w:spacing w:val="-4"/>
-          <w:sz w:val="20"/>
-        </w:rPr>
-        <w:t xml:space="preserve"> </w:t>
-      </w:r>
-      <w:r>
-        <w:rPr>
-          <w:sz w:val="20"/>
-        </w:rPr>
-        <w:t>para</w:t>
-      </w:r>
-      <w:r>
-        <w:rPr>
-          <w:spacing w:val="-1"/>
-          <w:sz w:val="20"/>
-        </w:rPr>
-        <w:t xml:space="preserve"> </w:t>
-      </w:r>
-      <w:r>
-        <w:rPr>
-          <w:sz w:val="20"/>
-        </w:rPr>
-        <w:t>probar</w:t>
-      </w:r>
-      <w:r>
-        <w:rPr>
-          <w:spacing w:val="-3"/>
-          <w:sz w:val="20"/>
-        </w:rPr>
-        <w:t xml:space="preserve"> </w:t>
-      </w:r>
-      <w:r>
-        <w:rPr>
-          <w:sz w:val="20"/>
-        </w:rPr>
-        <w:t>que</w:t>
-      </w:r>
-      <w:r>
-        <w:rPr>
-          <w:spacing w:val="-4"/>
-          <w:sz w:val="20"/>
-        </w:rPr>
-        <w:t xml:space="preserve"> </w:t>
-      </w:r>
-      <w:r>
-        <w:rPr>
-          <w:sz w:val="20"/>
-        </w:rPr>
-        <w:t>funciona.</w:t>
-      </w:r>
-    </w:p>
-    <w:p>
-      <w:pPr>
-        <w:pStyle w:val="Prrafodelista"/>
-        <w:tabs>
-          <w:tab w:val="left" w:pos="861"/>
-        </w:tabs>
-        <w:spacing w:before="22"/>
-        <w:ind w:firstLine="0"/>
-        <w:rPr>
-          <w:sz w:val="20"/>
-        </w:rPr>
-      </w:pPr>
       <w:r>
         <w:rPr>
           <w:noProof/>
           <w:lang w:val="en-US"/>
         </w:rPr>
         <w:drawing>
-          <wp:inline distT="0" distB="0" distL="0" distR="0" wp14:anchorId="02734A9E" wp14:editId="13F037B2">
-            <wp:extent cx="6235700" cy="3256915"/>
-            <wp:effectExtent l="0" t="0" r="0" b="635"/>
-            <wp:docPr id="24" name="Imagen 24"/>
+          <wp:inline distT="0" distB="0" distL="0" distR="0" wp14:anchorId="505274C5" wp14:editId="694036CE">
+            <wp:extent cx="6235700" cy="4429125"/>
+            <wp:effectExtent l="0" t="0" r="0" b="9525"/>
+            <wp:docPr id="17" name="Imagen 17"/>
             <wp:cNvGraphicFramePr>
               <a:graphicFrameLocks xmlns:a="http://schemas.openxmlformats.org/drawingml/2006/main" noChangeAspect="1"/>
             </wp:cNvGraphicFramePr>
@@ -12586,7 +12610,7 @@
                   <pic:spPr>
                     <a:xfrm>
                       <a:off x="0" y="0"/>
-                      <a:ext cx="6235700" cy="3256915"/>
+                      <a:ext cx="6235700" cy="4429125"/>
                     </a:xfrm>
                     <a:prstGeom prst="rect">
                       <a:avLst/>
@@ -12605,233 +12629,7 @@
         <w:tabs>
           <w:tab w:val="left" w:pos="861"/>
         </w:tabs>
-        <w:spacing w:before="22"/>
-        <w:ind w:firstLine="0"/>
-        <w:rPr>
-          <w:sz w:val="20"/>
-        </w:rPr>
-      </w:pPr>
-    </w:p>
-    <w:p>
-      <w:pPr>
-        <w:pStyle w:val="Prrafodelista"/>
-        <w:numPr>
-          <w:ilvl w:val="1"/>
-          <w:numId w:val="1"/>
-        </w:numPr>
-        <w:tabs>
-          <w:tab w:val="left" w:pos="861"/>
-        </w:tabs>
-        <w:spacing w:before="25"/>
-        <w:ind w:hanging="361"/>
-        <w:rPr>
-          <w:sz w:val="20"/>
-        </w:rPr>
-      </w:pPr>
-      <w:r>
-        <w:rPr>
-          <w:sz w:val="20"/>
-        </w:rPr>
-        <w:t>Configure</w:t>
-      </w:r>
-      <w:r>
-        <w:rPr>
-          <w:spacing w:val="-8"/>
-          <w:sz w:val="20"/>
-        </w:rPr>
-        <w:t xml:space="preserve"> </w:t>
-      </w:r>
-      <w:r>
-        <w:rPr>
-          <w:sz w:val="20"/>
-        </w:rPr>
-        <w:t>los</w:t>
-      </w:r>
-      <w:r>
-        <w:rPr>
-          <w:spacing w:val="-8"/>
-          <w:sz w:val="20"/>
-        </w:rPr>
-        <w:t xml:space="preserve"> </w:t>
-      </w:r>
-      <w:r>
-        <w:rPr>
-          <w:sz w:val="20"/>
-        </w:rPr>
-        <w:t>servidores</w:t>
-      </w:r>
-      <w:r>
-        <w:rPr>
-          <w:spacing w:val="-9"/>
-          <w:sz w:val="20"/>
-        </w:rPr>
-        <w:t xml:space="preserve"> </w:t>
-      </w:r>
-      <w:r>
-        <w:rPr>
-          <w:sz w:val="20"/>
-        </w:rPr>
-        <w:t>web</w:t>
-      </w:r>
-      <w:r>
-        <w:rPr>
-          <w:spacing w:val="-9"/>
-          <w:sz w:val="20"/>
-        </w:rPr>
-        <w:t xml:space="preserve"> </w:t>
-      </w:r>
-      <w:r>
-        <w:rPr>
-          <w:sz w:val="20"/>
-        </w:rPr>
-        <w:t>de</w:t>
-      </w:r>
-      <w:r>
-        <w:rPr>
-          <w:spacing w:val="-9"/>
-          <w:sz w:val="20"/>
-        </w:rPr>
-        <w:t xml:space="preserve"> </w:t>
-      </w:r>
-      <w:r>
-        <w:rPr>
-          <w:sz w:val="20"/>
-        </w:rPr>
-        <w:t>tal</w:t>
-      </w:r>
-      <w:r>
-        <w:rPr>
-          <w:spacing w:val="-9"/>
-          <w:sz w:val="20"/>
-        </w:rPr>
-        <w:t xml:space="preserve"> </w:t>
-      </w:r>
-      <w:r>
-        <w:rPr>
-          <w:sz w:val="20"/>
-        </w:rPr>
-        <w:t>manera</w:t>
-      </w:r>
-      <w:r>
-        <w:rPr>
-          <w:spacing w:val="-8"/>
-          <w:sz w:val="20"/>
-        </w:rPr>
-        <w:t xml:space="preserve"> </w:t>
-      </w:r>
-      <w:r>
-        <w:rPr>
-          <w:sz w:val="20"/>
-        </w:rPr>
-        <w:t>que</w:t>
-      </w:r>
-      <w:r>
-        <w:rPr>
-          <w:spacing w:val="-7"/>
-          <w:sz w:val="20"/>
-        </w:rPr>
-        <w:t xml:space="preserve"> </w:t>
-      </w:r>
-      <w:r>
-        <w:rPr>
-          <w:sz w:val="20"/>
-        </w:rPr>
-        <w:t>arranquen</w:t>
-      </w:r>
-      <w:r>
-        <w:rPr>
-          <w:spacing w:val="-10"/>
-          <w:sz w:val="20"/>
-        </w:rPr>
-        <w:t xml:space="preserve"> </w:t>
-      </w:r>
-      <w:r>
-        <w:rPr>
-          <w:sz w:val="20"/>
-        </w:rPr>
-        <w:t>cuando</w:t>
-      </w:r>
-      <w:r>
-        <w:rPr>
-          <w:spacing w:val="-8"/>
-          <w:sz w:val="20"/>
-        </w:rPr>
-        <w:t xml:space="preserve"> </w:t>
-      </w:r>
-      <w:r>
-        <w:rPr>
-          <w:sz w:val="20"/>
-        </w:rPr>
-        <w:t>arranque</w:t>
-      </w:r>
-      <w:r>
-        <w:rPr>
-          <w:spacing w:val="-9"/>
-          <w:sz w:val="20"/>
-        </w:rPr>
-        <w:t xml:space="preserve"> </w:t>
-      </w:r>
-      <w:r>
-        <w:rPr>
-          <w:sz w:val="20"/>
-        </w:rPr>
-        <w:t>el</w:t>
-      </w:r>
-      <w:r>
-        <w:rPr>
-          <w:spacing w:val="-11"/>
-          <w:sz w:val="20"/>
-        </w:rPr>
-        <w:t xml:space="preserve"> </w:t>
-      </w:r>
-      <w:r>
-        <w:rPr>
-          <w:sz w:val="20"/>
-        </w:rPr>
-        <w:t>sistema</w:t>
-      </w:r>
-      <w:r>
-        <w:rPr>
-          <w:spacing w:val="-8"/>
-          <w:sz w:val="20"/>
-        </w:rPr>
-        <w:t xml:space="preserve"> </w:t>
-      </w:r>
-      <w:r>
-        <w:rPr>
-          <w:sz w:val="20"/>
-        </w:rPr>
-        <w:t>operativo</w:t>
-      </w:r>
-    </w:p>
-    <w:p>
-      <w:pPr>
-        <w:pStyle w:val="Prrafodelista"/>
-        <w:tabs>
-          <w:tab w:val="left" w:pos="861"/>
-        </w:tabs>
-        <w:spacing w:before="25"/>
-        <w:ind w:firstLine="0"/>
-        <w:rPr>
-          <w:b/>
-          <w:sz w:val="20"/>
-        </w:rPr>
-      </w:pPr>
-      <w:r>
-        <w:rPr>
-          <w:b/>
-          <w:sz w:val="20"/>
-        </w:rPr>
-        <w:t>Windows Server</w:t>
-      </w:r>
-    </w:p>
-    <w:p>
-      <w:pPr>
-        <w:pStyle w:val="Prrafodelista"/>
-        <w:tabs>
-          <w:tab w:val="left" w:pos="861"/>
-        </w:tabs>
-        <w:spacing w:before="25"/>
+        <w:spacing w:before="0"/>
         <w:ind w:firstLine="0"/>
         <w:rPr>
           <w:sz w:val="20"/>
@@ -12844,10 +12642,10 @@
         </w:rPr>
         <w:lastRenderedPageBreak/>
         <w:drawing>
-          <wp:inline distT="0" distB="0" distL="0" distR="0" wp14:anchorId="2B743E77" wp14:editId="139DD694">
-            <wp:extent cx="6235700" cy="2832735"/>
-            <wp:effectExtent l="0" t="0" r="0" b="5715"/>
-            <wp:docPr id="25" name="Imagen 25"/>
+          <wp:inline distT="0" distB="0" distL="0" distR="0" wp14:anchorId="6F96AE9C" wp14:editId="40AF5A95">
+            <wp:extent cx="6235700" cy="4580890"/>
+            <wp:effectExtent l="0" t="0" r="0" b="0"/>
+            <wp:docPr id="18" name="Imagen 18"/>
             <wp:cNvGraphicFramePr>
               <a:graphicFrameLocks xmlns:a="http://schemas.openxmlformats.org/drawingml/2006/main" noChangeAspect="1"/>
             </wp:cNvGraphicFramePr>
@@ -12867,7 +12665,7 @@
                   <pic:spPr>
                     <a:xfrm>
                       <a:off x="0" y="0"/>
-                      <a:ext cx="6235700" cy="2832735"/>
+                      <a:ext cx="6235700" cy="4580890"/>
                     </a:xfrm>
                     <a:prstGeom prst="rect">
                       <a:avLst/>
@@ -12886,33 +12684,9 @@
         <w:tabs>
           <w:tab w:val="left" w:pos="861"/>
         </w:tabs>
-        <w:spacing w:before="25"/>
+        <w:spacing w:before="0"/>
         <w:ind w:firstLine="0"/>
         <w:rPr>
-          <w:b/>
-          <w:sz w:val="20"/>
-        </w:rPr>
-      </w:pPr>
-      <w:proofErr w:type="spellStart"/>
-      <w:r>
-        <w:rPr>
-          <w:b/>
-          <w:sz w:val="20"/>
-        </w:rPr>
-        <w:t>FreeBSD</w:t>
-      </w:r>
-      <w:proofErr w:type="spellEnd"/>
-    </w:p>
-    <w:p>
-      <w:pPr>
-        <w:pStyle w:val="Prrafodelista"/>
-        <w:tabs>
-          <w:tab w:val="left" w:pos="861"/>
-        </w:tabs>
-        <w:spacing w:before="25"/>
-        <w:ind w:firstLine="0"/>
-        <w:rPr>
-          <w:b/>
           <w:sz w:val="20"/>
         </w:rPr>
       </w:pPr>
@@ -12921,11 +12695,12 @@
           <w:noProof/>
           <w:lang w:val="en-US"/>
         </w:rPr>
+        <w:lastRenderedPageBreak/>
         <w:drawing>
-          <wp:inline distT="0" distB="0" distL="0" distR="0" wp14:anchorId="6390C681" wp14:editId="1378DF15">
-            <wp:extent cx="6235700" cy="3922395"/>
-            <wp:effectExtent l="0" t="0" r="0" b="1905"/>
-            <wp:docPr id="27" name="Imagen 27"/>
+          <wp:inline distT="0" distB="0" distL="0" distR="0" wp14:anchorId="71681A94" wp14:editId="37985194">
+            <wp:extent cx="6235700" cy="4785995"/>
+            <wp:effectExtent l="0" t="0" r="0" b="0"/>
+            <wp:docPr id="21" name="Imagen 21"/>
             <wp:cNvGraphicFramePr>
               <a:graphicFrameLocks xmlns:a="http://schemas.openxmlformats.org/drawingml/2006/main" noChangeAspect="1"/>
             </wp:cNvGraphicFramePr>
@@ -12945,6 +12720,596 @@
                   <pic:spPr>
                     <a:xfrm>
                       <a:off x="0" y="0"/>
+                      <a:ext cx="6235700" cy="4785995"/>
+                    </a:xfrm>
+                    <a:prstGeom prst="rect">
+                      <a:avLst/>
+                    </a:prstGeom>
+                  </pic:spPr>
+                </pic:pic>
+              </a:graphicData>
+            </a:graphic>
+          </wp:inline>
+        </w:drawing>
+      </w:r>
+    </w:p>
+    <w:p>
+      <w:pPr>
+        <w:pStyle w:val="Prrafodelista"/>
+        <w:tabs>
+          <w:tab w:val="left" w:pos="861"/>
+        </w:tabs>
+        <w:spacing w:before="0"/>
+        <w:ind w:firstLine="0"/>
+        <w:rPr>
+          <w:sz w:val="20"/>
+        </w:rPr>
+      </w:pPr>
+    </w:p>
+    <w:p>
+      <w:pPr>
+        <w:pStyle w:val="Prrafodelista"/>
+        <w:tabs>
+          <w:tab w:val="left" w:pos="861"/>
+        </w:tabs>
+        <w:spacing w:before="0"/>
+        <w:ind w:firstLine="0"/>
+        <w:rPr>
+          <w:sz w:val="20"/>
+        </w:rPr>
+      </w:pPr>
+    </w:p>
+    <w:p>
+      <w:pPr>
+        <w:pStyle w:val="Prrafodelista"/>
+        <w:numPr>
+          <w:ilvl w:val="1"/>
+          <w:numId w:val="1"/>
+        </w:numPr>
+        <w:tabs>
+          <w:tab w:val="left" w:pos="861"/>
+        </w:tabs>
+        <w:spacing w:before="22"/>
+        <w:ind w:hanging="361"/>
+        <w:rPr>
+          <w:sz w:val="20"/>
+        </w:rPr>
+      </w:pPr>
+      <w:r>
+        <w:rPr>
+          <w:sz w:val="20"/>
+        </w:rPr>
+        <w:t>Haga</w:t>
+      </w:r>
+      <w:r>
+        <w:rPr>
+          <w:spacing w:val="-3"/>
+          <w:sz w:val="20"/>
+        </w:rPr>
+        <w:t xml:space="preserve"> </w:t>
+      </w:r>
+      <w:r>
+        <w:rPr>
+          <w:sz w:val="20"/>
+        </w:rPr>
+        <w:t>una</w:t>
+      </w:r>
+      <w:r>
+        <w:rPr>
+          <w:spacing w:val="-3"/>
+          <w:sz w:val="20"/>
+        </w:rPr>
+        <w:t xml:space="preserve"> </w:t>
+      </w:r>
+      <w:r>
+        <w:rPr>
+          <w:sz w:val="20"/>
+        </w:rPr>
+        <w:t>página</w:t>
+      </w:r>
+      <w:r>
+        <w:rPr>
+          <w:spacing w:val="-2"/>
+          <w:sz w:val="20"/>
+        </w:rPr>
+        <w:t xml:space="preserve"> </w:t>
+      </w:r>
+      <w:r>
+        <w:rPr>
+          <w:sz w:val="20"/>
+        </w:rPr>
+        <w:t>sencilla</w:t>
+      </w:r>
+      <w:r>
+        <w:rPr>
+          <w:spacing w:val="-1"/>
+          <w:sz w:val="20"/>
+        </w:rPr>
+        <w:t xml:space="preserve"> </w:t>
+      </w:r>
+      <w:r>
+        <w:rPr>
+          <w:sz w:val="20"/>
+        </w:rPr>
+        <w:t>en</w:t>
+      </w:r>
+      <w:r>
+        <w:rPr>
+          <w:spacing w:val="-5"/>
+          <w:sz w:val="20"/>
+        </w:rPr>
+        <w:t xml:space="preserve"> </w:t>
+      </w:r>
+      <w:r>
+        <w:rPr>
+          <w:sz w:val="20"/>
+        </w:rPr>
+        <w:t>cada</w:t>
+      </w:r>
+      <w:r>
+        <w:rPr>
+          <w:spacing w:val="-3"/>
+          <w:sz w:val="20"/>
+        </w:rPr>
+        <w:t xml:space="preserve"> </w:t>
+      </w:r>
+      <w:r>
+        <w:rPr>
+          <w:sz w:val="20"/>
+        </w:rPr>
+        <w:t>servidor</w:t>
+      </w:r>
+      <w:r>
+        <w:rPr>
+          <w:spacing w:val="-4"/>
+          <w:sz w:val="20"/>
+        </w:rPr>
+        <w:t xml:space="preserve"> </w:t>
+      </w:r>
+      <w:r>
+        <w:rPr>
+          <w:sz w:val="20"/>
+        </w:rPr>
+        <w:t>para</w:t>
+      </w:r>
+      <w:r>
+        <w:rPr>
+          <w:spacing w:val="-1"/>
+          <w:sz w:val="20"/>
+        </w:rPr>
+        <w:t xml:space="preserve"> </w:t>
+      </w:r>
+      <w:r>
+        <w:rPr>
+          <w:sz w:val="20"/>
+        </w:rPr>
+        <w:t>probar</w:t>
+      </w:r>
+      <w:r>
+        <w:rPr>
+          <w:spacing w:val="-3"/>
+          <w:sz w:val="20"/>
+        </w:rPr>
+        <w:t xml:space="preserve"> </w:t>
+      </w:r>
+      <w:r>
+        <w:rPr>
+          <w:sz w:val="20"/>
+        </w:rPr>
+        <w:t>que</w:t>
+      </w:r>
+      <w:r>
+        <w:rPr>
+          <w:spacing w:val="-4"/>
+          <w:sz w:val="20"/>
+        </w:rPr>
+        <w:t xml:space="preserve"> </w:t>
+      </w:r>
+      <w:r>
+        <w:rPr>
+          <w:sz w:val="20"/>
+        </w:rPr>
+        <w:t>funciona.</w:t>
+      </w:r>
+    </w:p>
+    <w:p>
+      <w:pPr>
+        <w:pStyle w:val="Prrafodelista"/>
+        <w:tabs>
+          <w:tab w:val="left" w:pos="861"/>
+        </w:tabs>
+        <w:spacing w:before="22"/>
+        <w:ind w:firstLine="0"/>
+        <w:rPr>
+          <w:sz w:val="20"/>
+        </w:rPr>
+      </w:pPr>
+      <w:r>
+        <w:rPr>
+          <w:noProof/>
+          <w:lang w:val="en-US"/>
+        </w:rPr>
+        <w:drawing>
+          <wp:inline distT="0" distB="0" distL="0" distR="0" wp14:anchorId="02734A9E" wp14:editId="13F037B2">
+            <wp:extent cx="6235700" cy="3256915"/>
+            <wp:effectExtent l="0" t="0" r="0" b="635"/>
+            <wp:docPr id="24" name="Imagen 24"/>
+            <wp:cNvGraphicFramePr>
+              <a:graphicFrameLocks xmlns:a="http://schemas.openxmlformats.org/drawingml/2006/main" noChangeAspect="1"/>
+            </wp:cNvGraphicFramePr>
+            <a:graphic xmlns:a="http://schemas.openxmlformats.org/drawingml/2006/main">
+              <a:graphicData uri="http://schemas.openxmlformats.org/drawingml/2006/picture">
+                <pic:pic xmlns:pic="http://schemas.openxmlformats.org/drawingml/2006/picture">
+                  <pic:nvPicPr>
+                    <pic:cNvPr id="1" name=""/>
+                    <pic:cNvPicPr/>
+                  </pic:nvPicPr>
+                  <pic:blipFill>
+                    <a:blip r:embed="rId29"/>
+                    <a:stretch>
+                      <a:fillRect/>
+                    </a:stretch>
+                  </pic:blipFill>
+                  <pic:spPr>
+                    <a:xfrm>
+                      <a:off x="0" y="0"/>
+                      <a:ext cx="6235700" cy="3256915"/>
+                    </a:xfrm>
+                    <a:prstGeom prst="rect">
+                      <a:avLst/>
+                    </a:prstGeom>
+                  </pic:spPr>
+                </pic:pic>
+              </a:graphicData>
+            </a:graphic>
+          </wp:inline>
+        </w:drawing>
+      </w:r>
+    </w:p>
+    <w:p>
+      <w:pPr>
+        <w:pStyle w:val="Prrafodelista"/>
+        <w:tabs>
+          <w:tab w:val="left" w:pos="861"/>
+        </w:tabs>
+        <w:spacing w:before="22"/>
+        <w:ind w:firstLine="0"/>
+        <w:rPr>
+          <w:sz w:val="20"/>
+        </w:rPr>
+      </w:pPr>
+    </w:p>
+    <w:p>
+      <w:pPr>
+        <w:pStyle w:val="Prrafodelista"/>
+        <w:numPr>
+          <w:ilvl w:val="1"/>
+          <w:numId w:val="1"/>
+        </w:numPr>
+        <w:tabs>
+          <w:tab w:val="left" w:pos="861"/>
+        </w:tabs>
+        <w:spacing w:before="25"/>
+        <w:ind w:hanging="361"/>
+        <w:rPr>
+          <w:sz w:val="20"/>
+        </w:rPr>
+      </w:pPr>
+      <w:r>
+        <w:rPr>
+          <w:sz w:val="20"/>
+        </w:rPr>
+        <w:t>Configure</w:t>
+      </w:r>
+      <w:r>
+        <w:rPr>
+          <w:spacing w:val="-8"/>
+          <w:sz w:val="20"/>
+        </w:rPr>
+        <w:t xml:space="preserve"> </w:t>
+      </w:r>
+      <w:r>
+        <w:rPr>
+          <w:sz w:val="20"/>
+        </w:rPr>
+        <w:t>los</w:t>
+      </w:r>
+      <w:r>
+        <w:rPr>
+          <w:spacing w:val="-8"/>
+          <w:sz w:val="20"/>
+        </w:rPr>
+        <w:t xml:space="preserve"> </w:t>
+      </w:r>
+      <w:r>
+        <w:rPr>
+          <w:sz w:val="20"/>
+        </w:rPr>
+        <w:t>servidores</w:t>
+      </w:r>
+      <w:r>
+        <w:rPr>
+          <w:spacing w:val="-9"/>
+          <w:sz w:val="20"/>
+        </w:rPr>
+        <w:t xml:space="preserve"> </w:t>
+      </w:r>
+      <w:r>
+        <w:rPr>
+          <w:sz w:val="20"/>
+        </w:rPr>
+        <w:t>web</w:t>
+      </w:r>
+      <w:r>
+        <w:rPr>
+          <w:spacing w:val="-9"/>
+          <w:sz w:val="20"/>
+        </w:rPr>
+        <w:t xml:space="preserve"> </w:t>
+      </w:r>
+      <w:r>
+        <w:rPr>
+          <w:sz w:val="20"/>
+        </w:rPr>
+        <w:t>de</w:t>
+      </w:r>
+      <w:r>
+        <w:rPr>
+          <w:spacing w:val="-9"/>
+          <w:sz w:val="20"/>
+        </w:rPr>
+        <w:t xml:space="preserve"> </w:t>
+      </w:r>
+      <w:r>
+        <w:rPr>
+          <w:sz w:val="20"/>
+        </w:rPr>
+        <w:t>tal</w:t>
+      </w:r>
+      <w:r>
+        <w:rPr>
+          <w:spacing w:val="-9"/>
+          <w:sz w:val="20"/>
+        </w:rPr>
+        <w:t xml:space="preserve"> </w:t>
+      </w:r>
+      <w:r>
+        <w:rPr>
+          <w:sz w:val="20"/>
+        </w:rPr>
+        <w:t>manera</w:t>
+      </w:r>
+      <w:r>
+        <w:rPr>
+          <w:spacing w:val="-8"/>
+          <w:sz w:val="20"/>
+        </w:rPr>
+        <w:t xml:space="preserve"> </w:t>
+      </w:r>
+      <w:r>
+        <w:rPr>
+          <w:sz w:val="20"/>
+        </w:rPr>
+        <w:t>que</w:t>
+      </w:r>
+      <w:r>
+        <w:rPr>
+          <w:spacing w:val="-7"/>
+          <w:sz w:val="20"/>
+        </w:rPr>
+        <w:t xml:space="preserve"> </w:t>
+      </w:r>
+      <w:r>
+        <w:rPr>
+          <w:sz w:val="20"/>
+        </w:rPr>
+        <w:t>arranquen</w:t>
+      </w:r>
+      <w:r>
+        <w:rPr>
+          <w:spacing w:val="-10"/>
+          <w:sz w:val="20"/>
+        </w:rPr>
+        <w:t xml:space="preserve"> </w:t>
+      </w:r>
+      <w:r>
+        <w:rPr>
+          <w:sz w:val="20"/>
+        </w:rPr>
+        <w:t>cuando</w:t>
+      </w:r>
+      <w:r>
+        <w:rPr>
+          <w:spacing w:val="-8"/>
+          <w:sz w:val="20"/>
+        </w:rPr>
+        <w:t xml:space="preserve"> </w:t>
+      </w:r>
+      <w:r>
+        <w:rPr>
+          <w:sz w:val="20"/>
+        </w:rPr>
+        <w:t>arranque</w:t>
+      </w:r>
+      <w:r>
+        <w:rPr>
+          <w:spacing w:val="-9"/>
+          <w:sz w:val="20"/>
+        </w:rPr>
+        <w:t xml:space="preserve"> </w:t>
+      </w:r>
+      <w:r>
+        <w:rPr>
+          <w:sz w:val="20"/>
+        </w:rPr>
+        <w:t>el</w:t>
+      </w:r>
+      <w:r>
+        <w:rPr>
+          <w:spacing w:val="-11"/>
+          <w:sz w:val="20"/>
+        </w:rPr>
+        <w:t xml:space="preserve"> </w:t>
+      </w:r>
+      <w:r>
+        <w:rPr>
+          <w:sz w:val="20"/>
+        </w:rPr>
+        <w:t>sistema</w:t>
+      </w:r>
+      <w:r>
+        <w:rPr>
+          <w:spacing w:val="-8"/>
+          <w:sz w:val="20"/>
+        </w:rPr>
+        <w:t xml:space="preserve"> </w:t>
+      </w:r>
+      <w:r>
+        <w:rPr>
+          <w:sz w:val="20"/>
+        </w:rPr>
+        <w:t>operativo</w:t>
+      </w:r>
+    </w:p>
+    <w:p>
+      <w:pPr>
+        <w:pStyle w:val="Prrafodelista"/>
+        <w:tabs>
+          <w:tab w:val="left" w:pos="861"/>
+        </w:tabs>
+        <w:spacing w:before="25"/>
+        <w:ind w:firstLine="0"/>
+        <w:rPr>
+          <w:b/>
+          <w:sz w:val="20"/>
+        </w:rPr>
+      </w:pPr>
+      <w:r>
+        <w:rPr>
+          <w:b/>
+          <w:sz w:val="20"/>
+        </w:rPr>
+        <w:t>Windows Server</w:t>
+      </w:r>
+    </w:p>
+    <w:p>
+      <w:pPr>
+        <w:pStyle w:val="Prrafodelista"/>
+        <w:tabs>
+          <w:tab w:val="left" w:pos="861"/>
+        </w:tabs>
+        <w:spacing w:before="25"/>
+        <w:ind w:firstLine="0"/>
+        <w:rPr>
+          <w:sz w:val="20"/>
+        </w:rPr>
+      </w:pPr>
+      <w:r>
+        <w:rPr>
+          <w:noProof/>
+          <w:lang w:val="en-US"/>
+        </w:rPr>
+        <w:lastRenderedPageBreak/>
+        <w:drawing>
+          <wp:inline distT="0" distB="0" distL="0" distR="0" wp14:anchorId="2B743E77" wp14:editId="139DD694">
+            <wp:extent cx="6235700" cy="2832735"/>
+            <wp:effectExtent l="0" t="0" r="0" b="5715"/>
+            <wp:docPr id="25" name="Imagen 25"/>
+            <wp:cNvGraphicFramePr>
+              <a:graphicFrameLocks xmlns:a="http://schemas.openxmlformats.org/drawingml/2006/main" noChangeAspect="1"/>
+            </wp:cNvGraphicFramePr>
+            <a:graphic xmlns:a="http://schemas.openxmlformats.org/drawingml/2006/main">
+              <a:graphicData uri="http://schemas.openxmlformats.org/drawingml/2006/picture">
+                <pic:pic xmlns:pic="http://schemas.openxmlformats.org/drawingml/2006/picture">
+                  <pic:nvPicPr>
+                    <pic:cNvPr id="1" name=""/>
+                    <pic:cNvPicPr/>
+                  </pic:nvPicPr>
+                  <pic:blipFill>
+                    <a:blip r:embed="rId30"/>
+                    <a:stretch>
+                      <a:fillRect/>
+                    </a:stretch>
+                  </pic:blipFill>
+                  <pic:spPr>
+                    <a:xfrm>
+                      <a:off x="0" y="0"/>
+                      <a:ext cx="6235700" cy="2832735"/>
+                    </a:xfrm>
+                    <a:prstGeom prst="rect">
+                      <a:avLst/>
+                    </a:prstGeom>
+                  </pic:spPr>
+                </pic:pic>
+              </a:graphicData>
+            </a:graphic>
+          </wp:inline>
+        </w:drawing>
+      </w:r>
+    </w:p>
+    <w:p>
+      <w:pPr>
+        <w:pStyle w:val="Prrafodelista"/>
+        <w:tabs>
+          <w:tab w:val="left" w:pos="861"/>
+        </w:tabs>
+        <w:spacing w:before="25"/>
+        <w:ind w:firstLine="0"/>
+        <w:rPr>
+          <w:b/>
+          <w:sz w:val="20"/>
+        </w:rPr>
+      </w:pPr>
+      <w:r>
+        <w:rPr>
+          <w:b/>
+          <w:sz w:val="20"/>
+        </w:rPr>
+        <w:t>FreeBSD</w:t>
+      </w:r>
+    </w:p>
+    <w:p>
+      <w:pPr>
+        <w:pStyle w:val="Prrafodelista"/>
+        <w:tabs>
+          <w:tab w:val="left" w:pos="861"/>
+        </w:tabs>
+        <w:spacing w:before="25"/>
+        <w:ind w:firstLine="0"/>
+        <w:rPr>
+          <w:b/>
+          <w:sz w:val="20"/>
+        </w:rPr>
+      </w:pPr>
+      <w:r>
+        <w:rPr>
+          <w:noProof/>
+          <w:lang w:val="en-US"/>
+        </w:rPr>
+        <w:drawing>
+          <wp:inline distT="0" distB="0" distL="0" distR="0" wp14:anchorId="6390C681" wp14:editId="1378DF15">
+            <wp:extent cx="6235700" cy="3922395"/>
+            <wp:effectExtent l="0" t="0" r="0" b="1905"/>
+            <wp:docPr id="27" name="Imagen 27"/>
+            <wp:cNvGraphicFramePr>
+              <a:graphicFrameLocks xmlns:a="http://schemas.openxmlformats.org/drawingml/2006/main" noChangeAspect="1"/>
+            </wp:cNvGraphicFramePr>
+            <a:graphic xmlns:a="http://schemas.openxmlformats.org/drawingml/2006/main">
+              <a:graphicData uri="http://schemas.openxmlformats.org/drawingml/2006/picture">
+                <pic:pic xmlns:pic="http://schemas.openxmlformats.org/drawingml/2006/picture">
+                  <pic:nvPicPr>
+                    <pic:cNvPr id="1" name=""/>
+                    <pic:cNvPicPr/>
+                  </pic:nvPicPr>
+                  <pic:blipFill>
+                    <a:blip r:embed="rId31"/>
+                    <a:stretch>
+                      <a:fillRect/>
+                    </a:stretch>
+                  </pic:blipFill>
+                  <pic:spPr>
+                    <a:xfrm>
+                      <a:off x="0" y="0"/>
                       <a:ext cx="6235700" cy="3922395"/>
                     </a:xfrm>
                     <a:prstGeom prst="rect">
@@ -13295,7 +13660,7 @@
           <w:sz w:val="20"/>
         </w:rPr>
       </w:pPr>
-      <w:hyperlink r:id="rId29" w:anchor=":~:text=Un%20enlace%20troncal%20es%20un,Ethernet%20y%2010%2DGigabit%20Ethernet" w:history="1">
+      <w:hyperlink r:id="rId32" w:anchor=":~:text=Un%20enlace%20troncal%20es%20un,Ethernet%20y%2010%2DGigabit%20Ethernet" w:history="1">
         <w:r>
           <w:rPr>
             <w:rStyle w:val="Hipervnculo"/>
@@ -13321,7 +13686,7 @@
           <w:sz w:val="20"/>
         </w:rPr>
       </w:pPr>
-      <w:hyperlink r:id="rId30" w:history="1">
+      <w:hyperlink r:id="rId33" w:history="1">
         <w:r>
           <w:rPr>
             <w:rStyle w:val="Hipervnculo"/>
@@ -13347,7 +13712,7 @@
           <w:sz w:val="20"/>
         </w:rPr>
       </w:pPr>
-      <w:hyperlink r:id="rId31" w:history="1">
+      <w:hyperlink r:id="rId34" w:history="1">
         <w:r>
           <w:rPr>
             <w:rStyle w:val="Hipervnculo"/>
@@ -13373,7 +13738,7 @@
           <w:sz w:val="20"/>
         </w:rPr>
       </w:pPr>
-      <w:hyperlink r:id="rId32" w:history="1">
+      <w:hyperlink r:id="rId35" w:history="1">
         <w:r>
           <w:rPr>
             <w:rStyle w:val="Hipervnculo"/>
@@ -13382,8 +13747,6 @@
           <w:t>https://computingforgeeks.com/install-and-configure-iis-web-server-on-windows-server/</w:t>
         </w:r>
       </w:hyperlink>
-      <w:bookmarkStart w:id="0" w:name="_GoBack"/>
-      <w:bookmarkEnd w:id="0"/>
     </w:p>
     <w:p>
       <w:pPr>
@@ -13409,7 +13772,7 @@
 </file>
 
 <file path=word/numbering.xml><?xml version="1.0" encoding="utf-8"?>
-<w:numbering xmlns:wpc="http://schemas.microsoft.com/office/word/2010/wordprocessingCanvas" xmlns:cx="http://schemas.microsoft.com/office/drawing/2014/chartex" xmlns:mc="http://schemas.openxmlformats.org/markup-compatibility/2006" xmlns:o="urn:schemas-microsoft-com:office:office" xmlns:r="http://schemas.openxmlformats.org/officeDocument/2006/relationships" xmlns:m="http://schemas.openxmlformats.org/officeDocument/2006/math" xmlns:v="urn:schemas-microsoft-com:vml" xmlns:wp14="http://schemas.microsoft.com/office/word/2010/wordprocessingDrawing" xmlns:wp="http://schemas.openxmlformats.org/drawingml/2006/wordprocessingDrawing" xmlns:w10="urn:schemas-microsoft-com:office:word" xmlns:w="http://schemas.openxmlformats.org/wordprocessingml/2006/main" xmlns:w14="http://schemas.microsoft.com/office/word/2010/wordml" xmlns:w15="http://schemas.microsoft.com/office/word/2012/wordml" xmlns:w16se="http://schemas.microsoft.com/office/word/2015/wordml/symex" xmlns:wpg="http://schemas.microsoft.com/office/word/2010/wordprocessingGroup" xmlns:wpi="http://schemas.microsoft.com/office/word/2010/wordprocessingInk" xmlns:wne="http://schemas.microsoft.com/office/word/2006/wordml" xmlns:wps="http://schemas.microsoft.com/office/word/2010/wordprocessingShape" mc:Ignorable="w14 w15 w16se wp14">
+<w:numbering xmlns:wpc="http://schemas.microsoft.com/office/word/2010/wordprocessingCanvas" xmlns:cx="http://schemas.microsoft.com/office/drawing/2014/chartex" xmlns:cx1="http://schemas.microsoft.com/office/drawing/2015/9/8/chartex" xmlns:cx2="http://schemas.microsoft.com/office/drawing/2015/10/21/chartex" xmlns:cx3="http://schemas.microsoft.com/office/drawing/2016/5/9/chartex" xmlns:cx4="http://schemas.microsoft.com/office/drawing/2016/5/10/chartex" xmlns:cx5="http://schemas.microsoft.com/office/drawing/2016/5/11/chartex" xmlns:cx6="http://schemas.microsoft.com/office/drawing/2016/5/12/chartex" xmlns:cx7="http://schemas.microsoft.com/office/drawing/2016/5/13/chartex" xmlns:cx8="http://schemas.microsoft.com/office/drawing/2016/5/14/chartex" xmlns:mc="http://schemas.openxmlformats.org/markup-compatibility/2006" xmlns:aink="http://schemas.microsoft.com/office/drawing/2016/ink" xmlns:am3d="http://schemas.microsoft.com/office/drawing/2017/model3d" xmlns:o="urn:schemas-microsoft-com:office:office" xmlns:r="http://schemas.openxmlformats.org/officeDocument/2006/relationships" xmlns:m="http://schemas.openxmlformats.org/officeDocument/2006/math" xmlns:v="urn:schemas-microsoft-com:vml" xmlns:wp14="http://schemas.microsoft.com/office/word/2010/wordprocessingDrawing" xmlns:wp="http://schemas.openxmlformats.org/drawingml/2006/wordprocessingDrawing" xmlns:w10="urn:schemas-microsoft-com:office:word" xmlns:w="http://schemas.openxmlformats.org/wordprocessingml/2006/main" xmlns:w14="http://schemas.microsoft.com/office/word/2010/wordml" xmlns:w15="http://schemas.microsoft.com/office/word/2012/wordml" xmlns:w16cex="http://schemas.microsoft.com/office/word/2018/wordml/cex" xmlns:w16cid="http://schemas.microsoft.com/office/word/2016/wordml/cid" xmlns:w16="http://schemas.microsoft.com/office/word/2018/wordml" xmlns:w16se="http://schemas.microsoft.com/office/word/2015/wordml/symex" xmlns:wpg="http://schemas.microsoft.com/office/word/2010/wordprocessingGroup" xmlns:wpi="http://schemas.microsoft.com/office/word/2010/wordprocessingInk" xmlns:wne="http://schemas.microsoft.com/office/word/2006/wordml" xmlns:wps="http://schemas.microsoft.com/office/word/2010/wordprocessingShape" mc:Ignorable="w14 w15 w16se w16cid w16 w16cex wp14">
   <w:abstractNum w:abstractNumId="0" w15:restartNumberingAfterBreak="0">
     <w:nsid w:val="04B42F43"/>
     <w:multiLevelType w:val="hybridMultilevel"/>
@@ -13949,6 +14312,119 @@
     </w:lvl>
   </w:abstractNum>
   <w:abstractNum w:abstractNumId="5" w15:restartNumberingAfterBreak="0">
+    <w:nsid w:val="47EE3A36"/>
+    <w:multiLevelType w:val="hybridMultilevel"/>
+    <w:tmpl w:val="CE94C458"/>
+    <w:lvl w:ilvl="0" w:tplc="240A0001">
+      <w:start w:val="1"/>
+      <w:numFmt w:val="bullet"/>
+      <w:lvlText w:val=""/>
+      <w:lvlJc w:val="left"/>
+      <w:pPr>
+        <w:ind w:left="720" w:hanging="360"/>
+      </w:pPr>
+      <w:rPr>
+        <w:rFonts w:ascii="Symbol" w:hAnsi="Symbol" w:hint="default"/>
+      </w:rPr>
+    </w:lvl>
+    <w:lvl w:ilvl="1" w:tplc="240A0003" w:tentative="1">
+      <w:start w:val="1"/>
+      <w:numFmt w:val="bullet"/>
+      <w:lvlText w:val="o"/>
+      <w:lvlJc w:val="left"/>
+      <w:pPr>
+        <w:ind w:left="1440" w:hanging="360"/>
+      </w:pPr>
+      <w:rPr>
+        <w:rFonts w:ascii="Courier New" w:hAnsi="Courier New" w:cs="Courier New" w:hint="default"/>
+      </w:rPr>
+    </w:lvl>
+    <w:lvl w:ilvl="2" w:tplc="240A0005" w:tentative="1">
+      <w:start w:val="1"/>
+      <w:numFmt w:val="bullet"/>
+      <w:lvlText w:val=""/>
+      <w:lvlJc w:val="left"/>
+      <w:pPr>
+        <w:ind w:left="2160" w:hanging="360"/>
+      </w:pPr>
+      <w:rPr>
+        <w:rFonts w:ascii="Wingdings" w:hAnsi="Wingdings" w:hint="default"/>
+      </w:rPr>
+    </w:lvl>
+    <w:lvl w:ilvl="3" w:tplc="240A0001" w:tentative="1">
+      <w:start w:val="1"/>
+      <w:numFmt w:val="bullet"/>
+      <w:lvlText w:val=""/>
+      <w:lvlJc w:val="left"/>
+      <w:pPr>
+        <w:ind w:left="2880" w:hanging="360"/>
+      </w:pPr>
+      <w:rPr>
+        <w:rFonts w:ascii="Symbol" w:hAnsi="Symbol" w:hint="default"/>
+      </w:rPr>
+    </w:lvl>
+    <w:lvl w:ilvl="4" w:tplc="240A0003" w:tentative="1">
+      <w:start w:val="1"/>
+      <w:numFmt w:val="bullet"/>
+      <w:lvlText w:val="o"/>
+      <w:lvlJc w:val="left"/>
+      <w:pPr>
+        <w:ind w:left="3600" w:hanging="360"/>
+      </w:pPr>
+      <w:rPr>
+        <w:rFonts w:ascii="Courier New" w:hAnsi="Courier New" w:cs="Courier New" w:hint="default"/>
+      </w:rPr>
+    </w:lvl>
+    <w:lvl w:ilvl="5" w:tplc="240A0005" w:tentative="1">
+      <w:start w:val="1"/>
+      <w:numFmt w:val="bullet"/>
+      <w:lvlText w:val=""/>
+      <w:lvlJc w:val="left"/>
+      <w:pPr>
+        <w:ind w:left="4320" w:hanging="360"/>
+      </w:pPr>
+      <w:rPr>
+        <w:rFonts w:ascii="Wingdings" w:hAnsi="Wingdings" w:hint="default"/>
+      </w:rPr>
+    </w:lvl>
+    <w:lvl w:ilvl="6" w:tplc="240A0001" w:tentative="1">
+      <w:start w:val="1"/>
+      <w:numFmt w:val="bullet"/>
+      <w:lvlText w:val=""/>
+      <w:lvlJc w:val="left"/>
+      <w:pPr>
+        <w:ind w:left="5040" w:hanging="360"/>
+      </w:pPr>
+      <w:rPr>
+        <w:rFonts w:ascii="Symbol" w:hAnsi="Symbol" w:hint="default"/>
+      </w:rPr>
+    </w:lvl>
+    <w:lvl w:ilvl="7" w:tplc="240A0003" w:tentative="1">
+      <w:start w:val="1"/>
+      <w:numFmt w:val="bullet"/>
+      <w:lvlText w:val="o"/>
+      <w:lvlJc w:val="left"/>
+      <w:pPr>
+        <w:ind w:left="5760" w:hanging="360"/>
+      </w:pPr>
+      <w:rPr>
+        <w:rFonts w:ascii="Courier New" w:hAnsi="Courier New" w:cs="Courier New" w:hint="default"/>
+      </w:rPr>
+    </w:lvl>
+    <w:lvl w:ilvl="8" w:tplc="240A0005" w:tentative="1">
+      <w:start w:val="1"/>
+      <w:numFmt w:val="bullet"/>
+      <w:lvlText w:val=""/>
+      <w:lvlJc w:val="left"/>
+      <w:pPr>
+        <w:ind w:left="6480" w:hanging="360"/>
+      </w:pPr>
+      <w:rPr>
+        <w:rFonts w:ascii="Wingdings" w:hAnsi="Wingdings" w:hint="default"/>
+      </w:rPr>
+    </w:lvl>
+  </w:abstractNum>
+  <w:abstractNum w:abstractNumId="6" w15:restartNumberingAfterBreak="0">
     <w:nsid w:val="480C374E"/>
     <w:multiLevelType w:val="hybridMultilevel"/>
     <w:tmpl w:val="C05AEE7C"/>
@@ -14072,7 +14548,7 @@
       </w:rPr>
     </w:lvl>
   </w:abstractNum>
-  <w:abstractNum w:abstractNumId="6" w15:restartNumberingAfterBreak="0">
+  <w:abstractNum w:abstractNumId="7" w15:restartNumberingAfterBreak="0">
     <w:nsid w:val="5DEF713B"/>
     <w:multiLevelType w:val="hybridMultilevel"/>
     <w:tmpl w:val="B1FA5F40"/>
@@ -14161,7 +14637,7 @@
       </w:pPr>
     </w:lvl>
   </w:abstractNum>
-  <w:abstractNum w:abstractNumId="7" w15:restartNumberingAfterBreak="0">
+  <w:abstractNum w:abstractNumId="8" w15:restartNumberingAfterBreak="0">
     <w:nsid w:val="5E2F691E"/>
     <w:multiLevelType w:val="hybridMultilevel"/>
     <w:tmpl w:val="E47E494A"/>
@@ -14280,13 +14756,13 @@
     </w:lvl>
   </w:abstractNum>
   <w:num w:numId="1">
-    <w:abstractNumId w:val="5"/>
+    <w:abstractNumId w:val="6"/>
   </w:num>
   <w:num w:numId="2">
     <w:abstractNumId w:val="4"/>
   </w:num>
   <w:num w:numId="3">
-    <w:abstractNumId w:val="7"/>
+    <w:abstractNumId w:val="8"/>
   </w:num>
   <w:num w:numId="4">
     <w:abstractNumId w:val="3"/>
@@ -14301,13 +14777,16 @@
     <w:abstractNumId w:val="1"/>
   </w:num>
   <w:num w:numId="8">
-    <w:abstractNumId w:val="6"/>
+    <w:abstractNumId w:val="7"/>
+  </w:num>
+  <w:num w:numId="9">
+    <w:abstractNumId w:val="5"/>
   </w:num>
 </w:numbering>
 </file>
 
 <file path=word/styles.xml><?xml version="1.0" encoding="utf-8"?>
-<w:styles xmlns:mc="http://schemas.openxmlformats.org/markup-compatibility/2006" xmlns:r="http://schemas.openxmlformats.org/officeDocument/2006/relationships" xmlns:w="http://schemas.openxmlformats.org/wordprocessingml/2006/main" xmlns:w14="http://schemas.microsoft.com/office/word/2010/wordml" xmlns:w15="http://schemas.microsoft.com/office/word/2012/wordml" xmlns:w16se="http://schemas.microsoft.com/office/word/2015/wordml/symex" mc:Ignorable="w14 w15 w16se">
+<w:styles xmlns:mc="http://schemas.openxmlformats.org/markup-compatibility/2006" xmlns:r="http://schemas.openxmlformats.org/officeDocument/2006/relationships" xmlns:w="http://schemas.openxmlformats.org/wordprocessingml/2006/main" xmlns:w14="http://schemas.microsoft.com/office/word/2010/wordml" xmlns:w15="http://schemas.microsoft.com/office/word/2012/wordml" xmlns:w16cex="http://schemas.microsoft.com/office/word/2018/wordml/cex" xmlns:w16cid="http://schemas.microsoft.com/office/word/2016/wordml/cid" xmlns:w16="http://schemas.microsoft.com/office/word/2018/wordml" xmlns:w16se="http://schemas.microsoft.com/office/word/2015/wordml/symex" mc:Ignorable="w14 w15 w16se w16cid w16 w16cex">
   <w:docDefaults>
     <w:rPrDefault>
       <w:rPr>
@@ -14325,7 +14804,7 @@
       </w:pPr>
     </w:pPrDefault>
   </w:docDefaults>
-  <w:latentStyles w:defLockedState="0" w:defUIPriority="99" w:defSemiHidden="0" w:defUnhideWhenUsed="0" w:defQFormat="0" w:count="371">
+  <w:latentStyles w:defLockedState="0" w:defUIPriority="99" w:defSemiHidden="0" w:defUnhideWhenUsed="0" w:defQFormat="0" w:count="376">
     <w:lsdException w:name="Normal" w:uiPriority="0" w:qFormat="1"/>
     <w:lsdException w:name="heading 1" w:uiPriority="9" w:qFormat="1"/>
     <w:lsdException w:name="heading 2" w:semiHidden="1" w:uiPriority="9" w:unhideWhenUsed="1" w:qFormat="1"/>
@@ -14431,7 +14910,6 @@
     <w:lsdException w:name="HTML Sample" w:semiHidden="1" w:unhideWhenUsed="1"/>
     <w:lsdException w:name="HTML Typewriter" w:semiHidden="1" w:unhideWhenUsed="1"/>
     <w:lsdException w:name="HTML Variable" w:semiHidden="1" w:unhideWhenUsed="1"/>
-    <w:lsdException w:name="Normal Table" w:semiHidden="1" w:unhideWhenUsed="1"/>
     <w:lsdException w:name="annotation subject" w:semiHidden="1" w:unhideWhenUsed="1"/>
     <w:lsdException w:name="No List" w:semiHidden="1" w:unhideWhenUsed="1"/>
     <w:lsdException w:name="Outline List 1" w:semiHidden="1" w:unhideWhenUsed="1"/>
@@ -14474,11 +14952,8 @@
     <w:lsdException w:name="Table Contemporary" w:semiHidden="1" w:unhideWhenUsed="1"/>
     <w:lsdException w:name="Table Elegant" w:semiHidden="1" w:unhideWhenUsed="1"/>
     <w:lsdException w:name="Table Professional" w:semiHidden="1" w:unhideWhenUsed="1"/>
-    <w:lsdException w:name="Table Subtle 1" w:semiHidden="1" w:unhideWhenUsed="1"/>
     <w:lsdException w:name="Table Subtle 2" w:semiHidden="1" w:unhideWhenUsed="1"/>
     <w:lsdException w:name="Table Web 1" w:semiHidden="1" w:unhideWhenUsed="1"/>
-    <w:lsdException w:name="Table Web 2" w:semiHidden="1" w:unhideWhenUsed="1"/>
-    <w:lsdException w:name="Table Web 3" w:semiHidden="1" w:unhideWhenUsed="1"/>
     <w:lsdException w:name="Balloon Text" w:semiHidden="1" w:unhideWhenUsed="1"/>
     <w:lsdException w:name="Table Grid" w:uiPriority="39"/>
     <w:lsdException w:name="Table Theme" w:semiHidden="1" w:unhideWhenUsed="1"/>
@@ -14697,6 +15172,11 @@
     <w:lsdException w:name="List Table 5 Dark Accent 6" w:uiPriority="50"/>
     <w:lsdException w:name="List Table 6 Colorful Accent 6" w:uiPriority="51"/>
     <w:lsdException w:name="List Table 7 Colorful Accent 6" w:uiPriority="52"/>
+    <w:lsdException w:name="Mention" w:semiHidden="1" w:unhideWhenUsed="1"/>
+    <w:lsdException w:name="Smart Hyperlink" w:semiHidden="1" w:unhideWhenUsed="1"/>
+    <w:lsdException w:name="Hashtag" w:semiHidden="1" w:unhideWhenUsed="1"/>
+    <w:lsdException w:name="Unresolved Mention" w:semiHidden="1" w:unhideWhenUsed="1"/>
+    <w:lsdException w:name="Smart Link" w:semiHidden="1" w:unhideWhenUsed="1"/>
   </w:latentStyles>
   <w:style w:type="paragraph" w:default="1" w:styleId="Normal">
     <w:name w:val="Normal"/>
@@ -14834,8 +15314,8 @@
       <w:u w:val="single"/>
     </w:rPr>
   </w:style>
-  <w:style w:type="character" w:customStyle="1" w:styleId="UnresolvedMention">
-    <w:name w:val="Unresolved Mention"/>
+  <w:style w:type="character" w:customStyle="1" w:styleId="Mencinsinresolver1">
+    <w:name w:val="Mención sin resolver1"/>
     <w:basedOn w:val="Fuentedeprrafopredeter"/>
     <w:uiPriority w:val="99"/>
     <w:semiHidden/>

</xml_diff>